<commit_message>
Inserimento contratti e Category Partition
</commit_message>
<xml_diff>
--- a/TestPlan_YouLearn.docx
+++ b/TestPlan_YouLearn.docx
@@ -3676,11 +3676,9 @@
           <w:szCs w:val="24"/>
           <w:lang w:val="it-IT"/>
         </w:rPr>
-        <w:t>9.1 Sottosistema X</w:t>
-      </w:r>
-    </w:p>
-    <w:p>
-      <w:pPr>
+        <w:t xml:space="preserve">9.1 </w:t>
+      </w:r>
+      <w:r>
         <w:rPr>
           <w:rFonts w:asciiTheme="majorHAnsi" w:hAnsiTheme="majorHAnsi"/>
           <w:b/>
@@ -3688,8 +3686,11 @@
           <w:szCs w:val="24"/>
           <w:lang w:val="it-IT"/>
         </w:rPr>
-      </w:pPr>
-      <w:r>
+        <w:t>Gestione utente</w:t>
+      </w:r>
+    </w:p>
+    <w:p>
+      <w:pPr>
         <w:rPr>
           <w:rFonts w:asciiTheme="majorHAnsi" w:hAnsiTheme="majorHAnsi"/>
           <w:b/>
@@ -3697,46 +3698,26 @@
           <w:szCs w:val="24"/>
           <w:lang w:val="it-IT"/>
         </w:rPr>
-        <w:t>9.1.1 Metodo del sottosistema</w:t>
-      </w:r>
-    </w:p>
-    <w:p>
-      <w:pPr>
-        <w:rPr>
-          <w:rFonts w:asciiTheme="majorHAnsi" w:hAnsiTheme="majorHAnsi"/>
+      </w:pPr>
+      <w:r>
+        <w:rPr>
+          <w:rFonts w:asciiTheme="majorHAnsi" w:hAnsiTheme="majorHAnsi"/>
+          <w:b/>
           <w:sz w:val="24"/>
           <w:szCs w:val="24"/>
           <w:lang w:val="it-IT"/>
         </w:rPr>
-      </w:pPr>
-      <w:r>
-        <w:rPr>
-          <w:rFonts w:asciiTheme="majorHAnsi" w:hAnsiTheme="majorHAnsi"/>
+        <w:t>9.1.1</w:t>
+      </w:r>
+      <w:r>
+        <w:rPr>
+          <w:rFonts w:asciiTheme="majorHAnsi" w:hAnsiTheme="majorHAnsi"/>
+          <w:b/>
           <w:sz w:val="24"/>
           <w:szCs w:val="24"/>
           <w:lang w:val="it-IT"/>
         </w:rPr>
-        <w:t xml:space="preserve">[Inserire per ogni metodo le condizioni di ogni parametro e testare una combinazione di tali parametri secondo alcune caratteristiche </w:t>
-      </w:r>
-      <w:proofErr w:type="spellStart"/>
-      <w:r>
-        <w:rPr>
-          <w:rFonts w:asciiTheme="majorHAnsi" w:hAnsiTheme="majorHAnsi"/>
-          <w:sz w:val="24"/>
-          <w:szCs w:val="24"/>
-          <w:lang w:val="it-IT"/>
-        </w:rPr>
-        <w:t>finchè</w:t>
-      </w:r>
-      <w:proofErr w:type="spellEnd"/>
-      <w:r>
-        <w:rPr>
-          <w:rFonts w:asciiTheme="majorHAnsi" w:hAnsiTheme="majorHAnsi"/>
-          <w:sz w:val="24"/>
-          <w:szCs w:val="24"/>
-          <w:lang w:val="it-IT"/>
-        </w:rPr>
-        <w:t xml:space="preserve"> non si avrà un esito “Corretto” all’interno del Test Case.]</w:t>
+        <w:t xml:space="preserve"> Login</w:t>
       </w:r>
     </w:p>
     <w:p>
@@ -3833,16 +3814,14 @@
               <w:spacing w:before="100" w:beforeAutospacing="1" w:after="100" w:afterAutospacing="1" w:line="240" w:lineRule="auto"/>
               <w:jc w:val="center"/>
               <w:rPr>
-                <w:rFonts w:ascii="Times New Roman" w:eastAsia="Times New Roman" w:hAnsi="Times New Roman" w:cs="Times New Roman"/>
-                <w:color w:val="auto"/>
-                <w:sz w:val="24"/>
-                <w:szCs w:val="24"/>
+                <w:rFonts w:asciiTheme="majorHAnsi" w:eastAsia="Times New Roman" w:hAnsiTheme="majorHAnsi" w:cs="Times New Roman"/>
+                <w:color w:val="FFFFFF" w:themeColor="background1"/>
                 <w:lang w:val="it-IT" w:eastAsia="en-US"/>
               </w:rPr>
             </w:pPr>
             <w:r>
               <w:rPr>
-                <w:rFonts w:ascii="Arial,Bold" w:eastAsia="Times New Roman" w:hAnsi="Arial,Bold" w:cs="Times New Roman"/>
+                <w:rFonts w:asciiTheme="majorHAnsi" w:eastAsia="Times New Roman" w:hAnsiTheme="majorHAnsi" w:cs="Times New Roman"/>
                 <w:b/>
                 <w:color w:val="FFFFFF" w:themeColor="background1"/>
                 <w:lang w:val="it-IT" w:eastAsia="en-US"/>
@@ -3851,19 +3830,80 @@
             </w:r>
             <w:r>
               <w:rPr>
-                <w:rFonts w:ascii="Arial,Bold" w:eastAsia="Times New Roman" w:hAnsi="Arial,Bold" w:cs="Times New Roman"/>
+                <w:rFonts w:asciiTheme="majorHAnsi" w:eastAsia="Times New Roman" w:hAnsiTheme="majorHAnsi" w:cs="Times New Roman"/>
                 <w:color w:val="FFFFFF" w:themeColor="background1"/>
                 <w:lang w:val="it-IT" w:eastAsia="en-US"/>
               </w:rPr>
               <w:t xml:space="preserve"> </w:t>
             </w:r>
-            <w:r>
-              <w:rPr>
-                <w:rFonts w:ascii="Arial" w:eastAsia="Times New Roman" w:hAnsi="Arial" w:cs="Arial"/>
+            <w:proofErr w:type="gramStart"/>
+            <w:r>
+              <w:rPr>
+                <w:rFonts w:asciiTheme="majorHAnsi" w:eastAsia="Times New Roman" w:hAnsiTheme="majorHAnsi" w:cs="Times New Roman"/>
                 <w:color w:val="FFFFFF" w:themeColor="background1"/>
                 <w:lang w:val="it-IT" w:eastAsia="en-US"/>
               </w:rPr>
-              <w:t>Nome parametro</w:t>
+              <w:t>Email</w:t>
+            </w:r>
+            <w:proofErr w:type="gramEnd"/>
+          </w:p>
+          <w:p>
+            <w:pPr>
+              <w:spacing w:before="100" w:beforeAutospacing="1" w:after="100" w:afterAutospacing="1" w:line="240" w:lineRule="auto"/>
+              <w:jc w:val="center"/>
+              <w:rPr>
+                <w:rFonts w:ascii="Times New Roman" w:eastAsia="Times New Roman" w:hAnsi="Times New Roman" w:cs="Times New Roman"/>
+                <w:b/>
+                <w:color w:val="auto"/>
+                <w:lang w:val="it-IT" w:eastAsia="en-US"/>
+              </w:rPr>
+            </w:pPr>
+            <w:r>
+              <w:rPr>
+                <w:rFonts w:asciiTheme="majorHAnsi" w:eastAsia="Times New Roman" w:hAnsiTheme="majorHAnsi" w:cs="Times New Roman"/>
+                <w:b/>
+                <w:color w:val="FFFFFF" w:themeColor="background1"/>
+                <w:lang w:val="it-IT" w:eastAsia="en-US"/>
+              </w:rPr>
+              <w:t>Formato:</w:t>
+            </w:r>
+            <w:r>
+              <w:rPr>
+                <w:rFonts w:asciiTheme="majorHAnsi" w:eastAsia="Times New Roman" w:hAnsiTheme="majorHAnsi" w:cs="Times New Roman"/>
+                <w:b/>
+                <w:color w:val="FFFFFF" w:themeColor="background1"/>
+                <w:lang w:val="it-IT" w:eastAsia="en-US"/>
+              </w:rPr>
+              <w:t xml:space="preserve"> </w:t>
+            </w:r>
+            <w:r>
+              <w:rPr>
+                <w:rFonts w:asciiTheme="majorHAnsi" w:eastAsia="Times New Roman" w:hAnsiTheme="majorHAnsi" w:cs="Times New Roman"/>
+                <w:b/>
+                <w:color w:val="FFFFFF" w:themeColor="background1"/>
+                <w:lang w:val="it-IT" w:eastAsia="en-US"/>
+              </w:rPr>
+              <w:t>/^\w+([\._\-</w:t>
+            </w:r>
+            <w:proofErr w:type="gramStart"/>
+            <w:r>
+              <w:rPr>
+                <w:rFonts w:asciiTheme="majorHAnsi" w:eastAsia="Times New Roman" w:hAnsiTheme="majorHAnsi" w:cs="Times New Roman"/>
+                <w:b/>
+                <w:color w:val="FFFFFF" w:themeColor="background1"/>
+                <w:lang w:val="it-IT" w:eastAsia="en-US"/>
+              </w:rPr>
+              <w:t>]?\</w:t>
+            </w:r>
+            <w:proofErr w:type="gramEnd"/>
+            <w:r>
+              <w:rPr>
+                <w:rFonts w:asciiTheme="majorHAnsi" w:eastAsia="Times New Roman" w:hAnsiTheme="majorHAnsi" w:cs="Times New Roman"/>
+                <w:b/>
+                <w:color w:val="FFFFFF" w:themeColor="background1"/>
+                <w:lang w:val="it-IT" w:eastAsia="en-US"/>
+              </w:rPr>
+              <w:t>w+)*@\w+([\.\-]?\w+)*(\.\w+)+$/</w:t>
             </w:r>
           </w:p>
         </w:tc>
@@ -3899,7 +3939,15 @@
                 <w:color w:val="auto"/>
                 <w:lang w:val="it-IT" w:eastAsia="en-US"/>
               </w:rPr>
-              <w:t xml:space="preserve">   Condizione [TAG]</w:t>
+              <w:t xml:space="preserve">   Lunghezza [L</w:t>
+            </w:r>
+            <w:r>
+              <w:rPr>
+                <w:rFonts w:ascii="Arial,Bold" w:eastAsia="Times New Roman" w:hAnsi="Arial,Bold" w:cs="Times New Roman"/>
+                <w:color w:val="auto"/>
+                <w:lang w:val="it-IT" w:eastAsia="en-US"/>
+              </w:rPr>
+              <w:t>LEM]</w:t>
             </w:r>
           </w:p>
         </w:tc>
@@ -3947,7 +3995,25 @@
                 <w:color w:val="auto"/>
                 <w:lang w:val="it-IT" w:eastAsia="en-US"/>
               </w:rPr>
-              <w:t>Condizione 1</w:t>
+              <w:t>&lt;13 &amp;&amp; &gt;50 [</w:t>
+            </w:r>
+            <w:proofErr w:type="spellStart"/>
+            <w:r>
+              <w:rPr>
+                <w:rFonts w:ascii="Arial" w:eastAsia="Times New Roman" w:hAnsi="Arial" w:cs="Arial"/>
+                <w:color w:val="auto"/>
+                <w:lang w:val="it-IT" w:eastAsia="en-US"/>
+              </w:rPr>
+              <w:t>error</w:t>
+            </w:r>
+            <w:proofErr w:type="spellEnd"/>
+            <w:r>
+              <w:rPr>
+                <w:rFonts w:ascii="Arial" w:eastAsia="Times New Roman" w:hAnsi="Arial" w:cs="Arial"/>
+                <w:color w:val="auto"/>
+                <w:lang w:val="it-IT" w:eastAsia="en-US"/>
+              </w:rPr>
+              <w:t>]</w:t>
             </w:r>
           </w:p>
           <w:p>
@@ -3970,8 +4036,617 @@
                 <w:color w:val="auto"/>
                 <w:lang w:val="it-IT" w:eastAsia="en-US"/>
               </w:rPr>
-              <w:t>Condizione 2</w:t>
-            </w:r>
+              <w:t>&gt;= 13 &amp;&amp; &lt;=50 [</w:t>
+            </w:r>
+            <w:proofErr w:type="spellStart"/>
+            <w:r>
+              <w:rPr>
+                <w:rFonts w:ascii="Arial" w:eastAsia="Times New Roman" w:hAnsi="Arial" w:cs="Arial"/>
+                <w:color w:val="auto"/>
+                <w:lang w:val="it-IT" w:eastAsia="en-US"/>
+              </w:rPr>
+              <w:t>property</w:t>
+            </w:r>
+            <w:proofErr w:type="spellEnd"/>
+            <w:r>
+              <w:rPr>
+                <w:rFonts w:ascii="Arial" w:eastAsia="Times New Roman" w:hAnsi="Arial" w:cs="Arial"/>
+                <w:color w:val="auto"/>
+                <w:lang w:val="it-IT" w:eastAsia="en-US"/>
+              </w:rPr>
+              <w:t xml:space="preserve"> </w:t>
+            </w:r>
+            <w:proofErr w:type="spellStart"/>
+            <w:r>
+              <w:rPr>
+                <w:rFonts w:ascii="Arial" w:eastAsia="Times New Roman" w:hAnsi="Arial" w:cs="Arial"/>
+                <w:color w:val="auto"/>
+                <w:lang w:val="it-IT" w:eastAsia="en-US"/>
+              </w:rPr>
+              <w:t>Lunghezza</w:t>
+            </w:r>
+            <w:r>
+              <w:rPr>
+                <w:rFonts w:ascii="Arial" w:eastAsia="Times New Roman" w:hAnsi="Arial" w:cs="Arial"/>
+                <w:color w:val="auto"/>
+                <w:lang w:val="it-IT" w:eastAsia="en-US"/>
+              </w:rPr>
+              <w:t>LLEM</w:t>
+            </w:r>
+            <w:r>
+              <w:rPr>
+                <w:rFonts w:ascii="Arial" w:eastAsia="Times New Roman" w:hAnsi="Arial" w:cs="Arial"/>
+                <w:color w:val="auto"/>
+                <w:lang w:val="it-IT" w:eastAsia="en-US"/>
+              </w:rPr>
+              <w:t>OK</w:t>
+            </w:r>
+            <w:proofErr w:type="spellEnd"/>
+            <w:r>
+              <w:rPr>
+                <w:rFonts w:ascii="Arial" w:eastAsia="Times New Roman" w:hAnsi="Arial" w:cs="Arial"/>
+                <w:color w:val="auto"/>
+                <w:lang w:val="it-IT" w:eastAsia="en-US"/>
+              </w:rPr>
+              <w:t>]</w:t>
+            </w:r>
+          </w:p>
+        </w:tc>
+      </w:tr>
+      <w:tr>
+        <w:tc>
+          <w:tcPr>
+            <w:tcW w:w="2142" w:type="dxa"/>
+            <w:tcBorders>
+              <w:top w:val="single" w:sz="8" w:space="0" w:color="000000"/>
+              <w:left w:val="single" w:sz="8" w:space="0" w:color="000000"/>
+              <w:bottom w:val="single" w:sz="8" w:space="0" w:color="000000"/>
+              <w:right w:val="single" w:sz="8" w:space="0" w:color="000000"/>
+            </w:tcBorders>
+            <w:shd w:val="clear" w:color="auto" w:fill="FFFFFF"/>
+            <w:vAlign w:val="center"/>
+          </w:tcPr>
+          <w:p>
+            <w:pPr>
+              <w:spacing w:before="100" w:beforeAutospacing="1" w:after="100" w:afterAutospacing="1" w:line="240" w:lineRule="auto"/>
+              <w:jc w:val="center"/>
+              <w:rPr>
+                <w:rFonts w:ascii="Arial,Bold" w:eastAsia="Times New Roman" w:hAnsi="Arial,Bold" w:cs="Times New Roman"/>
+                <w:color w:val="auto"/>
+                <w:lang w:val="it-IT" w:eastAsia="en-US"/>
+              </w:rPr>
+            </w:pPr>
+          </w:p>
+          <w:p>
+            <w:pPr>
+              <w:spacing w:before="100" w:beforeAutospacing="1" w:after="100" w:afterAutospacing="1" w:line="240" w:lineRule="auto"/>
+              <w:jc w:val="center"/>
+              <w:rPr>
+                <w:rFonts w:ascii="Arial,Bold" w:eastAsia="Times New Roman" w:hAnsi="Arial,Bold" w:cs="Times New Roman"/>
+                <w:color w:val="auto"/>
+                <w:lang w:val="it-IT" w:eastAsia="en-US"/>
+              </w:rPr>
+            </w:pPr>
+            <w:proofErr w:type="gramStart"/>
+            <w:r>
+              <w:rPr>
+                <w:rFonts w:ascii="Arial,Bold" w:eastAsia="Times New Roman" w:hAnsi="Arial,Bold" w:cs="Times New Roman"/>
+                <w:color w:val="auto"/>
+                <w:lang w:val="it-IT" w:eastAsia="en-US"/>
+              </w:rPr>
+              <w:t>Formato[</w:t>
+            </w:r>
+            <w:proofErr w:type="gramEnd"/>
+            <w:r>
+              <w:rPr>
+                <w:rFonts w:ascii="Arial,Bold" w:eastAsia="Times New Roman" w:hAnsi="Arial,Bold" w:cs="Times New Roman"/>
+                <w:color w:val="auto"/>
+                <w:lang w:val="it-IT" w:eastAsia="en-US"/>
+              </w:rPr>
+              <w:t>F</w:t>
+            </w:r>
+            <w:r>
+              <w:rPr>
+                <w:rFonts w:ascii="Arial,Bold" w:eastAsia="Times New Roman" w:hAnsi="Arial,Bold" w:cs="Times New Roman"/>
+                <w:color w:val="auto"/>
+                <w:lang w:val="it-IT" w:eastAsia="en-US"/>
+              </w:rPr>
+              <w:t>LEM</w:t>
+            </w:r>
+            <w:r>
+              <w:rPr>
+                <w:rFonts w:ascii="Arial,Bold" w:eastAsia="Times New Roman" w:hAnsi="Arial,Bold" w:cs="Times New Roman"/>
+                <w:color w:val="auto"/>
+                <w:lang w:val="it-IT" w:eastAsia="en-US"/>
+              </w:rPr>
+              <w:t>]</w:t>
+            </w:r>
+          </w:p>
+          <w:p>
+            <w:pPr>
+              <w:spacing w:before="100" w:beforeAutospacing="1" w:after="100" w:afterAutospacing="1" w:line="240" w:lineRule="auto"/>
+              <w:jc w:val="center"/>
+              <w:rPr>
+                <w:rFonts w:ascii="Arial,Bold" w:eastAsia="Times New Roman" w:hAnsi="Arial,Bold" w:cs="Times New Roman"/>
+                <w:color w:val="auto"/>
+                <w:lang w:val="it-IT" w:eastAsia="en-US"/>
+              </w:rPr>
+            </w:pPr>
+          </w:p>
+        </w:tc>
+        <w:tc>
+          <w:tcPr>
+            <w:tcW w:w="6662" w:type="dxa"/>
+            <w:tcBorders>
+              <w:top w:val="single" w:sz="8" w:space="0" w:color="000000"/>
+              <w:left w:val="single" w:sz="8" w:space="0" w:color="000000"/>
+              <w:bottom w:val="single" w:sz="8" w:space="0" w:color="000000"/>
+              <w:right w:val="single" w:sz="8" w:space="0" w:color="000000"/>
+            </w:tcBorders>
+            <w:shd w:val="clear" w:color="auto" w:fill="FFFFFF"/>
+            <w:vAlign w:val="center"/>
+          </w:tcPr>
+          <w:p>
+            <w:pPr>
+              <w:pStyle w:val="ListParagraph"/>
+              <w:spacing w:before="100" w:beforeAutospacing="1" w:after="100" w:afterAutospacing="1" w:line="240" w:lineRule="auto"/>
+              <w:rPr>
+                <w:rFonts w:ascii="Arial" w:eastAsia="Times New Roman" w:hAnsi="Arial" w:cs="Arial"/>
+                <w:color w:val="auto"/>
+                <w:lang w:val="it-IT" w:eastAsia="en-US"/>
+              </w:rPr>
+            </w:pPr>
+          </w:p>
+          <w:p>
+            <w:pPr>
+              <w:pStyle w:val="ListParagraph"/>
+              <w:numPr>
+                <w:ilvl w:val="0"/>
+                <w:numId w:val="35"/>
+              </w:numPr>
+              <w:spacing w:before="100" w:beforeAutospacing="1" w:after="100" w:afterAutospacing="1" w:line="240" w:lineRule="auto"/>
+              <w:rPr>
+                <w:rFonts w:ascii="Arial" w:eastAsia="Times New Roman" w:hAnsi="Arial" w:cs="Arial"/>
+                <w:color w:val="auto"/>
+                <w:lang w:val="it-IT" w:eastAsia="en-US"/>
+              </w:rPr>
+            </w:pPr>
+            <w:r>
+              <w:rPr>
+                <w:rFonts w:ascii="Arial" w:eastAsia="Times New Roman" w:hAnsi="Arial" w:cs="Arial"/>
+                <w:color w:val="auto"/>
+                <w:lang w:val="it-IT" w:eastAsia="en-US"/>
+              </w:rPr>
+              <w:t>Rispecchia il formato [</w:t>
+            </w:r>
+            <w:proofErr w:type="spellStart"/>
+            <w:r>
+              <w:rPr>
+                <w:rFonts w:ascii="Arial" w:eastAsia="Times New Roman" w:hAnsi="Arial" w:cs="Arial"/>
+                <w:color w:val="auto"/>
+                <w:lang w:val="it-IT" w:eastAsia="en-US"/>
+              </w:rPr>
+              <w:t>iflunghezzaL</w:t>
+            </w:r>
+            <w:r>
+              <w:rPr>
+                <w:rFonts w:ascii="Arial" w:eastAsia="Times New Roman" w:hAnsi="Arial" w:cs="Arial"/>
+                <w:color w:val="auto"/>
+                <w:lang w:val="it-IT" w:eastAsia="en-US"/>
+              </w:rPr>
+              <w:t>L</w:t>
+            </w:r>
+            <w:r>
+              <w:rPr>
+                <w:rFonts w:ascii="Arial" w:eastAsia="Times New Roman" w:hAnsi="Arial" w:cs="Arial"/>
+                <w:color w:val="auto"/>
+                <w:lang w:val="it-IT" w:eastAsia="en-US"/>
+              </w:rPr>
+              <w:t>EMOK</w:t>
+            </w:r>
+            <w:proofErr w:type="spellEnd"/>
+            <w:proofErr w:type="gramStart"/>
+            <w:r>
+              <w:rPr>
+                <w:rFonts w:ascii="Arial" w:eastAsia="Times New Roman" w:hAnsi="Arial" w:cs="Arial"/>
+                <w:color w:val="auto"/>
+                <w:lang w:val="it-IT" w:eastAsia="en-US"/>
+              </w:rPr>
+              <w:t>][</w:t>
+            </w:r>
+            <w:proofErr w:type="spellStart"/>
+            <w:proofErr w:type="gramEnd"/>
+            <w:r>
+              <w:rPr>
+                <w:rFonts w:ascii="Arial" w:eastAsia="Times New Roman" w:hAnsi="Arial" w:cs="Arial"/>
+                <w:color w:val="auto"/>
+                <w:lang w:val="it-IT" w:eastAsia="en-US"/>
+              </w:rPr>
+              <w:t>propertyformatoF</w:t>
+            </w:r>
+            <w:r>
+              <w:rPr>
+                <w:rFonts w:ascii="Arial" w:eastAsia="Times New Roman" w:hAnsi="Arial" w:cs="Arial"/>
+                <w:color w:val="auto"/>
+                <w:lang w:val="it-IT" w:eastAsia="en-US"/>
+              </w:rPr>
+              <w:t>L</w:t>
+            </w:r>
+            <w:r>
+              <w:rPr>
+                <w:rFonts w:ascii="Arial" w:eastAsia="Times New Roman" w:hAnsi="Arial" w:cs="Arial"/>
+                <w:color w:val="auto"/>
+                <w:lang w:val="it-IT" w:eastAsia="en-US"/>
+              </w:rPr>
+              <w:t>EMOK</w:t>
+            </w:r>
+            <w:proofErr w:type="spellEnd"/>
+            <w:r>
+              <w:rPr>
+                <w:rFonts w:ascii="Arial" w:eastAsia="Times New Roman" w:hAnsi="Arial" w:cs="Arial"/>
+                <w:color w:val="auto"/>
+                <w:lang w:val="it-IT" w:eastAsia="en-US"/>
+              </w:rPr>
+              <w:t>, rispecchia il formato</w:t>
+            </w:r>
+            <w:r>
+              <w:rPr>
+                <w:lang w:val="it-IT"/>
+              </w:rPr>
+              <w:t xml:space="preserve"> </w:t>
+            </w:r>
+            <w:r>
+              <w:rPr>
+                <w:rFonts w:ascii="Arial" w:eastAsia="Times New Roman" w:hAnsi="Arial" w:cs="Arial"/>
+                <w:color w:val="auto"/>
+                <w:lang w:val="it-IT" w:eastAsia="en-US"/>
+              </w:rPr>
+              <w:t>/^\w+([\._\-]?\w+)</w:t>
+            </w:r>
+            <w:hyperlink r:id="rId12" w:history="1">
+              <w:r>
+                <w:rPr>
+                  <w:rStyle w:val="Hyperlink"/>
+                  <w:rFonts w:ascii="Arial" w:eastAsia="Times New Roman" w:hAnsi="Arial" w:cs="Arial"/>
+                  <w:lang w:val="it-IT" w:eastAsia="en-US"/>
+                </w:rPr>
+                <w:t>*@\w+([\.\-]?\w+)*(\.\w+)+$/</w:t>
+              </w:r>
+            </w:hyperlink>
+            <w:r>
+              <w:rPr>
+                <w:rFonts w:ascii="Arial" w:eastAsia="Times New Roman" w:hAnsi="Arial" w:cs="Arial"/>
+                <w:color w:val="auto"/>
+                <w:lang w:val="it-IT" w:eastAsia="en-US"/>
+              </w:rPr>
+              <w:t>]</w:t>
+            </w:r>
+          </w:p>
+          <w:p>
+            <w:pPr>
+              <w:pStyle w:val="ListParagraph"/>
+              <w:numPr>
+                <w:ilvl w:val="0"/>
+                <w:numId w:val="35"/>
+              </w:numPr>
+              <w:spacing w:before="100" w:beforeAutospacing="1" w:after="100" w:afterAutospacing="1" w:line="240" w:lineRule="auto"/>
+              <w:rPr>
+                <w:rFonts w:ascii="Arial" w:eastAsia="Times New Roman" w:hAnsi="Arial" w:cs="Arial"/>
+                <w:color w:val="auto"/>
+                <w:lang w:val="it-IT" w:eastAsia="en-US"/>
+              </w:rPr>
+            </w:pPr>
+            <w:r>
+              <w:rPr>
+                <w:rFonts w:ascii="Arial" w:eastAsia="Times New Roman" w:hAnsi="Arial" w:cs="Arial"/>
+                <w:color w:val="auto"/>
+                <w:lang w:val="it-IT" w:eastAsia="en-US"/>
+              </w:rPr>
+              <w:t>Non rispecchia il formato [</w:t>
+            </w:r>
+            <w:proofErr w:type="spellStart"/>
+            <w:r>
+              <w:rPr>
+                <w:rFonts w:ascii="Arial" w:eastAsia="Times New Roman" w:hAnsi="Arial" w:cs="Arial"/>
+                <w:color w:val="auto"/>
+                <w:lang w:val="it-IT" w:eastAsia="en-US"/>
+              </w:rPr>
+              <w:t>iflunghezzaL</w:t>
+            </w:r>
+            <w:r>
+              <w:rPr>
+                <w:rFonts w:ascii="Arial" w:eastAsia="Times New Roman" w:hAnsi="Arial" w:cs="Arial"/>
+                <w:color w:val="auto"/>
+                <w:lang w:val="it-IT" w:eastAsia="en-US"/>
+              </w:rPr>
+              <w:t>L</w:t>
+            </w:r>
+            <w:r>
+              <w:rPr>
+                <w:rFonts w:ascii="Arial" w:eastAsia="Times New Roman" w:hAnsi="Arial" w:cs="Arial"/>
+                <w:color w:val="auto"/>
+                <w:lang w:val="it-IT" w:eastAsia="en-US"/>
+              </w:rPr>
+              <w:t>EMOK</w:t>
+            </w:r>
+            <w:proofErr w:type="spellEnd"/>
+            <w:r>
+              <w:rPr>
+                <w:rFonts w:ascii="Arial" w:eastAsia="Times New Roman" w:hAnsi="Arial" w:cs="Arial"/>
+                <w:color w:val="auto"/>
+                <w:lang w:val="it-IT" w:eastAsia="en-US"/>
+              </w:rPr>
+              <w:t>] [</w:t>
+            </w:r>
+            <w:proofErr w:type="spellStart"/>
+            <w:r>
+              <w:rPr>
+                <w:rFonts w:ascii="Arial" w:eastAsia="Times New Roman" w:hAnsi="Arial" w:cs="Arial"/>
+                <w:color w:val="auto"/>
+                <w:lang w:val="it-IT" w:eastAsia="en-US"/>
+              </w:rPr>
+              <w:t>error</w:t>
+            </w:r>
+            <w:proofErr w:type="spellEnd"/>
+            <w:r>
+              <w:rPr>
+                <w:rFonts w:ascii="Arial" w:eastAsia="Times New Roman" w:hAnsi="Arial" w:cs="Arial"/>
+                <w:color w:val="auto"/>
+                <w:lang w:val="it-IT" w:eastAsia="en-US"/>
+              </w:rPr>
+              <w:t>]</w:t>
+            </w:r>
+          </w:p>
+        </w:tc>
+      </w:tr>
+    </w:tbl>
+    <w:p>
+      <w:pPr>
+        <w:rPr>
+          <w:rFonts w:asciiTheme="majorHAnsi" w:hAnsiTheme="majorHAnsi"/>
+          <w:b/>
+          <w:sz w:val="24"/>
+          <w:szCs w:val="24"/>
+          <w:lang w:val="it-IT"/>
+        </w:rPr>
+      </w:pPr>
+    </w:p>
+    <w:tbl>
+      <w:tblPr>
+        <w:tblW w:w="0" w:type="auto"/>
+        <w:shd w:val="clear" w:color="auto" w:fill="FFFFFF"/>
+        <w:tblCellMar>
+          <w:top w:w="15" w:type="dxa"/>
+          <w:left w:w="15" w:type="dxa"/>
+          <w:bottom w:w="15" w:type="dxa"/>
+          <w:right w:w="15" w:type="dxa"/>
+        </w:tblCellMar>
+        <w:tblLook w:val="04A0" w:firstRow="1" w:lastRow="0" w:firstColumn="1" w:lastColumn="0" w:noHBand="0" w:noVBand="1"/>
+      </w:tblPr>
+      <w:tblGrid>
+        <w:gridCol w:w="2142"/>
+        <w:gridCol w:w="6662"/>
+      </w:tblGrid>
+      <w:tr>
+        <w:trPr>
+          <w:trHeight w:val="555"/>
+        </w:trPr>
+        <w:tc>
+          <w:tcPr>
+            <w:tcW w:w="8804" w:type="dxa"/>
+            <w:gridSpan w:val="2"/>
+            <w:tcBorders>
+              <w:top w:val="single" w:sz="8" w:space="0" w:color="000000"/>
+              <w:left w:val="single" w:sz="8" w:space="0" w:color="000000"/>
+              <w:bottom w:val="single" w:sz="8" w:space="0" w:color="000000"/>
+              <w:right w:val="single" w:sz="8" w:space="0" w:color="000000"/>
+            </w:tcBorders>
+            <w:shd w:val="clear" w:color="auto" w:fill="0070C0"/>
+            <w:vAlign w:val="center"/>
+            <w:hideMark/>
+          </w:tcPr>
+          <w:p>
+            <w:pPr>
+              <w:spacing w:before="100" w:beforeAutospacing="1" w:after="100" w:afterAutospacing="1" w:line="240" w:lineRule="auto"/>
+              <w:jc w:val="center"/>
+              <w:rPr>
+                <w:rFonts w:asciiTheme="majorHAnsi" w:eastAsia="Times New Roman" w:hAnsiTheme="majorHAnsi" w:cs="Times New Roman"/>
+                <w:color w:val="FFFFFF" w:themeColor="background1"/>
+                <w:lang w:val="it-IT" w:eastAsia="en-US"/>
+              </w:rPr>
+            </w:pPr>
+            <w:r>
+              <w:rPr>
+                <w:rFonts w:asciiTheme="majorHAnsi" w:eastAsia="Times New Roman" w:hAnsiTheme="majorHAnsi" w:cs="Times New Roman"/>
+                <w:b/>
+                <w:color w:val="FFFFFF" w:themeColor="background1"/>
+                <w:lang w:val="it-IT" w:eastAsia="en-US"/>
+              </w:rPr>
+              <w:t>Parametro:</w:t>
+            </w:r>
+            <w:r>
+              <w:rPr>
+                <w:rFonts w:asciiTheme="majorHAnsi" w:eastAsia="Times New Roman" w:hAnsiTheme="majorHAnsi" w:cs="Times New Roman"/>
+                <w:b/>
+                <w:color w:val="FFFFFF" w:themeColor="background1"/>
+                <w:lang w:val="it-IT" w:eastAsia="en-US"/>
+              </w:rPr>
+              <w:t xml:space="preserve"> Password</w:t>
+            </w:r>
+          </w:p>
+          <w:p>
+            <w:pPr>
+              <w:spacing w:before="100" w:beforeAutospacing="1" w:after="100" w:afterAutospacing="1" w:line="240" w:lineRule="auto"/>
+              <w:jc w:val="center"/>
+              <w:rPr>
+                <w:rFonts w:ascii="Times New Roman" w:eastAsia="Times New Roman" w:hAnsi="Times New Roman" w:cs="Times New Roman"/>
+                <w:b/>
+                <w:color w:val="auto"/>
+                <w:lang w:val="it-IT" w:eastAsia="en-US"/>
+              </w:rPr>
+            </w:pPr>
+            <w:r>
+              <w:rPr>
+                <w:rFonts w:asciiTheme="majorHAnsi" w:eastAsia="Times New Roman" w:hAnsiTheme="majorHAnsi" w:cs="Times New Roman"/>
+                <w:b/>
+                <w:color w:val="FFFFFF" w:themeColor="background1"/>
+                <w:lang w:val="it-IT" w:eastAsia="en-US"/>
+              </w:rPr>
+              <w:t>Formato:</w:t>
+            </w:r>
+            <w:r>
+              <w:rPr>
+                <w:rFonts w:asciiTheme="majorHAnsi" w:eastAsia="Times New Roman" w:hAnsiTheme="majorHAnsi" w:cs="Times New Roman"/>
+                <w:b/>
+                <w:color w:val="FFFFFF" w:themeColor="background1"/>
+                <w:lang w:val="it-IT" w:eastAsia="en-US"/>
+              </w:rPr>
+              <w:t xml:space="preserve"> </w:t>
+            </w:r>
+            <w:r>
+              <w:rPr>
+                <w:rFonts w:asciiTheme="majorHAnsi" w:eastAsia="Times New Roman" w:hAnsiTheme="majorHAnsi" w:cs="Times New Roman"/>
+                <w:b/>
+                <w:color w:val="FFFFFF" w:themeColor="background1"/>
+                <w:lang w:val="it-IT" w:eastAsia="en-US"/>
+              </w:rPr>
+              <w:t>/</w:t>
+            </w:r>
+            <w:proofErr w:type="gramStart"/>
+            <w:r>
+              <w:rPr>
+                <w:rFonts w:asciiTheme="majorHAnsi" w:eastAsia="Times New Roman" w:hAnsiTheme="majorHAnsi" w:cs="Times New Roman"/>
+                <w:b/>
+                <w:color w:val="FFFFFF" w:themeColor="background1"/>
+                <w:lang w:val="it-IT" w:eastAsia="en-US"/>
+              </w:rPr>
+              <w:t>^[</w:t>
+            </w:r>
+            <w:proofErr w:type="gramEnd"/>
+            <w:r>
+              <w:rPr>
+                <w:rFonts w:asciiTheme="majorHAnsi" w:eastAsia="Times New Roman" w:hAnsiTheme="majorHAnsi" w:cs="Times New Roman"/>
+                <w:b/>
+                <w:color w:val="FFFFFF" w:themeColor="background1"/>
+                <w:lang w:val="it-IT" w:eastAsia="en-US"/>
+              </w:rPr>
+              <w:t>a-</w:t>
+            </w:r>
+            <w:proofErr w:type="spellStart"/>
+            <w:r>
+              <w:rPr>
+                <w:rFonts w:asciiTheme="majorHAnsi" w:eastAsia="Times New Roman" w:hAnsiTheme="majorHAnsi" w:cs="Times New Roman"/>
+                <w:b/>
+                <w:color w:val="FFFFFF" w:themeColor="background1"/>
+                <w:lang w:val="it-IT" w:eastAsia="en-US"/>
+              </w:rPr>
+              <w:t>zA</w:t>
+            </w:r>
+            <w:proofErr w:type="spellEnd"/>
+            <w:r>
+              <w:rPr>
+                <w:rFonts w:asciiTheme="majorHAnsi" w:eastAsia="Times New Roman" w:hAnsiTheme="majorHAnsi" w:cs="Times New Roman"/>
+                <w:b/>
+                <w:color w:val="FFFFFF" w:themeColor="background1"/>
+                <w:lang w:val="it-IT" w:eastAsia="en-US"/>
+              </w:rPr>
+              <w:t>-Z 0-9 \@\._\!\?\-]{8,</w:t>
+            </w:r>
+            <w:r>
+              <w:rPr>
+                <w:rFonts w:asciiTheme="majorHAnsi" w:eastAsia="Times New Roman" w:hAnsiTheme="majorHAnsi" w:cs="Times New Roman"/>
+                <w:b/>
+                <w:color w:val="FFFFFF" w:themeColor="background1"/>
+                <w:lang w:val="it-IT" w:eastAsia="en-US"/>
+              </w:rPr>
+              <w:t>16</w:t>
+            </w:r>
+            <w:r>
+              <w:rPr>
+                <w:rFonts w:asciiTheme="majorHAnsi" w:eastAsia="Times New Roman" w:hAnsiTheme="majorHAnsi" w:cs="Times New Roman"/>
+                <w:b/>
+                <w:color w:val="FFFFFF" w:themeColor="background1"/>
+                <w:lang w:val="it-IT" w:eastAsia="en-US"/>
+              </w:rPr>
+              <w:t>}$/;</w:t>
+            </w:r>
+          </w:p>
+        </w:tc>
+      </w:tr>
+      <w:tr>
+        <w:tc>
+          <w:tcPr>
+            <w:tcW w:w="2142" w:type="dxa"/>
+            <w:tcBorders>
+              <w:top w:val="single" w:sz="8" w:space="0" w:color="000000"/>
+              <w:left w:val="single" w:sz="8" w:space="0" w:color="000000"/>
+              <w:bottom w:val="single" w:sz="8" w:space="0" w:color="000000"/>
+              <w:right w:val="single" w:sz="8" w:space="0" w:color="000000"/>
+            </w:tcBorders>
+            <w:shd w:val="clear" w:color="auto" w:fill="FFFFFF"/>
+            <w:vAlign w:val="center"/>
+            <w:hideMark/>
+          </w:tcPr>
+          <w:p>
+            <w:pPr>
+              <w:spacing w:before="100" w:beforeAutospacing="1" w:after="100" w:afterAutospacing="1" w:line="240" w:lineRule="auto"/>
+              <w:rPr>
+                <w:rFonts w:ascii="Times New Roman" w:eastAsia="Times New Roman" w:hAnsi="Times New Roman" w:cs="Times New Roman"/>
+                <w:color w:val="auto"/>
+                <w:sz w:val="24"/>
+                <w:szCs w:val="24"/>
+                <w:lang w:val="it-IT" w:eastAsia="en-US"/>
+              </w:rPr>
+            </w:pPr>
+            <w:r>
+              <w:rPr>
+                <w:rFonts w:ascii="Arial,Bold" w:eastAsia="Times New Roman" w:hAnsi="Arial,Bold" w:cs="Times New Roman"/>
+                <w:color w:val="auto"/>
+                <w:lang w:val="it-IT" w:eastAsia="en-US"/>
+              </w:rPr>
+              <w:t xml:space="preserve">   Lunghezza [L</w:t>
+            </w:r>
+            <w:r>
+              <w:rPr>
+                <w:rFonts w:ascii="Arial,Bold" w:eastAsia="Times New Roman" w:hAnsi="Arial,Bold" w:cs="Times New Roman"/>
+                <w:color w:val="auto"/>
+                <w:lang w:val="it-IT" w:eastAsia="en-US"/>
+              </w:rPr>
+              <w:t>LP</w:t>
+            </w:r>
+            <w:r>
+              <w:rPr>
+                <w:rFonts w:ascii="Arial,Bold" w:eastAsia="Times New Roman" w:hAnsi="Arial,Bold" w:cs="Times New Roman"/>
+                <w:color w:val="auto"/>
+                <w:lang w:val="it-IT" w:eastAsia="en-US"/>
+              </w:rPr>
+              <w:t>]</w:t>
+            </w:r>
+          </w:p>
+        </w:tc>
+        <w:tc>
+          <w:tcPr>
+            <w:tcW w:w="6662" w:type="dxa"/>
+            <w:tcBorders>
+              <w:top w:val="single" w:sz="8" w:space="0" w:color="000000"/>
+              <w:left w:val="single" w:sz="8" w:space="0" w:color="000000"/>
+              <w:bottom w:val="single" w:sz="8" w:space="0" w:color="000000"/>
+              <w:right w:val="single" w:sz="8" w:space="0" w:color="000000"/>
+            </w:tcBorders>
+            <w:shd w:val="clear" w:color="auto" w:fill="FFFFFF"/>
+            <w:vAlign w:val="center"/>
+            <w:hideMark/>
+          </w:tcPr>
+          <w:p>
+            <w:pPr>
+              <w:pStyle w:val="ListParagraph"/>
+              <w:spacing w:before="100" w:beforeAutospacing="1" w:after="100" w:afterAutospacing="1" w:line="240" w:lineRule="auto"/>
+              <w:rPr>
+                <w:rFonts w:ascii="Arial" w:eastAsia="Times New Roman" w:hAnsi="Arial" w:cs="Arial"/>
+                <w:color w:val="auto"/>
+                <w:lang w:val="it-IT" w:eastAsia="en-US"/>
+              </w:rPr>
+            </w:pPr>
           </w:p>
           <w:p>
             <w:pPr>
@@ -3993,7 +4668,506 @@
                 <w:color w:val="auto"/>
                 <w:lang w:val="it-IT" w:eastAsia="en-US"/>
               </w:rPr>
-              <w:t>Condizione 3</w:t>
+              <w:t>&lt;</w:t>
+            </w:r>
+            <w:r>
+              <w:rPr>
+                <w:rFonts w:ascii="Arial" w:eastAsia="Times New Roman" w:hAnsi="Arial" w:cs="Arial"/>
+                <w:color w:val="auto"/>
+                <w:lang w:val="it-IT" w:eastAsia="en-US"/>
+              </w:rPr>
+              <w:t>8</w:t>
+            </w:r>
+            <w:r>
+              <w:rPr>
+                <w:rFonts w:ascii="Arial" w:eastAsia="Times New Roman" w:hAnsi="Arial" w:cs="Arial"/>
+                <w:color w:val="auto"/>
+                <w:lang w:val="it-IT" w:eastAsia="en-US"/>
+              </w:rPr>
+              <w:t xml:space="preserve"> &amp;&amp; &gt;</w:t>
+            </w:r>
+            <w:r>
+              <w:rPr>
+                <w:rFonts w:ascii="Arial" w:eastAsia="Times New Roman" w:hAnsi="Arial" w:cs="Arial"/>
+                <w:color w:val="auto"/>
+                <w:lang w:val="it-IT" w:eastAsia="en-US"/>
+              </w:rPr>
+              <w:t>16</w:t>
+            </w:r>
+            <w:r>
+              <w:rPr>
+                <w:rFonts w:ascii="Arial" w:eastAsia="Times New Roman" w:hAnsi="Arial" w:cs="Arial"/>
+                <w:color w:val="auto"/>
+                <w:lang w:val="it-IT" w:eastAsia="en-US"/>
+              </w:rPr>
+              <w:t xml:space="preserve"> [</w:t>
+            </w:r>
+            <w:proofErr w:type="spellStart"/>
+            <w:r>
+              <w:rPr>
+                <w:rFonts w:ascii="Arial" w:eastAsia="Times New Roman" w:hAnsi="Arial" w:cs="Arial"/>
+                <w:color w:val="auto"/>
+                <w:lang w:val="it-IT" w:eastAsia="en-US"/>
+              </w:rPr>
+              <w:t>error</w:t>
+            </w:r>
+            <w:proofErr w:type="spellEnd"/>
+            <w:r>
+              <w:rPr>
+                <w:rFonts w:ascii="Arial" w:eastAsia="Times New Roman" w:hAnsi="Arial" w:cs="Arial"/>
+                <w:color w:val="auto"/>
+                <w:lang w:val="it-IT" w:eastAsia="en-US"/>
+              </w:rPr>
+              <w:t>]</w:t>
+            </w:r>
+          </w:p>
+          <w:p>
+            <w:pPr>
+              <w:pStyle w:val="ListParagraph"/>
+              <w:numPr>
+                <w:ilvl w:val="0"/>
+                <w:numId w:val="32"/>
+              </w:numPr>
+              <w:spacing w:before="100" w:beforeAutospacing="1" w:after="100" w:afterAutospacing="1" w:line="240" w:lineRule="auto"/>
+              <w:rPr>
+                <w:rFonts w:ascii="Arial" w:eastAsia="Times New Roman" w:hAnsi="Arial" w:cs="Arial"/>
+                <w:color w:val="auto"/>
+                <w:lang w:val="it-IT" w:eastAsia="en-US"/>
+              </w:rPr>
+            </w:pPr>
+            <w:r>
+              <w:rPr>
+                <w:rFonts w:ascii="Arial" w:eastAsia="Times New Roman" w:hAnsi="Arial" w:cs="Arial"/>
+                <w:color w:val="auto"/>
+                <w:lang w:val="it-IT" w:eastAsia="en-US"/>
+              </w:rPr>
+              <w:t xml:space="preserve">&gt;= </w:t>
+            </w:r>
+            <w:r>
+              <w:rPr>
+                <w:rFonts w:ascii="Arial" w:eastAsia="Times New Roman" w:hAnsi="Arial" w:cs="Arial"/>
+                <w:color w:val="auto"/>
+                <w:lang w:val="it-IT" w:eastAsia="en-US"/>
+              </w:rPr>
+              <w:t>5</w:t>
+            </w:r>
+            <w:r>
+              <w:rPr>
+                <w:rFonts w:ascii="Arial" w:eastAsia="Times New Roman" w:hAnsi="Arial" w:cs="Arial"/>
+                <w:color w:val="auto"/>
+                <w:lang w:val="it-IT" w:eastAsia="en-US"/>
+              </w:rPr>
+              <w:t>&amp;&amp; &lt;=</w:t>
+            </w:r>
+            <w:r>
+              <w:rPr>
+                <w:rFonts w:ascii="Arial" w:eastAsia="Times New Roman" w:hAnsi="Arial" w:cs="Arial"/>
+                <w:color w:val="auto"/>
+                <w:lang w:val="it-IT" w:eastAsia="en-US"/>
+              </w:rPr>
+              <w:t>16</w:t>
+            </w:r>
+            <w:r>
+              <w:rPr>
+                <w:rFonts w:ascii="Arial" w:eastAsia="Times New Roman" w:hAnsi="Arial" w:cs="Arial"/>
+                <w:color w:val="auto"/>
+                <w:lang w:val="it-IT" w:eastAsia="en-US"/>
+              </w:rPr>
+              <w:t xml:space="preserve"> [</w:t>
+            </w:r>
+            <w:proofErr w:type="spellStart"/>
+            <w:r>
+              <w:rPr>
+                <w:rFonts w:ascii="Arial" w:eastAsia="Times New Roman" w:hAnsi="Arial" w:cs="Arial"/>
+                <w:color w:val="auto"/>
+                <w:lang w:val="it-IT" w:eastAsia="en-US"/>
+              </w:rPr>
+              <w:t>property</w:t>
+            </w:r>
+            <w:proofErr w:type="spellEnd"/>
+            <w:r>
+              <w:rPr>
+                <w:rFonts w:ascii="Arial" w:eastAsia="Times New Roman" w:hAnsi="Arial" w:cs="Arial"/>
+                <w:color w:val="auto"/>
+                <w:lang w:val="it-IT" w:eastAsia="en-US"/>
+              </w:rPr>
+              <w:t xml:space="preserve"> </w:t>
+            </w:r>
+            <w:proofErr w:type="spellStart"/>
+            <w:r>
+              <w:rPr>
+                <w:rFonts w:ascii="Arial" w:eastAsia="Times New Roman" w:hAnsi="Arial" w:cs="Arial"/>
+                <w:color w:val="auto"/>
+                <w:lang w:val="it-IT" w:eastAsia="en-US"/>
+              </w:rPr>
+              <w:t>LunghezzaLEMOK</w:t>
+            </w:r>
+            <w:proofErr w:type="spellEnd"/>
+            <w:r>
+              <w:rPr>
+                <w:rFonts w:ascii="Arial" w:eastAsia="Times New Roman" w:hAnsi="Arial" w:cs="Arial"/>
+                <w:color w:val="auto"/>
+                <w:lang w:val="it-IT" w:eastAsia="en-US"/>
+              </w:rPr>
+              <w:t>]</w:t>
+            </w:r>
+          </w:p>
+        </w:tc>
+      </w:tr>
+      <w:tr>
+        <w:tc>
+          <w:tcPr>
+            <w:tcW w:w="2142" w:type="dxa"/>
+            <w:tcBorders>
+              <w:top w:val="single" w:sz="8" w:space="0" w:color="000000"/>
+              <w:left w:val="single" w:sz="8" w:space="0" w:color="000000"/>
+              <w:bottom w:val="single" w:sz="8" w:space="0" w:color="000000"/>
+              <w:right w:val="single" w:sz="8" w:space="0" w:color="000000"/>
+            </w:tcBorders>
+            <w:shd w:val="clear" w:color="auto" w:fill="FFFFFF"/>
+            <w:vAlign w:val="center"/>
+          </w:tcPr>
+          <w:p>
+            <w:pPr>
+              <w:spacing w:before="100" w:beforeAutospacing="1" w:after="100" w:afterAutospacing="1" w:line="240" w:lineRule="auto"/>
+              <w:jc w:val="center"/>
+              <w:rPr>
+                <w:rFonts w:ascii="Arial,Bold" w:eastAsia="Times New Roman" w:hAnsi="Arial,Bold" w:cs="Times New Roman"/>
+                <w:color w:val="auto"/>
+                <w:lang w:val="it-IT" w:eastAsia="en-US"/>
+              </w:rPr>
+            </w:pPr>
+          </w:p>
+          <w:p>
+            <w:pPr>
+              <w:spacing w:before="100" w:beforeAutospacing="1" w:after="100" w:afterAutospacing="1" w:line="240" w:lineRule="auto"/>
+              <w:jc w:val="center"/>
+              <w:rPr>
+                <w:rFonts w:ascii="Arial,Bold" w:eastAsia="Times New Roman" w:hAnsi="Arial,Bold" w:cs="Times New Roman"/>
+                <w:color w:val="auto"/>
+                <w:lang w:val="it-IT" w:eastAsia="en-US"/>
+              </w:rPr>
+            </w:pPr>
+            <w:r>
+              <w:rPr>
+                <w:rFonts w:ascii="Arial,Bold" w:eastAsia="Times New Roman" w:hAnsi="Arial,Bold" w:cs="Times New Roman"/>
+                <w:color w:val="auto"/>
+                <w:lang w:val="it-IT" w:eastAsia="en-US"/>
+              </w:rPr>
+              <w:t>Formato</w:t>
+            </w:r>
+            <w:r>
+              <w:rPr>
+                <w:rFonts w:ascii="Arial,Bold" w:eastAsia="Times New Roman" w:hAnsi="Arial,Bold" w:cs="Times New Roman"/>
+                <w:color w:val="auto"/>
+                <w:lang w:val="it-IT" w:eastAsia="en-US"/>
+              </w:rPr>
+              <w:t xml:space="preserve"> </w:t>
+            </w:r>
+            <w:r>
+              <w:rPr>
+                <w:rFonts w:ascii="Arial,Bold" w:eastAsia="Times New Roman" w:hAnsi="Arial,Bold" w:cs="Times New Roman"/>
+                <w:color w:val="auto"/>
+                <w:lang w:val="it-IT" w:eastAsia="en-US"/>
+              </w:rPr>
+              <w:t>[F</w:t>
+            </w:r>
+            <w:r>
+              <w:rPr>
+                <w:rFonts w:ascii="Arial,Bold" w:eastAsia="Times New Roman" w:hAnsi="Arial,Bold" w:cs="Times New Roman"/>
+                <w:color w:val="auto"/>
+                <w:lang w:val="it-IT" w:eastAsia="en-US"/>
+              </w:rPr>
+              <w:t>LP</w:t>
+            </w:r>
+            <w:r>
+              <w:rPr>
+                <w:rFonts w:ascii="Arial,Bold" w:eastAsia="Times New Roman" w:hAnsi="Arial,Bold" w:cs="Times New Roman"/>
+                <w:color w:val="auto"/>
+                <w:lang w:val="it-IT" w:eastAsia="en-US"/>
+              </w:rPr>
+              <w:t>]</w:t>
+            </w:r>
+          </w:p>
+          <w:p>
+            <w:pPr>
+              <w:spacing w:before="100" w:beforeAutospacing="1" w:after="100" w:afterAutospacing="1" w:line="240" w:lineRule="auto"/>
+              <w:jc w:val="center"/>
+              <w:rPr>
+                <w:rFonts w:ascii="Arial,Bold" w:eastAsia="Times New Roman" w:hAnsi="Arial,Bold" w:cs="Times New Roman"/>
+                <w:color w:val="auto"/>
+                <w:lang w:val="it-IT" w:eastAsia="en-US"/>
+              </w:rPr>
+            </w:pPr>
+          </w:p>
+        </w:tc>
+        <w:tc>
+          <w:tcPr>
+            <w:tcW w:w="6662" w:type="dxa"/>
+            <w:tcBorders>
+              <w:top w:val="single" w:sz="8" w:space="0" w:color="000000"/>
+              <w:left w:val="single" w:sz="8" w:space="0" w:color="000000"/>
+              <w:bottom w:val="single" w:sz="8" w:space="0" w:color="000000"/>
+              <w:right w:val="single" w:sz="8" w:space="0" w:color="000000"/>
+            </w:tcBorders>
+            <w:shd w:val="clear" w:color="auto" w:fill="FFFFFF"/>
+            <w:vAlign w:val="center"/>
+          </w:tcPr>
+          <w:p>
+            <w:pPr>
+              <w:pStyle w:val="ListParagraph"/>
+              <w:spacing w:before="100" w:beforeAutospacing="1" w:after="100" w:afterAutospacing="1" w:line="240" w:lineRule="auto"/>
+              <w:rPr>
+                <w:rFonts w:ascii="Arial" w:eastAsia="Times New Roman" w:hAnsi="Arial" w:cs="Arial"/>
+                <w:color w:val="auto"/>
+                <w:lang w:val="it-IT" w:eastAsia="en-US"/>
+              </w:rPr>
+            </w:pPr>
+          </w:p>
+          <w:p>
+            <w:pPr>
+              <w:pStyle w:val="ListParagraph"/>
+              <w:numPr>
+                <w:ilvl w:val="0"/>
+                <w:numId w:val="35"/>
+              </w:numPr>
+              <w:spacing w:before="100" w:beforeAutospacing="1" w:after="100" w:afterAutospacing="1" w:line="240" w:lineRule="auto"/>
+              <w:rPr>
+                <w:rFonts w:ascii="Arial" w:eastAsia="Times New Roman" w:hAnsi="Arial" w:cs="Arial"/>
+                <w:color w:val="auto"/>
+                <w:lang w:val="it-IT" w:eastAsia="en-US"/>
+              </w:rPr>
+            </w:pPr>
+            <w:r>
+              <w:rPr>
+                <w:rFonts w:ascii="Arial" w:eastAsia="Times New Roman" w:hAnsi="Arial" w:cs="Arial"/>
+                <w:color w:val="auto"/>
+                <w:lang w:val="it-IT" w:eastAsia="en-US"/>
+              </w:rPr>
+              <w:t>Rispecchia il formato [</w:t>
+            </w:r>
+            <w:proofErr w:type="spellStart"/>
+            <w:r>
+              <w:rPr>
+                <w:rFonts w:ascii="Arial" w:eastAsia="Times New Roman" w:hAnsi="Arial" w:cs="Arial"/>
+                <w:color w:val="auto"/>
+                <w:lang w:val="it-IT" w:eastAsia="en-US"/>
+              </w:rPr>
+              <w:t>iflunghezzaL</w:t>
+            </w:r>
+            <w:r>
+              <w:rPr>
+                <w:rFonts w:ascii="Arial" w:eastAsia="Times New Roman" w:hAnsi="Arial" w:cs="Arial"/>
+                <w:color w:val="auto"/>
+                <w:lang w:val="it-IT" w:eastAsia="en-US"/>
+              </w:rPr>
+              <w:t>LP</w:t>
+            </w:r>
+            <w:r>
+              <w:rPr>
+                <w:rFonts w:ascii="Arial" w:eastAsia="Times New Roman" w:hAnsi="Arial" w:cs="Arial"/>
+                <w:color w:val="auto"/>
+                <w:lang w:val="it-IT" w:eastAsia="en-US"/>
+              </w:rPr>
+              <w:t>OK</w:t>
+            </w:r>
+            <w:proofErr w:type="spellEnd"/>
+            <w:proofErr w:type="gramStart"/>
+            <w:r>
+              <w:rPr>
+                <w:rFonts w:ascii="Arial" w:eastAsia="Times New Roman" w:hAnsi="Arial" w:cs="Arial"/>
+                <w:color w:val="auto"/>
+                <w:lang w:val="it-IT" w:eastAsia="en-US"/>
+              </w:rPr>
+              <w:t>][</w:t>
+            </w:r>
+            <w:proofErr w:type="spellStart"/>
+            <w:proofErr w:type="gramEnd"/>
+            <w:r>
+              <w:rPr>
+                <w:rFonts w:ascii="Arial" w:eastAsia="Times New Roman" w:hAnsi="Arial" w:cs="Arial"/>
+                <w:color w:val="auto"/>
+                <w:lang w:val="it-IT" w:eastAsia="en-US"/>
+              </w:rPr>
+              <w:t>propertyformatoF</w:t>
+            </w:r>
+            <w:r>
+              <w:rPr>
+                <w:rFonts w:ascii="Arial" w:eastAsia="Times New Roman" w:hAnsi="Arial" w:cs="Arial"/>
+                <w:color w:val="auto"/>
+                <w:lang w:val="it-IT" w:eastAsia="en-US"/>
+              </w:rPr>
+              <w:t>LP</w:t>
+            </w:r>
+            <w:r>
+              <w:rPr>
+                <w:rFonts w:ascii="Arial" w:eastAsia="Times New Roman" w:hAnsi="Arial" w:cs="Arial"/>
+                <w:color w:val="auto"/>
+                <w:lang w:val="it-IT" w:eastAsia="en-US"/>
+              </w:rPr>
+              <w:t>OK</w:t>
+            </w:r>
+            <w:proofErr w:type="spellEnd"/>
+            <w:r>
+              <w:rPr>
+                <w:rFonts w:ascii="Arial" w:eastAsia="Times New Roman" w:hAnsi="Arial" w:cs="Arial"/>
+                <w:color w:val="auto"/>
+                <w:lang w:val="it-IT" w:eastAsia="en-US"/>
+              </w:rPr>
+              <w:t>, rispecchia il formato</w:t>
+            </w:r>
+            <w:r>
+              <w:rPr>
+                <w:lang w:val="it-IT"/>
+              </w:rPr>
+              <w:t xml:space="preserve">  </w:t>
+            </w:r>
+            <w:r>
+              <w:rPr>
+                <w:b/>
+                <w:lang w:val="it-IT"/>
+              </w:rPr>
+              <w:t>/</w:t>
+            </w:r>
+            <w:r>
+              <w:rPr>
+                <w:rFonts w:asciiTheme="majorHAnsi" w:hAnsiTheme="majorHAnsi"/>
+                <w:b/>
+                <w:color w:val="000000" w:themeColor="text1"/>
+                <w:lang w:val="it-IT"/>
+              </w:rPr>
+              <w:t>^[a-</w:t>
+            </w:r>
+            <w:proofErr w:type="spellStart"/>
+            <w:r>
+              <w:rPr>
+                <w:rFonts w:asciiTheme="majorHAnsi" w:hAnsiTheme="majorHAnsi"/>
+                <w:b/>
+                <w:color w:val="000000" w:themeColor="text1"/>
+                <w:lang w:val="it-IT"/>
+              </w:rPr>
+              <w:t>zA</w:t>
+            </w:r>
+            <w:proofErr w:type="spellEnd"/>
+            <w:r>
+              <w:rPr>
+                <w:rFonts w:asciiTheme="majorHAnsi" w:hAnsiTheme="majorHAnsi"/>
+                <w:b/>
+                <w:color w:val="000000" w:themeColor="text1"/>
+                <w:lang w:val="it-IT"/>
+              </w:rPr>
+              <w:t>-Z 0-9 \@\._\!\?\-]{8,</w:t>
+            </w:r>
+            <w:r>
+              <w:rPr>
+                <w:rFonts w:asciiTheme="majorHAnsi" w:hAnsiTheme="majorHAnsi"/>
+                <w:b/>
+                <w:color w:val="000000" w:themeColor="text1"/>
+                <w:lang w:val="it-IT"/>
+              </w:rPr>
+              <w:t>16</w:t>
+            </w:r>
+            <w:r>
+              <w:rPr>
+                <w:rFonts w:asciiTheme="majorHAnsi" w:hAnsiTheme="majorHAnsi"/>
+                <w:b/>
+                <w:color w:val="000000" w:themeColor="text1"/>
+                <w:lang w:val="it-IT"/>
+              </w:rPr>
+              <w:t>}$/</w:t>
+            </w:r>
+            <w:r>
+              <w:rPr>
+                <w:rFonts w:asciiTheme="majorHAnsi" w:hAnsiTheme="majorHAnsi"/>
+                <w:b/>
+                <w:color w:val="000000" w:themeColor="text1"/>
+                <w:lang w:val="it-IT"/>
+              </w:rPr>
+              <w:t>]</w:t>
+            </w:r>
+            <w:r>
+              <w:rPr>
+                <w:rFonts w:asciiTheme="majorHAnsi" w:hAnsiTheme="majorHAnsi"/>
+                <w:b/>
+                <w:color w:val="000000" w:themeColor="text1"/>
+                <w:lang w:val="it-IT"/>
+              </w:rPr>
+              <w:t>;</w:t>
+            </w:r>
+          </w:p>
+          <w:p>
+            <w:pPr>
+              <w:pStyle w:val="ListParagraph"/>
+              <w:numPr>
+                <w:ilvl w:val="0"/>
+                <w:numId w:val="35"/>
+              </w:numPr>
+              <w:spacing w:before="100" w:beforeAutospacing="1" w:after="100" w:afterAutospacing="1" w:line="240" w:lineRule="auto"/>
+              <w:rPr>
+                <w:rFonts w:ascii="Arial" w:eastAsia="Times New Roman" w:hAnsi="Arial" w:cs="Arial"/>
+                <w:color w:val="auto"/>
+                <w:lang w:val="it-IT" w:eastAsia="en-US"/>
+              </w:rPr>
+            </w:pPr>
+            <w:r>
+              <w:rPr>
+                <w:rFonts w:ascii="Arial" w:eastAsia="Times New Roman" w:hAnsi="Arial" w:cs="Arial"/>
+                <w:color w:val="auto"/>
+                <w:lang w:val="it-IT" w:eastAsia="en-US"/>
+              </w:rPr>
+              <w:t>Non rispecchia il formato [</w:t>
+            </w:r>
+            <w:proofErr w:type="spellStart"/>
+            <w:r>
+              <w:rPr>
+                <w:rFonts w:ascii="Arial" w:eastAsia="Times New Roman" w:hAnsi="Arial" w:cs="Arial"/>
+                <w:color w:val="auto"/>
+                <w:lang w:val="it-IT" w:eastAsia="en-US"/>
+              </w:rPr>
+              <w:t>iflunghezzaL</w:t>
+            </w:r>
+            <w:r>
+              <w:rPr>
+                <w:rFonts w:ascii="Arial" w:eastAsia="Times New Roman" w:hAnsi="Arial" w:cs="Arial"/>
+                <w:color w:val="auto"/>
+                <w:lang w:val="it-IT" w:eastAsia="en-US"/>
+              </w:rPr>
+              <w:t>LP</w:t>
+            </w:r>
+            <w:r>
+              <w:rPr>
+                <w:rFonts w:ascii="Arial" w:eastAsia="Times New Roman" w:hAnsi="Arial" w:cs="Arial"/>
+                <w:color w:val="auto"/>
+                <w:lang w:val="it-IT" w:eastAsia="en-US"/>
+              </w:rPr>
+              <w:t>OK</w:t>
+            </w:r>
+            <w:proofErr w:type="spellEnd"/>
+            <w:r>
+              <w:rPr>
+                <w:rFonts w:ascii="Arial" w:eastAsia="Times New Roman" w:hAnsi="Arial" w:cs="Arial"/>
+                <w:color w:val="auto"/>
+                <w:lang w:val="it-IT" w:eastAsia="en-US"/>
+              </w:rPr>
+              <w:t>] [</w:t>
+            </w:r>
+            <w:proofErr w:type="spellStart"/>
+            <w:r>
+              <w:rPr>
+                <w:rFonts w:ascii="Arial" w:eastAsia="Times New Roman" w:hAnsi="Arial" w:cs="Arial"/>
+                <w:color w:val="auto"/>
+                <w:lang w:val="it-IT" w:eastAsia="en-US"/>
+              </w:rPr>
+              <w:t>error</w:t>
+            </w:r>
+            <w:proofErr w:type="spellEnd"/>
+            <w:r>
+              <w:rPr>
+                <w:rFonts w:ascii="Arial" w:eastAsia="Times New Roman" w:hAnsi="Arial" w:cs="Arial"/>
+                <w:color w:val="auto"/>
+                <w:lang w:val="it-IT" w:eastAsia="en-US"/>
+              </w:rPr>
+              <w:t>]</w:t>
             </w:r>
           </w:p>
         </w:tc>
@@ -4623,6 +5797,7 @@
                 <w:color w:val="auto"/>
                 <w:lang w:val="it-IT" w:eastAsia="en-US"/>
               </w:rPr>
+              <w:lastRenderedPageBreak/>
               <w:t xml:space="preserve">TC_3.9_5 </w:t>
             </w:r>
           </w:p>
@@ -4932,8 +6107,6 @@
           <w:lang w:val="it-IT"/>
         </w:rPr>
       </w:pPr>
-      <w:bookmarkStart w:id="0" w:name="_GoBack"/>
-      <w:bookmarkEnd w:id="0"/>
     </w:p>
     <w:p>
       <w:pPr>
@@ -4946,7 +6119,6 @@
         <w:rPr>
           <w:lang w:val="it-IT"/>
         </w:rPr>
-        <w:lastRenderedPageBreak/>
         <w:t xml:space="preserve"> 10 Pianificazione dei test</w:t>
       </w:r>
     </w:p>
@@ -5275,33 +6447,8 @@
           <w:rFonts w:asciiTheme="majorHAnsi" w:hAnsiTheme="majorHAnsi"/>
           <w:lang w:val="it-IT"/>
         </w:rPr>
-        <w:t xml:space="preserve">I rischi di un completo fallimento che prevedono la presenza di una quantità di errori elevata, può portare ad un ritardo del progetto. Per risolvere questa situazione, sempre se si verifichi, si è deciso di effettuare una pianificazione verticale dei test funzionale. Tale approccio ci permetterà di rilasciare un numero minore di funzionalità nei tempi previsti e completamente testate andando a ridefinire le funzionalità che hanno causato problematiche durante la fase di </w:t>
-      </w:r>
-      <w:proofErr w:type="spellStart"/>
-      <w:r>
-        <w:rPr>
-          <w:rFonts w:asciiTheme="majorHAnsi" w:hAnsiTheme="majorHAnsi"/>
-          <w:lang w:val="it-IT"/>
-        </w:rPr>
-        <w:t>testing</w:t>
-      </w:r>
-      <w:proofErr w:type="spellEnd"/>
-      <w:r>
-        <w:rPr>
-          <w:rFonts w:asciiTheme="majorHAnsi" w:hAnsiTheme="majorHAnsi"/>
-          <w:lang w:val="it-IT"/>
-        </w:rPr>
-        <w:t xml:space="preserve"> e rilasciarle in un secondo momento.</w:t>
-      </w:r>
-    </w:p>
-    <w:p>
-      <w:pPr>
-        <w:rPr>
-          <w:rFonts w:asciiTheme="majorHAnsi" w:hAnsiTheme="majorHAnsi"/>
-          <w:b/>
-          <w:lang w:val="it-IT"/>
-        </w:rPr>
-      </w:pPr>
+        <w:t xml:space="preserve">I rischi di un completo fallimento che prevedono la presenza di una quantità di errori elevata, può portare ad un ritardo del progetto. Per risolvere questa situazione, sempre se si verifichi, si è deciso di effettuare una pianificazione verticale dei test funzionale. Tale approccio ci permetterà di rilasciare un numero minore di funzionalità nei tempi previsti e completamente </w:t>
+      </w:r>
     </w:p>
     <w:p>
       <w:pPr>
@@ -5321,7 +6468,8 @@
           <w:szCs w:val="24"/>
           <w:lang w:val="it-IT"/>
         </w:rPr>
-        <w:t>10.</w:t>
+        <w:lastRenderedPageBreak/>
+        <w:t xml:space="preserve">9.1.2 </w:t>
       </w:r>
       <w:r>
         <w:rPr>
@@ -5331,9 +6479,11 @@
           <w:szCs w:val="24"/>
           <w:lang w:val="it-IT"/>
         </w:rPr>
-        <w:t>3</w:t>
-      </w:r>
-      <w:r>
+        <w:t>Registrazione</w:t>
+      </w:r>
+    </w:p>
+    <w:p>
+      <w:pPr>
         <w:rPr>
           <w:rFonts w:asciiTheme="majorHAnsi" w:hAnsiTheme="majorHAnsi"/>
           <w:b/>
@@ -5341,8 +6491,7 @@
           <w:szCs w:val="24"/>
           <w:lang w:val="it-IT"/>
         </w:rPr>
-        <w:t xml:space="preserve"> </w:t>
-      </w:r>
+      </w:pPr>
       <w:r>
         <w:rPr>
           <w:rFonts w:asciiTheme="majorHAnsi" w:hAnsiTheme="majorHAnsi"/>
@@ -5351,22 +6500,1803 @@
           <w:szCs w:val="24"/>
           <w:lang w:val="it-IT"/>
         </w:rPr>
-        <w:t>Decomposizione gerarchica del sistema</w:t>
-      </w:r>
+        <w:t>9.1.</w:t>
+      </w:r>
+      <w:r>
+        <w:rPr>
+          <w:rFonts w:asciiTheme="majorHAnsi" w:hAnsiTheme="majorHAnsi"/>
+          <w:b/>
+          <w:sz w:val="24"/>
+          <w:szCs w:val="24"/>
+          <w:lang w:val="it-IT"/>
+        </w:rPr>
+        <w:t>2</w:t>
+      </w:r>
+      <w:r>
+        <w:rPr>
+          <w:rFonts w:asciiTheme="majorHAnsi" w:hAnsiTheme="majorHAnsi"/>
+          <w:b/>
+          <w:sz w:val="24"/>
+          <w:szCs w:val="24"/>
+          <w:lang w:val="it-IT"/>
+        </w:rPr>
+        <w:t xml:space="preserve">.1 </w:t>
+      </w:r>
+      <w:proofErr w:type="spellStart"/>
+      <w:r>
+        <w:rPr>
+          <w:rFonts w:asciiTheme="majorHAnsi" w:hAnsiTheme="majorHAnsi"/>
+          <w:b/>
+          <w:sz w:val="24"/>
+          <w:szCs w:val="24"/>
+          <w:lang w:val="it-IT"/>
+        </w:rPr>
+        <w:t>Category</w:t>
+      </w:r>
+      <w:proofErr w:type="spellEnd"/>
+      <w:r>
+        <w:rPr>
+          <w:rFonts w:asciiTheme="majorHAnsi" w:hAnsiTheme="majorHAnsi"/>
+          <w:b/>
+          <w:sz w:val="24"/>
+          <w:szCs w:val="24"/>
+          <w:lang w:val="it-IT"/>
+        </w:rPr>
+        <w:t xml:space="preserve"> </w:t>
+      </w:r>
+      <w:proofErr w:type="spellStart"/>
+      <w:r>
+        <w:rPr>
+          <w:rFonts w:asciiTheme="majorHAnsi" w:hAnsiTheme="majorHAnsi"/>
+          <w:b/>
+          <w:sz w:val="24"/>
+          <w:szCs w:val="24"/>
+          <w:lang w:val="it-IT"/>
+        </w:rPr>
+        <w:t>Partition</w:t>
+      </w:r>
+      <w:proofErr w:type="spellEnd"/>
+    </w:p>
+    <w:tbl>
+      <w:tblPr>
+        <w:tblW w:w="0" w:type="auto"/>
+        <w:shd w:val="clear" w:color="auto" w:fill="FFFFFF"/>
+        <w:tblCellMar>
+          <w:top w:w="15" w:type="dxa"/>
+          <w:left w:w="15" w:type="dxa"/>
+          <w:bottom w:w="15" w:type="dxa"/>
+          <w:right w:w="15" w:type="dxa"/>
+        </w:tblCellMar>
+        <w:tblLook w:val="04A0" w:firstRow="1" w:lastRow="0" w:firstColumn="1" w:lastColumn="0" w:noHBand="0" w:noVBand="1"/>
+      </w:tblPr>
+      <w:tblGrid>
+        <w:gridCol w:w="2142"/>
+        <w:gridCol w:w="6662"/>
+      </w:tblGrid>
+      <w:tr>
+        <w:trPr>
+          <w:trHeight w:val="555"/>
+        </w:trPr>
+        <w:tc>
+          <w:tcPr>
+            <w:tcW w:w="8804" w:type="dxa"/>
+            <w:gridSpan w:val="2"/>
+            <w:tcBorders>
+              <w:top w:val="single" w:sz="8" w:space="0" w:color="000000"/>
+              <w:left w:val="single" w:sz="8" w:space="0" w:color="000000"/>
+              <w:bottom w:val="single" w:sz="8" w:space="0" w:color="000000"/>
+              <w:right w:val="single" w:sz="8" w:space="0" w:color="000000"/>
+            </w:tcBorders>
+            <w:shd w:val="clear" w:color="auto" w:fill="0070C0"/>
+            <w:vAlign w:val="center"/>
+            <w:hideMark/>
+          </w:tcPr>
+          <w:p>
+            <w:pPr>
+              <w:spacing w:before="100" w:beforeAutospacing="1" w:after="100" w:afterAutospacing="1" w:line="240" w:lineRule="auto"/>
+              <w:jc w:val="center"/>
+              <w:rPr>
+                <w:rFonts w:asciiTheme="majorHAnsi" w:eastAsia="Times New Roman" w:hAnsiTheme="majorHAnsi" w:cs="Times New Roman"/>
+                <w:color w:val="FFFFFF" w:themeColor="background1"/>
+                <w:lang w:val="it-IT" w:eastAsia="en-US"/>
+              </w:rPr>
+            </w:pPr>
+            <w:r>
+              <w:rPr>
+                <w:rFonts w:asciiTheme="majorHAnsi" w:eastAsia="Times New Roman" w:hAnsiTheme="majorHAnsi" w:cs="Times New Roman"/>
+                <w:b/>
+                <w:color w:val="FFFFFF" w:themeColor="background1"/>
+                <w:lang w:val="it-IT" w:eastAsia="en-US"/>
+              </w:rPr>
+              <w:t>Parametro:</w:t>
+            </w:r>
+            <w:r>
+              <w:rPr>
+                <w:rFonts w:asciiTheme="majorHAnsi" w:eastAsia="Times New Roman" w:hAnsiTheme="majorHAnsi" w:cs="Times New Roman"/>
+                <w:b/>
+                <w:color w:val="FFFFFF" w:themeColor="background1"/>
+                <w:lang w:val="it-IT" w:eastAsia="en-US"/>
+              </w:rPr>
+              <w:t xml:space="preserve"> Nome</w:t>
+            </w:r>
+          </w:p>
+          <w:p>
+            <w:pPr>
+              <w:spacing w:before="100" w:beforeAutospacing="1" w:after="100" w:afterAutospacing="1" w:line="240" w:lineRule="auto"/>
+              <w:jc w:val="center"/>
+              <w:rPr>
+                <w:rFonts w:ascii="Times New Roman" w:eastAsia="Times New Roman" w:hAnsi="Times New Roman" w:cs="Times New Roman"/>
+                <w:b/>
+                <w:color w:val="auto"/>
+                <w:lang w:val="it-IT" w:eastAsia="en-US"/>
+              </w:rPr>
+            </w:pPr>
+            <w:r>
+              <w:rPr>
+                <w:rFonts w:asciiTheme="majorHAnsi" w:eastAsia="Times New Roman" w:hAnsiTheme="majorHAnsi" w:cs="Times New Roman"/>
+                <w:b/>
+                <w:color w:val="FFFFFF" w:themeColor="background1"/>
+                <w:lang w:val="it-IT" w:eastAsia="en-US"/>
+              </w:rPr>
+              <w:t>Formato</w:t>
+            </w:r>
+            <w:r>
+              <w:rPr>
+                <w:rFonts w:asciiTheme="majorHAnsi" w:eastAsia="Times New Roman" w:hAnsiTheme="majorHAnsi" w:cs="Times New Roman"/>
+                <w:b/>
+                <w:color w:val="FFFFFF" w:themeColor="background1"/>
+                <w:lang w:val="it-IT" w:eastAsia="en-US"/>
+              </w:rPr>
+              <w:t>: [A-Za-z]</w:t>
+            </w:r>
+          </w:p>
+        </w:tc>
+      </w:tr>
+      <w:tr>
+        <w:tc>
+          <w:tcPr>
+            <w:tcW w:w="2142" w:type="dxa"/>
+            <w:tcBorders>
+              <w:top w:val="single" w:sz="8" w:space="0" w:color="000000"/>
+              <w:left w:val="single" w:sz="8" w:space="0" w:color="000000"/>
+              <w:bottom w:val="single" w:sz="8" w:space="0" w:color="000000"/>
+              <w:right w:val="single" w:sz="8" w:space="0" w:color="000000"/>
+            </w:tcBorders>
+            <w:shd w:val="clear" w:color="auto" w:fill="FFFFFF"/>
+            <w:vAlign w:val="center"/>
+            <w:hideMark/>
+          </w:tcPr>
+          <w:p>
+            <w:pPr>
+              <w:spacing w:before="100" w:beforeAutospacing="1" w:after="100" w:afterAutospacing="1" w:line="240" w:lineRule="auto"/>
+              <w:rPr>
+                <w:rFonts w:ascii="Times New Roman" w:eastAsia="Times New Roman" w:hAnsi="Times New Roman" w:cs="Times New Roman"/>
+                <w:color w:val="auto"/>
+                <w:sz w:val="24"/>
+                <w:szCs w:val="24"/>
+                <w:lang w:val="it-IT" w:eastAsia="en-US"/>
+              </w:rPr>
+            </w:pPr>
+            <w:r>
+              <w:rPr>
+                <w:rFonts w:ascii="Arial,Bold" w:eastAsia="Times New Roman" w:hAnsi="Arial,Bold" w:cs="Times New Roman"/>
+                <w:color w:val="auto"/>
+                <w:lang w:val="it-IT" w:eastAsia="en-US"/>
+              </w:rPr>
+              <w:t xml:space="preserve">   Lunghezza [L</w:t>
+            </w:r>
+            <w:r>
+              <w:rPr>
+                <w:rFonts w:ascii="Arial,Bold" w:eastAsia="Times New Roman" w:hAnsi="Arial,Bold" w:cs="Times New Roman"/>
+                <w:color w:val="auto"/>
+                <w:lang w:val="it-IT" w:eastAsia="en-US"/>
+              </w:rPr>
+              <w:t>N</w:t>
+            </w:r>
+            <w:r>
+              <w:rPr>
+                <w:rFonts w:ascii="Arial,Bold" w:eastAsia="Times New Roman" w:hAnsi="Arial,Bold" w:cs="Times New Roman"/>
+                <w:color w:val="auto"/>
+                <w:lang w:val="it-IT" w:eastAsia="en-US"/>
+              </w:rPr>
+              <w:t>]</w:t>
+            </w:r>
+          </w:p>
+        </w:tc>
+        <w:tc>
+          <w:tcPr>
+            <w:tcW w:w="6662" w:type="dxa"/>
+            <w:tcBorders>
+              <w:top w:val="single" w:sz="8" w:space="0" w:color="000000"/>
+              <w:left w:val="single" w:sz="8" w:space="0" w:color="000000"/>
+              <w:bottom w:val="single" w:sz="8" w:space="0" w:color="000000"/>
+              <w:right w:val="single" w:sz="8" w:space="0" w:color="000000"/>
+            </w:tcBorders>
+            <w:shd w:val="clear" w:color="auto" w:fill="FFFFFF"/>
+            <w:vAlign w:val="center"/>
+            <w:hideMark/>
+          </w:tcPr>
+          <w:p>
+            <w:pPr>
+              <w:spacing w:before="100" w:beforeAutospacing="1" w:after="100" w:afterAutospacing="1" w:line="240" w:lineRule="auto"/>
+              <w:rPr>
+                <w:rFonts w:ascii="Arial" w:eastAsia="Times New Roman" w:hAnsi="Arial" w:cs="Arial"/>
+                <w:color w:val="auto"/>
+                <w:lang w:val="it-IT" w:eastAsia="en-US"/>
+              </w:rPr>
+            </w:pPr>
+          </w:p>
+          <w:p>
+            <w:pPr>
+              <w:numPr>
+                <w:ilvl w:val="0"/>
+                <w:numId w:val="36"/>
+              </w:numPr>
+              <w:spacing w:before="100" w:beforeAutospacing="1" w:after="100" w:afterAutospacing="1" w:line="240" w:lineRule="auto"/>
+              <w:rPr>
+                <w:rFonts w:ascii="Arial" w:eastAsia="Times New Roman" w:hAnsi="Arial" w:cs="Arial"/>
+                <w:color w:val="auto"/>
+                <w:lang w:val="it-IT" w:eastAsia="en-US"/>
+              </w:rPr>
+            </w:pPr>
+            <w:r>
+              <w:rPr>
+                <w:rFonts w:ascii="Arial" w:eastAsia="Times New Roman" w:hAnsi="Arial" w:cs="Arial"/>
+                <w:color w:val="auto"/>
+                <w:lang w:val="it-IT" w:eastAsia="en-US"/>
+              </w:rPr>
+              <w:t>&lt;2 and &gt; 30 [</w:t>
+            </w:r>
+            <w:proofErr w:type="spellStart"/>
+            <w:r>
+              <w:rPr>
+                <w:rFonts w:ascii="Arial" w:eastAsia="Times New Roman" w:hAnsi="Arial" w:cs="Arial"/>
+                <w:color w:val="auto"/>
+                <w:lang w:val="it-IT" w:eastAsia="en-US"/>
+              </w:rPr>
+              <w:t>error</w:t>
+            </w:r>
+            <w:proofErr w:type="spellEnd"/>
+            <w:r>
+              <w:rPr>
+                <w:rFonts w:ascii="Arial" w:eastAsia="Times New Roman" w:hAnsi="Arial" w:cs="Arial"/>
+                <w:color w:val="auto"/>
+                <w:lang w:val="it-IT" w:eastAsia="en-US"/>
+              </w:rPr>
+              <w:t xml:space="preserve">] </w:t>
+            </w:r>
+          </w:p>
+          <w:p>
+            <w:pPr>
+              <w:numPr>
+                <w:ilvl w:val="0"/>
+                <w:numId w:val="36"/>
+              </w:numPr>
+              <w:spacing w:before="100" w:beforeAutospacing="1" w:after="100" w:afterAutospacing="1" w:line="240" w:lineRule="auto"/>
+              <w:rPr>
+                <w:rFonts w:ascii="Arial" w:eastAsia="Times New Roman" w:hAnsi="Arial" w:cs="Arial"/>
+                <w:color w:val="auto"/>
+                <w:lang w:val="it-IT" w:eastAsia="en-US"/>
+              </w:rPr>
+            </w:pPr>
+            <w:r>
+              <w:rPr>
+                <w:rFonts w:ascii="Arial" w:eastAsia="Times New Roman" w:hAnsi="Arial" w:cs="Arial"/>
+                <w:color w:val="auto"/>
+                <w:lang w:val="it-IT" w:eastAsia="en-US"/>
+              </w:rPr>
+              <w:t>&gt;=2 and &lt;= 30 [</w:t>
+            </w:r>
+            <w:proofErr w:type="spellStart"/>
+            <w:r>
+              <w:rPr>
+                <w:rFonts w:ascii="Arial" w:eastAsia="Times New Roman" w:hAnsi="Arial" w:cs="Arial"/>
+                <w:color w:val="auto"/>
+                <w:lang w:val="it-IT" w:eastAsia="en-US"/>
+              </w:rPr>
+              <w:t>property</w:t>
+            </w:r>
+            <w:proofErr w:type="spellEnd"/>
+            <w:r>
+              <w:rPr>
+                <w:rFonts w:ascii="Arial" w:eastAsia="Times New Roman" w:hAnsi="Arial" w:cs="Arial"/>
+                <w:color w:val="auto"/>
+                <w:lang w:val="it-IT" w:eastAsia="en-US"/>
+              </w:rPr>
+              <w:t xml:space="preserve"> </w:t>
+            </w:r>
+            <w:proofErr w:type="spellStart"/>
+            <w:r>
+              <w:rPr>
+                <w:rFonts w:ascii="Arial" w:eastAsia="Times New Roman" w:hAnsi="Arial" w:cs="Arial"/>
+                <w:color w:val="auto"/>
+                <w:lang w:val="it-IT" w:eastAsia="en-US"/>
+              </w:rPr>
+              <w:t>lunghezzaLUOK</w:t>
+            </w:r>
+            <w:proofErr w:type="spellEnd"/>
+            <w:r>
+              <w:rPr>
+                <w:rFonts w:ascii="Arial" w:eastAsia="Times New Roman" w:hAnsi="Arial" w:cs="Arial"/>
+                <w:color w:val="auto"/>
+                <w:lang w:val="it-IT" w:eastAsia="en-US"/>
+              </w:rPr>
+              <w:t>]</w:t>
+            </w:r>
+          </w:p>
+        </w:tc>
+      </w:tr>
+      <w:tr>
+        <w:tc>
+          <w:tcPr>
+            <w:tcW w:w="2142" w:type="dxa"/>
+            <w:tcBorders>
+              <w:top w:val="single" w:sz="8" w:space="0" w:color="000000"/>
+              <w:left w:val="single" w:sz="8" w:space="0" w:color="000000"/>
+              <w:bottom w:val="single" w:sz="8" w:space="0" w:color="000000"/>
+              <w:right w:val="single" w:sz="8" w:space="0" w:color="000000"/>
+            </w:tcBorders>
+            <w:shd w:val="clear" w:color="auto" w:fill="FFFFFF"/>
+            <w:vAlign w:val="center"/>
+          </w:tcPr>
+          <w:p>
+            <w:pPr>
+              <w:spacing w:before="100" w:beforeAutospacing="1" w:after="100" w:afterAutospacing="1" w:line="240" w:lineRule="auto"/>
+              <w:jc w:val="center"/>
+              <w:rPr>
+                <w:rFonts w:ascii="Arial,Bold" w:eastAsia="Times New Roman" w:hAnsi="Arial,Bold" w:cs="Times New Roman"/>
+                <w:color w:val="auto"/>
+                <w:lang w:val="it-IT" w:eastAsia="en-US"/>
+              </w:rPr>
+            </w:pPr>
+          </w:p>
+          <w:p>
+            <w:pPr>
+              <w:spacing w:before="100" w:beforeAutospacing="1" w:after="100" w:afterAutospacing="1" w:line="240" w:lineRule="auto"/>
+              <w:jc w:val="center"/>
+              <w:rPr>
+                <w:rFonts w:ascii="Arial,Bold" w:eastAsia="Times New Roman" w:hAnsi="Arial,Bold" w:cs="Times New Roman"/>
+                <w:color w:val="auto"/>
+                <w:lang w:val="it-IT" w:eastAsia="en-US"/>
+              </w:rPr>
+            </w:pPr>
+            <w:r>
+              <w:rPr>
+                <w:rFonts w:ascii="Arial,Bold" w:eastAsia="Times New Roman" w:hAnsi="Arial,Bold" w:cs="Times New Roman"/>
+                <w:color w:val="auto"/>
+                <w:lang w:val="it-IT" w:eastAsia="en-US"/>
+              </w:rPr>
+              <w:t>Formato [F</w:t>
+            </w:r>
+            <w:r>
+              <w:rPr>
+                <w:rFonts w:ascii="Arial,Bold" w:eastAsia="Times New Roman" w:hAnsi="Arial,Bold" w:cs="Times New Roman"/>
+                <w:color w:val="auto"/>
+                <w:lang w:val="it-IT" w:eastAsia="en-US"/>
+              </w:rPr>
+              <w:t>N</w:t>
+            </w:r>
+            <w:r>
+              <w:rPr>
+                <w:rFonts w:ascii="Arial,Bold" w:eastAsia="Times New Roman" w:hAnsi="Arial,Bold" w:cs="Times New Roman"/>
+                <w:color w:val="auto"/>
+                <w:lang w:val="it-IT" w:eastAsia="en-US"/>
+              </w:rPr>
+              <w:t>]</w:t>
+            </w:r>
+          </w:p>
+          <w:p>
+            <w:pPr>
+              <w:spacing w:before="100" w:beforeAutospacing="1" w:after="100" w:afterAutospacing="1" w:line="240" w:lineRule="auto"/>
+              <w:jc w:val="center"/>
+              <w:rPr>
+                <w:rFonts w:ascii="Arial,Bold" w:eastAsia="Times New Roman" w:hAnsi="Arial,Bold" w:cs="Times New Roman"/>
+                <w:color w:val="auto"/>
+                <w:lang w:val="it-IT" w:eastAsia="en-US"/>
+              </w:rPr>
+            </w:pPr>
+          </w:p>
+        </w:tc>
+        <w:tc>
+          <w:tcPr>
+            <w:tcW w:w="6662" w:type="dxa"/>
+            <w:tcBorders>
+              <w:top w:val="single" w:sz="8" w:space="0" w:color="000000"/>
+              <w:left w:val="single" w:sz="8" w:space="0" w:color="000000"/>
+              <w:bottom w:val="single" w:sz="8" w:space="0" w:color="000000"/>
+              <w:right w:val="single" w:sz="8" w:space="0" w:color="000000"/>
+            </w:tcBorders>
+            <w:shd w:val="clear" w:color="auto" w:fill="FFFFFF"/>
+            <w:vAlign w:val="center"/>
+          </w:tcPr>
+          <w:p>
+            <w:pPr>
+              <w:numPr>
+                <w:ilvl w:val="0"/>
+                <w:numId w:val="37"/>
+              </w:numPr>
+              <w:spacing w:before="100" w:beforeAutospacing="1" w:after="100" w:afterAutospacing="1" w:line="240" w:lineRule="auto"/>
+              <w:rPr>
+                <w:rFonts w:ascii="Arial" w:eastAsia="Times New Roman" w:hAnsi="Arial" w:cs="Arial"/>
+                <w:color w:val="auto"/>
+                <w:lang w:val="it-IT" w:eastAsia="en-US"/>
+              </w:rPr>
+            </w:pPr>
+            <w:r>
+              <w:rPr>
+                <w:rFonts w:ascii="Arial" w:eastAsia="Times New Roman" w:hAnsi="Arial" w:cs="Arial"/>
+                <w:color w:val="auto"/>
+                <w:lang w:val="it-IT" w:eastAsia="en-US"/>
+              </w:rPr>
+              <w:t>rispecchia il formato [</w:t>
+            </w:r>
+            <w:proofErr w:type="spellStart"/>
+            <w:r>
+              <w:rPr>
+                <w:rFonts w:ascii="Arial" w:eastAsia="Times New Roman" w:hAnsi="Arial" w:cs="Arial"/>
+                <w:color w:val="auto"/>
+                <w:lang w:val="it-IT" w:eastAsia="en-US"/>
+              </w:rPr>
+              <w:t>iflunghezzaLNOK</w:t>
+            </w:r>
+            <w:proofErr w:type="spellEnd"/>
+            <w:r>
+              <w:rPr>
+                <w:rFonts w:ascii="Arial" w:eastAsia="Times New Roman" w:hAnsi="Arial" w:cs="Arial"/>
+                <w:color w:val="auto"/>
+                <w:lang w:val="it-IT" w:eastAsia="en-US"/>
+              </w:rPr>
+              <w:t>] [</w:t>
+            </w:r>
+            <w:proofErr w:type="spellStart"/>
+            <w:r>
+              <w:rPr>
+                <w:rFonts w:ascii="Arial" w:eastAsia="Times New Roman" w:hAnsi="Arial" w:cs="Arial"/>
+                <w:color w:val="auto"/>
+                <w:lang w:val="it-IT" w:eastAsia="en-US"/>
+              </w:rPr>
+              <w:t>propertyformatoFNOK</w:t>
+            </w:r>
+            <w:proofErr w:type="spellEnd"/>
+            <w:r>
+              <w:rPr>
+                <w:rFonts w:ascii="Arial" w:eastAsia="Times New Roman" w:hAnsi="Arial" w:cs="Arial"/>
+                <w:color w:val="auto"/>
+                <w:lang w:val="it-IT" w:eastAsia="en-US"/>
+              </w:rPr>
+              <w:t xml:space="preserve">, rispecchia il formato [A-Za-z]] </w:t>
+            </w:r>
+          </w:p>
+          <w:p>
+            <w:pPr>
+              <w:numPr>
+                <w:ilvl w:val="0"/>
+                <w:numId w:val="37"/>
+              </w:numPr>
+              <w:spacing w:before="100" w:beforeAutospacing="1" w:after="100" w:afterAutospacing="1" w:line="240" w:lineRule="auto"/>
+              <w:rPr>
+                <w:rFonts w:ascii="Arial" w:eastAsia="Times New Roman" w:hAnsi="Arial" w:cs="Arial"/>
+                <w:color w:val="auto"/>
+                <w:lang w:val="it-IT" w:eastAsia="en-US"/>
+              </w:rPr>
+            </w:pPr>
+            <w:r>
+              <w:rPr>
+                <w:rFonts w:ascii="Arial" w:eastAsia="Times New Roman" w:hAnsi="Arial" w:cs="Arial"/>
+                <w:color w:val="auto"/>
+                <w:lang w:val="it-IT" w:eastAsia="en-US"/>
+              </w:rPr>
+              <w:t>non rispetta il formato [</w:t>
+            </w:r>
+            <w:proofErr w:type="spellStart"/>
+            <w:r>
+              <w:rPr>
+                <w:rFonts w:ascii="Arial" w:eastAsia="Times New Roman" w:hAnsi="Arial" w:cs="Arial"/>
+                <w:color w:val="auto"/>
+                <w:lang w:val="it-IT" w:eastAsia="en-US"/>
+              </w:rPr>
+              <w:t>iflunghezzaLNOK</w:t>
+            </w:r>
+            <w:proofErr w:type="spellEnd"/>
+            <w:r>
+              <w:rPr>
+                <w:rFonts w:ascii="Arial" w:eastAsia="Times New Roman" w:hAnsi="Arial" w:cs="Arial"/>
+                <w:color w:val="auto"/>
+                <w:lang w:val="it-IT" w:eastAsia="en-US"/>
+              </w:rPr>
+              <w:t>] [</w:t>
+            </w:r>
+            <w:proofErr w:type="spellStart"/>
+            <w:r>
+              <w:rPr>
+                <w:rFonts w:ascii="Arial" w:eastAsia="Times New Roman" w:hAnsi="Arial" w:cs="Arial"/>
+                <w:color w:val="auto"/>
+                <w:lang w:val="it-IT" w:eastAsia="en-US"/>
+              </w:rPr>
+              <w:t>error</w:t>
+            </w:r>
+            <w:proofErr w:type="spellEnd"/>
+            <w:r>
+              <w:rPr>
+                <w:rFonts w:ascii="Arial" w:eastAsia="Times New Roman" w:hAnsi="Arial" w:cs="Arial"/>
+                <w:color w:val="auto"/>
+                <w:lang w:val="it-IT" w:eastAsia="en-US"/>
+              </w:rPr>
+              <w:t>]</w:t>
+            </w:r>
+          </w:p>
+        </w:tc>
+      </w:tr>
+    </w:tbl>
+    <w:p>
+      <w:pPr>
+        <w:rPr>
+          <w:rFonts w:asciiTheme="majorHAnsi" w:hAnsiTheme="majorHAnsi"/>
+          <w:b/>
+          <w:sz w:val="24"/>
+          <w:szCs w:val="24"/>
+          <w:lang w:val="it-IT"/>
+        </w:rPr>
+      </w:pPr>
+    </w:p>
+    <w:tbl>
+      <w:tblPr>
+        <w:tblW w:w="0" w:type="auto"/>
+        <w:shd w:val="clear" w:color="auto" w:fill="FFFFFF"/>
+        <w:tblCellMar>
+          <w:top w:w="15" w:type="dxa"/>
+          <w:left w:w="15" w:type="dxa"/>
+          <w:bottom w:w="15" w:type="dxa"/>
+          <w:right w:w="15" w:type="dxa"/>
+        </w:tblCellMar>
+        <w:tblLook w:val="04A0" w:firstRow="1" w:lastRow="0" w:firstColumn="1" w:lastColumn="0" w:noHBand="0" w:noVBand="1"/>
+      </w:tblPr>
+      <w:tblGrid>
+        <w:gridCol w:w="2142"/>
+        <w:gridCol w:w="6662"/>
+      </w:tblGrid>
+      <w:tr>
+        <w:trPr>
+          <w:trHeight w:val="555"/>
+        </w:trPr>
+        <w:tc>
+          <w:tcPr>
+            <w:tcW w:w="8804" w:type="dxa"/>
+            <w:gridSpan w:val="2"/>
+            <w:tcBorders>
+              <w:top w:val="single" w:sz="8" w:space="0" w:color="000000"/>
+              <w:left w:val="single" w:sz="8" w:space="0" w:color="000000"/>
+              <w:bottom w:val="single" w:sz="8" w:space="0" w:color="000000"/>
+              <w:right w:val="single" w:sz="8" w:space="0" w:color="000000"/>
+            </w:tcBorders>
+            <w:shd w:val="clear" w:color="auto" w:fill="0070C0"/>
+            <w:vAlign w:val="center"/>
+            <w:hideMark/>
+          </w:tcPr>
+          <w:p>
+            <w:pPr>
+              <w:spacing w:before="100" w:beforeAutospacing="1" w:after="100" w:afterAutospacing="1" w:line="240" w:lineRule="auto"/>
+              <w:jc w:val="center"/>
+              <w:rPr>
+                <w:rFonts w:asciiTheme="majorHAnsi" w:eastAsia="Times New Roman" w:hAnsiTheme="majorHAnsi" w:cs="Times New Roman"/>
+                <w:color w:val="FFFFFF" w:themeColor="background1"/>
+                <w:lang w:val="it-IT" w:eastAsia="en-US"/>
+              </w:rPr>
+            </w:pPr>
+            <w:r>
+              <w:rPr>
+                <w:rFonts w:asciiTheme="majorHAnsi" w:eastAsia="Times New Roman" w:hAnsiTheme="majorHAnsi" w:cs="Times New Roman"/>
+                <w:b/>
+                <w:color w:val="FFFFFF" w:themeColor="background1"/>
+                <w:lang w:val="it-IT" w:eastAsia="en-US"/>
+              </w:rPr>
+              <w:t>Parametro:</w:t>
+            </w:r>
+            <w:r>
+              <w:rPr>
+                <w:rFonts w:asciiTheme="majorHAnsi" w:eastAsia="Times New Roman" w:hAnsiTheme="majorHAnsi" w:cs="Times New Roman"/>
+                <w:b/>
+                <w:color w:val="FFFFFF" w:themeColor="background1"/>
+                <w:lang w:val="it-IT" w:eastAsia="en-US"/>
+              </w:rPr>
+              <w:t xml:space="preserve"> </w:t>
+            </w:r>
+            <w:r>
+              <w:rPr>
+                <w:rFonts w:asciiTheme="majorHAnsi" w:eastAsia="Times New Roman" w:hAnsiTheme="majorHAnsi" w:cs="Times New Roman"/>
+                <w:b/>
+                <w:color w:val="FFFFFF" w:themeColor="background1"/>
+                <w:lang w:val="it-IT" w:eastAsia="en-US"/>
+              </w:rPr>
+              <w:t>Cognome</w:t>
+            </w:r>
+          </w:p>
+          <w:p>
+            <w:pPr>
+              <w:spacing w:before="100" w:beforeAutospacing="1" w:after="100" w:afterAutospacing="1" w:line="240" w:lineRule="auto"/>
+              <w:jc w:val="center"/>
+              <w:rPr>
+                <w:rFonts w:ascii="Times New Roman" w:eastAsia="Times New Roman" w:hAnsi="Times New Roman" w:cs="Times New Roman"/>
+                <w:b/>
+                <w:color w:val="auto"/>
+                <w:lang w:val="it-IT" w:eastAsia="en-US"/>
+              </w:rPr>
+            </w:pPr>
+            <w:r>
+              <w:rPr>
+                <w:rFonts w:asciiTheme="majorHAnsi" w:eastAsia="Times New Roman" w:hAnsiTheme="majorHAnsi" w:cs="Times New Roman"/>
+                <w:b/>
+                <w:color w:val="FFFFFF" w:themeColor="background1"/>
+                <w:lang w:val="it-IT" w:eastAsia="en-US"/>
+              </w:rPr>
+              <w:t>Formato</w:t>
+            </w:r>
+            <w:r>
+              <w:rPr>
+                <w:rFonts w:asciiTheme="majorHAnsi" w:eastAsia="Times New Roman" w:hAnsiTheme="majorHAnsi" w:cs="Times New Roman"/>
+                <w:b/>
+                <w:color w:val="FFFFFF" w:themeColor="background1"/>
+                <w:lang w:val="it-IT" w:eastAsia="en-US"/>
+              </w:rPr>
+              <w:t>: [A-Za-z]</w:t>
+            </w:r>
+          </w:p>
+        </w:tc>
+      </w:tr>
+      <w:tr>
+        <w:tc>
+          <w:tcPr>
+            <w:tcW w:w="2142" w:type="dxa"/>
+            <w:tcBorders>
+              <w:top w:val="single" w:sz="8" w:space="0" w:color="000000"/>
+              <w:left w:val="single" w:sz="8" w:space="0" w:color="000000"/>
+              <w:bottom w:val="single" w:sz="8" w:space="0" w:color="000000"/>
+              <w:right w:val="single" w:sz="8" w:space="0" w:color="000000"/>
+            </w:tcBorders>
+            <w:shd w:val="clear" w:color="auto" w:fill="FFFFFF"/>
+            <w:vAlign w:val="center"/>
+            <w:hideMark/>
+          </w:tcPr>
+          <w:p>
+            <w:pPr>
+              <w:spacing w:before="100" w:beforeAutospacing="1" w:after="100" w:afterAutospacing="1" w:line="240" w:lineRule="auto"/>
+              <w:rPr>
+                <w:rFonts w:ascii="Times New Roman" w:eastAsia="Times New Roman" w:hAnsi="Times New Roman" w:cs="Times New Roman"/>
+                <w:color w:val="auto"/>
+                <w:sz w:val="24"/>
+                <w:szCs w:val="24"/>
+                <w:lang w:val="it-IT" w:eastAsia="en-US"/>
+              </w:rPr>
+            </w:pPr>
+            <w:r>
+              <w:rPr>
+                <w:rFonts w:ascii="Arial,Bold" w:eastAsia="Times New Roman" w:hAnsi="Arial,Bold" w:cs="Times New Roman"/>
+                <w:color w:val="auto"/>
+                <w:lang w:val="it-IT" w:eastAsia="en-US"/>
+              </w:rPr>
+              <w:t xml:space="preserve">   Lunghezza [L</w:t>
+            </w:r>
+            <w:r>
+              <w:rPr>
+                <w:rFonts w:ascii="Arial,Bold" w:eastAsia="Times New Roman" w:hAnsi="Arial,Bold" w:cs="Times New Roman"/>
+                <w:color w:val="auto"/>
+                <w:lang w:val="it-IT" w:eastAsia="en-US"/>
+              </w:rPr>
+              <w:t>C</w:t>
+            </w:r>
+            <w:r>
+              <w:rPr>
+                <w:rFonts w:ascii="Arial,Bold" w:eastAsia="Times New Roman" w:hAnsi="Arial,Bold" w:cs="Times New Roman"/>
+                <w:color w:val="auto"/>
+                <w:lang w:val="it-IT" w:eastAsia="en-US"/>
+              </w:rPr>
+              <w:t>]</w:t>
+            </w:r>
+          </w:p>
+        </w:tc>
+        <w:tc>
+          <w:tcPr>
+            <w:tcW w:w="6662" w:type="dxa"/>
+            <w:tcBorders>
+              <w:top w:val="single" w:sz="8" w:space="0" w:color="000000"/>
+              <w:left w:val="single" w:sz="8" w:space="0" w:color="000000"/>
+              <w:bottom w:val="single" w:sz="8" w:space="0" w:color="000000"/>
+              <w:right w:val="single" w:sz="8" w:space="0" w:color="000000"/>
+            </w:tcBorders>
+            <w:shd w:val="clear" w:color="auto" w:fill="FFFFFF"/>
+            <w:vAlign w:val="center"/>
+            <w:hideMark/>
+          </w:tcPr>
+          <w:p>
+            <w:pPr>
+              <w:spacing w:before="100" w:beforeAutospacing="1" w:after="100" w:afterAutospacing="1" w:line="240" w:lineRule="auto"/>
+              <w:rPr>
+                <w:rFonts w:ascii="Arial" w:eastAsia="Times New Roman" w:hAnsi="Arial" w:cs="Arial"/>
+                <w:color w:val="auto"/>
+                <w:lang w:val="it-IT" w:eastAsia="en-US"/>
+              </w:rPr>
+            </w:pPr>
+          </w:p>
+          <w:p>
+            <w:pPr>
+              <w:numPr>
+                <w:ilvl w:val="0"/>
+                <w:numId w:val="36"/>
+              </w:numPr>
+              <w:spacing w:before="100" w:beforeAutospacing="1" w:after="100" w:afterAutospacing="1" w:line="240" w:lineRule="auto"/>
+              <w:rPr>
+                <w:rFonts w:ascii="Arial" w:eastAsia="Times New Roman" w:hAnsi="Arial" w:cs="Arial"/>
+                <w:color w:val="auto"/>
+                <w:lang w:val="it-IT" w:eastAsia="en-US"/>
+              </w:rPr>
+            </w:pPr>
+            <w:r>
+              <w:rPr>
+                <w:rFonts w:ascii="Arial" w:eastAsia="Times New Roman" w:hAnsi="Arial" w:cs="Arial"/>
+                <w:color w:val="auto"/>
+                <w:lang w:val="it-IT" w:eastAsia="en-US"/>
+              </w:rPr>
+              <w:t>&lt;2 and &gt; 30 [</w:t>
+            </w:r>
+            <w:proofErr w:type="spellStart"/>
+            <w:r>
+              <w:rPr>
+                <w:rFonts w:ascii="Arial" w:eastAsia="Times New Roman" w:hAnsi="Arial" w:cs="Arial"/>
+                <w:color w:val="auto"/>
+                <w:lang w:val="it-IT" w:eastAsia="en-US"/>
+              </w:rPr>
+              <w:t>error</w:t>
+            </w:r>
+            <w:proofErr w:type="spellEnd"/>
+            <w:r>
+              <w:rPr>
+                <w:rFonts w:ascii="Arial" w:eastAsia="Times New Roman" w:hAnsi="Arial" w:cs="Arial"/>
+                <w:color w:val="auto"/>
+                <w:lang w:val="it-IT" w:eastAsia="en-US"/>
+              </w:rPr>
+              <w:t xml:space="preserve">] </w:t>
+            </w:r>
+          </w:p>
+          <w:p>
+            <w:pPr>
+              <w:numPr>
+                <w:ilvl w:val="0"/>
+                <w:numId w:val="36"/>
+              </w:numPr>
+              <w:spacing w:before="100" w:beforeAutospacing="1" w:after="100" w:afterAutospacing="1" w:line="240" w:lineRule="auto"/>
+              <w:rPr>
+                <w:rFonts w:ascii="Arial" w:eastAsia="Times New Roman" w:hAnsi="Arial" w:cs="Arial"/>
+                <w:color w:val="auto"/>
+                <w:lang w:val="it-IT" w:eastAsia="en-US"/>
+              </w:rPr>
+            </w:pPr>
+            <w:r>
+              <w:rPr>
+                <w:rFonts w:ascii="Arial" w:eastAsia="Times New Roman" w:hAnsi="Arial" w:cs="Arial"/>
+                <w:color w:val="auto"/>
+                <w:lang w:val="it-IT" w:eastAsia="en-US"/>
+              </w:rPr>
+              <w:t>&gt;=2 and &lt;= 30 [</w:t>
+            </w:r>
+            <w:proofErr w:type="spellStart"/>
+            <w:r>
+              <w:rPr>
+                <w:rFonts w:ascii="Arial" w:eastAsia="Times New Roman" w:hAnsi="Arial" w:cs="Arial"/>
+                <w:color w:val="auto"/>
+                <w:lang w:val="it-IT" w:eastAsia="en-US"/>
+              </w:rPr>
+              <w:t>property</w:t>
+            </w:r>
+            <w:proofErr w:type="spellEnd"/>
+            <w:r>
+              <w:rPr>
+                <w:rFonts w:ascii="Arial" w:eastAsia="Times New Roman" w:hAnsi="Arial" w:cs="Arial"/>
+                <w:color w:val="auto"/>
+                <w:lang w:val="it-IT" w:eastAsia="en-US"/>
+              </w:rPr>
+              <w:t xml:space="preserve"> </w:t>
+            </w:r>
+            <w:proofErr w:type="spellStart"/>
+            <w:r>
+              <w:rPr>
+                <w:rFonts w:ascii="Arial" w:eastAsia="Times New Roman" w:hAnsi="Arial" w:cs="Arial"/>
+                <w:color w:val="auto"/>
+                <w:lang w:val="it-IT" w:eastAsia="en-US"/>
+              </w:rPr>
+              <w:t>lunghezza</w:t>
+            </w:r>
+            <w:r>
+              <w:rPr>
+                <w:rFonts w:ascii="Arial" w:eastAsia="Times New Roman" w:hAnsi="Arial" w:cs="Arial"/>
+                <w:color w:val="auto"/>
+                <w:lang w:val="it-IT" w:eastAsia="en-US"/>
+              </w:rPr>
+              <w:t>LC</w:t>
+            </w:r>
+            <w:r>
+              <w:rPr>
+                <w:rFonts w:ascii="Arial" w:eastAsia="Times New Roman" w:hAnsi="Arial" w:cs="Arial"/>
+                <w:color w:val="auto"/>
+                <w:lang w:val="it-IT" w:eastAsia="en-US"/>
+              </w:rPr>
+              <w:t>OK</w:t>
+            </w:r>
+            <w:proofErr w:type="spellEnd"/>
+            <w:r>
+              <w:rPr>
+                <w:rFonts w:ascii="Arial" w:eastAsia="Times New Roman" w:hAnsi="Arial" w:cs="Arial"/>
+                <w:color w:val="auto"/>
+                <w:lang w:val="it-IT" w:eastAsia="en-US"/>
+              </w:rPr>
+              <w:t>]</w:t>
+            </w:r>
+          </w:p>
+        </w:tc>
+      </w:tr>
+      <w:tr>
+        <w:tc>
+          <w:tcPr>
+            <w:tcW w:w="2142" w:type="dxa"/>
+            <w:tcBorders>
+              <w:top w:val="single" w:sz="8" w:space="0" w:color="000000"/>
+              <w:left w:val="single" w:sz="8" w:space="0" w:color="000000"/>
+              <w:bottom w:val="single" w:sz="8" w:space="0" w:color="000000"/>
+              <w:right w:val="single" w:sz="8" w:space="0" w:color="000000"/>
+            </w:tcBorders>
+            <w:shd w:val="clear" w:color="auto" w:fill="FFFFFF"/>
+            <w:vAlign w:val="center"/>
+          </w:tcPr>
+          <w:p>
+            <w:pPr>
+              <w:spacing w:before="100" w:beforeAutospacing="1" w:after="100" w:afterAutospacing="1" w:line="240" w:lineRule="auto"/>
+              <w:jc w:val="center"/>
+              <w:rPr>
+                <w:rFonts w:ascii="Arial,Bold" w:eastAsia="Times New Roman" w:hAnsi="Arial,Bold" w:cs="Times New Roman"/>
+                <w:color w:val="auto"/>
+                <w:lang w:val="it-IT" w:eastAsia="en-US"/>
+              </w:rPr>
+            </w:pPr>
+          </w:p>
+          <w:p>
+            <w:pPr>
+              <w:spacing w:before="100" w:beforeAutospacing="1" w:after="100" w:afterAutospacing="1" w:line="240" w:lineRule="auto"/>
+              <w:jc w:val="center"/>
+              <w:rPr>
+                <w:rFonts w:ascii="Arial,Bold" w:eastAsia="Times New Roman" w:hAnsi="Arial,Bold" w:cs="Times New Roman"/>
+                <w:color w:val="auto"/>
+                <w:lang w:val="it-IT" w:eastAsia="en-US"/>
+              </w:rPr>
+            </w:pPr>
+            <w:r>
+              <w:rPr>
+                <w:rFonts w:ascii="Arial,Bold" w:eastAsia="Times New Roman" w:hAnsi="Arial,Bold" w:cs="Times New Roman"/>
+                <w:color w:val="auto"/>
+                <w:lang w:val="it-IT" w:eastAsia="en-US"/>
+              </w:rPr>
+              <w:t>Formato [F</w:t>
+            </w:r>
+            <w:r>
+              <w:rPr>
+                <w:rFonts w:ascii="Arial,Bold" w:eastAsia="Times New Roman" w:hAnsi="Arial,Bold" w:cs="Times New Roman"/>
+                <w:color w:val="auto"/>
+                <w:lang w:val="it-IT" w:eastAsia="en-US"/>
+              </w:rPr>
+              <w:t>C</w:t>
+            </w:r>
+            <w:r>
+              <w:rPr>
+                <w:rFonts w:ascii="Arial,Bold" w:eastAsia="Times New Roman" w:hAnsi="Arial,Bold" w:cs="Times New Roman"/>
+                <w:color w:val="auto"/>
+                <w:lang w:val="it-IT" w:eastAsia="en-US"/>
+              </w:rPr>
+              <w:t>]</w:t>
+            </w:r>
+          </w:p>
+          <w:p>
+            <w:pPr>
+              <w:spacing w:before="100" w:beforeAutospacing="1" w:after="100" w:afterAutospacing="1" w:line="240" w:lineRule="auto"/>
+              <w:jc w:val="center"/>
+              <w:rPr>
+                <w:rFonts w:ascii="Arial,Bold" w:eastAsia="Times New Roman" w:hAnsi="Arial,Bold" w:cs="Times New Roman"/>
+                <w:color w:val="auto"/>
+                <w:lang w:val="it-IT" w:eastAsia="en-US"/>
+              </w:rPr>
+            </w:pPr>
+          </w:p>
+        </w:tc>
+        <w:tc>
+          <w:tcPr>
+            <w:tcW w:w="6662" w:type="dxa"/>
+            <w:tcBorders>
+              <w:top w:val="single" w:sz="8" w:space="0" w:color="000000"/>
+              <w:left w:val="single" w:sz="8" w:space="0" w:color="000000"/>
+              <w:bottom w:val="single" w:sz="8" w:space="0" w:color="000000"/>
+              <w:right w:val="single" w:sz="8" w:space="0" w:color="000000"/>
+            </w:tcBorders>
+            <w:shd w:val="clear" w:color="auto" w:fill="FFFFFF"/>
+            <w:vAlign w:val="center"/>
+          </w:tcPr>
+          <w:p>
+            <w:pPr>
+              <w:numPr>
+                <w:ilvl w:val="0"/>
+                <w:numId w:val="37"/>
+              </w:numPr>
+              <w:spacing w:before="100" w:beforeAutospacing="1" w:after="100" w:afterAutospacing="1" w:line="240" w:lineRule="auto"/>
+              <w:rPr>
+                <w:rFonts w:ascii="Arial" w:eastAsia="Times New Roman" w:hAnsi="Arial" w:cs="Arial"/>
+                <w:color w:val="auto"/>
+                <w:lang w:val="it-IT" w:eastAsia="en-US"/>
+              </w:rPr>
+            </w:pPr>
+            <w:r>
+              <w:rPr>
+                <w:rFonts w:ascii="Arial" w:eastAsia="Times New Roman" w:hAnsi="Arial" w:cs="Arial"/>
+                <w:color w:val="auto"/>
+                <w:lang w:val="it-IT" w:eastAsia="en-US"/>
+              </w:rPr>
+              <w:t>rispecchia il formato [</w:t>
+            </w:r>
+            <w:proofErr w:type="spellStart"/>
+            <w:r>
+              <w:rPr>
+                <w:rFonts w:ascii="Arial" w:eastAsia="Times New Roman" w:hAnsi="Arial" w:cs="Arial"/>
+                <w:color w:val="auto"/>
+                <w:lang w:val="it-IT" w:eastAsia="en-US"/>
+              </w:rPr>
+              <w:t>iflunghezzaL</w:t>
+            </w:r>
+            <w:r>
+              <w:rPr>
+                <w:rFonts w:ascii="Arial" w:eastAsia="Times New Roman" w:hAnsi="Arial" w:cs="Arial"/>
+                <w:color w:val="auto"/>
+                <w:lang w:val="it-IT" w:eastAsia="en-US"/>
+              </w:rPr>
+              <w:t>C</w:t>
+            </w:r>
+            <w:r>
+              <w:rPr>
+                <w:rFonts w:ascii="Arial" w:eastAsia="Times New Roman" w:hAnsi="Arial" w:cs="Arial"/>
+                <w:color w:val="auto"/>
+                <w:lang w:val="it-IT" w:eastAsia="en-US"/>
+              </w:rPr>
+              <w:t>OK</w:t>
+            </w:r>
+            <w:proofErr w:type="spellEnd"/>
+            <w:r>
+              <w:rPr>
+                <w:rFonts w:ascii="Arial" w:eastAsia="Times New Roman" w:hAnsi="Arial" w:cs="Arial"/>
+                <w:color w:val="auto"/>
+                <w:lang w:val="it-IT" w:eastAsia="en-US"/>
+              </w:rPr>
+              <w:t>] [</w:t>
+            </w:r>
+            <w:proofErr w:type="spellStart"/>
+            <w:r>
+              <w:rPr>
+                <w:rFonts w:ascii="Arial" w:eastAsia="Times New Roman" w:hAnsi="Arial" w:cs="Arial"/>
+                <w:color w:val="auto"/>
+                <w:lang w:val="it-IT" w:eastAsia="en-US"/>
+              </w:rPr>
+              <w:t>propertyformatoF</w:t>
+            </w:r>
+            <w:r>
+              <w:rPr>
+                <w:rFonts w:ascii="Arial" w:eastAsia="Times New Roman" w:hAnsi="Arial" w:cs="Arial"/>
+                <w:color w:val="auto"/>
+                <w:lang w:val="it-IT" w:eastAsia="en-US"/>
+              </w:rPr>
+              <w:t>CO</w:t>
+            </w:r>
+            <w:r>
+              <w:rPr>
+                <w:rFonts w:ascii="Arial" w:eastAsia="Times New Roman" w:hAnsi="Arial" w:cs="Arial"/>
+                <w:color w:val="auto"/>
+                <w:lang w:val="it-IT" w:eastAsia="en-US"/>
+              </w:rPr>
+              <w:t>K</w:t>
+            </w:r>
+            <w:proofErr w:type="spellEnd"/>
+            <w:r>
+              <w:rPr>
+                <w:rFonts w:ascii="Arial" w:eastAsia="Times New Roman" w:hAnsi="Arial" w:cs="Arial"/>
+                <w:color w:val="auto"/>
+                <w:lang w:val="it-IT" w:eastAsia="en-US"/>
+              </w:rPr>
+              <w:t xml:space="preserve">, rispecchia il formato [A-Za-z]] </w:t>
+            </w:r>
+          </w:p>
+          <w:p>
+            <w:pPr>
+              <w:numPr>
+                <w:ilvl w:val="0"/>
+                <w:numId w:val="37"/>
+              </w:numPr>
+              <w:spacing w:before="100" w:beforeAutospacing="1" w:after="100" w:afterAutospacing="1" w:line="240" w:lineRule="auto"/>
+              <w:rPr>
+                <w:rFonts w:ascii="Arial" w:eastAsia="Times New Roman" w:hAnsi="Arial" w:cs="Arial"/>
+                <w:color w:val="auto"/>
+                <w:lang w:val="it-IT" w:eastAsia="en-US"/>
+              </w:rPr>
+            </w:pPr>
+            <w:r>
+              <w:rPr>
+                <w:rFonts w:ascii="Arial" w:eastAsia="Times New Roman" w:hAnsi="Arial" w:cs="Arial"/>
+                <w:color w:val="auto"/>
+                <w:lang w:val="it-IT" w:eastAsia="en-US"/>
+              </w:rPr>
+              <w:t>non rispetta il formato [</w:t>
+            </w:r>
+            <w:proofErr w:type="spellStart"/>
+            <w:r>
+              <w:rPr>
+                <w:rFonts w:ascii="Arial" w:eastAsia="Times New Roman" w:hAnsi="Arial" w:cs="Arial"/>
+                <w:color w:val="auto"/>
+                <w:lang w:val="it-IT" w:eastAsia="en-US"/>
+              </w:rPr>
+              <w:t>iflunghezzaL</w:t>
+            </w:r>
+            <w:r>
+              <w:rPr>
+                <w:rFonts w:ascii="Arial" w:eastAsia="Times New Roman" w:hAnsi="Arial" w:cs="Arial"/>
+                <w:color w:val="auto"/>
+                <w:lang w:val="it-IT" w:eastAsia="en-US"/>
+              </w:rPr>
+              <w:t>C</w:t>
+            </w:r>
+            <w:bookmarkStart w:id="0" w:name="_GoBack"/>
+            <w:bookmarkEnd w:id="0"/>
+            <w:r>
+              <w:rPr>
+                <w:rFonts w:ascii="Arial" w:eastAsia="Times New Roman" w:hAnsi="Arial" w:cs="Arial"/>
+                <w:color w:val="auto"/>
+                <w:lang w:val="it-IT" w:eastAsia="en-US"/>
+              </w:rPr>
+              <w:t>OK</w:t>
+            </w:r>
+            <w:proofErr w:type="spellEnd"/>
+            <w:r>
+              <w:rPr>
+                <w:rFonts w:ascii="Arial" w:eastAsia="Times New Roman" w:hAnsi="Arial" w:cs="Arial"/>
+                <w:color w:val="auto"/>
+                <w:lang w:val="it-IT" w:eastAsia="en-US"/>
+              </w:rPr>
+              <w:t>] [</w:t>
+            </w:r>
+            <w:proofErr w:type="spellStart"/>
+            <w:r>
+              <w:rPr>
+                <w:rFonts w:ascii="Arial" w:eastAsia="Times New Roman" w:hAnsi="Arial" w:cs="Arial"/>
+                <w:color w:val="auto"/>
+                <w:lang w:val="it-IT" w:eastAsia="en-US"/>
+              </w:rPr>
+              <w:t>error</w:t>
+            </w:r>
+            <w:proofErr w:type="spellEnd"/>
+            <w:r>
+              <w:rPr>
+                <w:rFonts w:ascii="Arial" w:eastAsia="Times New Roman" w:hAnsi="Arial" w:cs="Arial"/>
+                <w:color w:val="auto"/>
+                <w:lang w:val="it-IT" w:eastAsia="en-US"/>
+              </w:rPr>
+              <w:t>]</w:t>
+            </w:r>
+          </w:p>
+        </w:tc>
+      </w:tr>
+    </w:tbl>
+    <w:p>
+      <w:pPr>
+        <w:rPr>
+          <w:rFonts w:asciiTheme="majorHAnsi" w:hAnsiTheme="majorHAnsi"/>
+          <w:b/>
+          <w:sz w:val="24"/>
+          <w:szCs w:val="24"/>
+          <w:lang w:val="it-IT"/>
+        </w:rPr>
+      </w:pPr>
     </w:p>
     <w:p>
       <w:pPr>
         <w:rPr>
           <w:rFonts w:asciiTheme="majorHAnsi" w:hAnsiTheme="majorHAnsi"/>
-          <w:lang w:val="it-IT"/>
-        </w:rPr>
-      </w:pPr>
-      <w:r>
-        <w:rPr>
-          <w:rFonts w:asciiTheme="majorHAnsi" w:hAnsiTheme="majorHAnsi"/>
-          <w:lang w:val="it-IT"/>
-        </w:rPr>
-        <w:lastRenderedPageBreak/>
+          <w:b/>
+          <w:sz w:val="24"/>
+          <w:szCs w:val="24"/>
+          <w:lang w:val="it-IT"/>
+        </w:rPr>
+      </w:pPr>
+      <w:r>
+        <w:rPr>
+          <w:rFonts w:asciiTheme="majorHAnsi" w:hAnsiTheme="majorHAnsi"/>
+          <w:b/>
+          <w:sz w:val="24"/>
+          <w:szCs w:val="24"/>
+          <w:lang w:val="it-IT"/>
+        </w:rPr>
+        <w:t>9.1.</w:t>
+      </w:r>
+      <w:r>
+        <w:rPr>
+          <w:rFonts w:asciiTheme="majorHAnsi" w:hAnsiTheme="majorHAnsi"/>
+          <w:b/>
+          <w:sz w:val="24"/>
+          <w:szCs w:val="24"/>
+          <w:lang w:val="it-IT"/>
+        </w:rPr>
+        <w:t>2</w:t>
+      </w:r>
+      <w:r>
+        <w:rPr>
+          <w:rFonts w:asciiTheme="majorHAnsi" w:hAnsiTheme="majorHAnsi"/>
+          <w:b/>
+          <w:sz w:val="24"/>
+          <w:szCs w:val="24"/>
+          <w:lang w:val="it-IT"/>
+        </w:rPr>
+        <w:t>.2 Test Case</w:t>
+      </w:r>
+    </w:p>
+    <w:tbl>
+      <w:tblPr>
+        <w:tblW w:w="8885" w:type="dxa"/>
+        <w:shd w:val="clear" w:color="auto" w:fill="FFFFFF"/>
+        <w:tblCellMar>
+          <w:top w:w="15" w:type="dxa"/>
+          <w:left w:w="15" w:type="dxa"/>
+          <w:bottom w:w="15" w:type="dxa"/>
+          <w:right w:w="15" w:type="dxa"/>
+        </w:tblCellMar>
+        <w:tblLook w:val="04A0" w:firstRow="1" w:lastRow="0" w:firstColumn="1" w:lastColumn="0" w:noHBand="0" w:noVBand="1"/>
+      </w:tblPr>
+      <w:tblGrid>
+        <w:gridCol w:w="2057"/>
+        <w:gridCol w:w="5527"/>
+        <w:gridCol w:w="1301"/>
+      </w:tblGrid>
+      <w:tr>
+        <w:trPr>
+          <w:trHeight w:val="359"/>
+        </w:trPr>
+        <w:tc>
+          <w:tcPr>
+            <w:tcW w:w="0" w:type="auto"/>
+            <w:tcBorders>
+              <w:top w:val="single" w:sz="8" w:space="0" w:color="000000"/>
+              <w:left w:val="single" w:sz="8" w:space="0" w:color="000000"/>
+              <w:bottom w:val="single" w:sz="8" w:space="0" w:color="000000"/>
+              <w:right w:val="single" w:sz="8" w:space="0" w:color="000000"/>
+            </w:tcBorders>
+            <w:shd w:val="clear" w:color="auto" w:fill="0070C0"/>
+            <w:vAlign w:val="center"/>
+            <w:hideMark/>
+          </w:tcPr>
+          <w:p>
+            <w:pPr>
+              <w:spacing w:before="100" w:beforeAutospacing="1" w:after="100" w:afterAutospacing="1" w:line="240" w:lineRule="auto"/>
+              <w:rPr>
+                <w:rFonts w:ascii="Times New Roman" w:eastAsia="Times New Roman" w:hAnsi="Times New Roman" w:cs="Times New Roman"/>
+                <w:b/>
+                <w:color w:val="FFFFFF" w:themeColor="background1"/>
+                <w:sz w:val="24"/>
+                <w:szCs w:val="24"/>
+                <w:lang w:val="it-IT" w:eastAsia="en-US"/>
+              </w:rPr>
+            </w:pPr>
+            <w:r>
+              <w:rPr>
+                <w:rFonts w:ascii="Arial,Bold" w:eastAsia="Times New Roman" w:hAnsi="Arial,Bold" w:cs="Times New Roman"/>
+                <w:b/>
+                <w:color w:val="FFFFFF" w:themeColor="background1"/>
+                <w:lang w:val="it-IT" w:eastAsia="en-US"/>
+              </w:rPr>
+              <w:t xml:space="preserve">Codice </w:t>
+            </w:r>
+          </w:p>
+        </w:tc>
+        <w:tc>
+          <w:tcPr>
+            <w:tcW w:w="0" w:type="auto"/>
+            <w:tcBorders>
+              <w:top w:val="single" w:sz="8" w:space="0" w:color="000000"/>
+              <w:left w:val="single" w:sz="8" w:space="0" w:color="000000"/>
+              <w:bottom w:val="single" w:sz="8" w:space="0" w:color="000000"/>
+              <w:right w:val="single" w:sz="8" w:space="0" w:color="000000"/>
+            </w:tcBorders>
+            <w:shd w:val="clear" w:color="auto" w:fill="0070C0"/>
+            <w:vAlign w:val="center"/>
+            <w:hideMark/>
+          </w:tcPr>
+          <w:p>
+            <w:pPr>
+              <w:spacing w:before="100" w:beforeAutospacing="1" w:after="100" w:afterAutospacing="1" w:line="240" w:lineRule="auto"/>
+              <w:rPr>
+                <w:rFonts w:ascii="Times New Roman" w:eastAsia="Times New Roman" w:hAnsi="Times New Roman" w:cs="Times New Roman"/>
+                <w:b/>
+                <w:color w:val="FFFFFF" w:themeColor="background1"/>
+                <w:sz w:val="24"/>
+                <w:szCs w:val="24"/>
+                <w:lang w:val="it-IT" w:eastAsia="en-US"/>
+              </w:rPr>
+            </w:pPr>
+            <w:r>
+              <w:rPr>
+                <w:rFonts w:ascii="Arial,Bold" w:eastAsia="Times New Roman" w:hAnsi="Arial,Bold" w:cs="Times New Roman"/>
+                <w:b/>
+                <w:color w:val="FFFFFF" w:themeColor="background1"/>
+                <w:lang w:val="it-IT" w:eastAsia="en-US"/>
+              </w:rPr>
+              <w:t xml:space="preserve">Combinazione </w:t>
+            </w:r>
+          </w:p>
+        </w:tc>
+        <w:tc>
+          <w:tcPr>
+            <w:tcW w:w="0" w:type="auto"/>
+            <w:tcBorders>
+              <w:top w:val="single" w:sz="8" w:space="0" w:color="000000"/>
+              <w:left w:val="single" w:sz="8" w:space="0" w:color="000000"/>
+              <w:bottom w:val="single" w:sz="8" w:space="0" w:color="000000"/>
+              <w:right w:val="single" w:sz="8" w:space="0" w:color="000000"/>
+            </w:tcBorders>
+            <w:shd w:val="clear" w:color="auto" w:fill="0070C0"/>
+            <w:vAlign w:val="center"/>
+            <w:hideMark/>
+          </w:tcPr>
+          <w:p>
+            <w:pPr>
+              <w:spacing w:before="100" w:beforeAutospacing="1" w:after="100" w:afterAutospacing="1" w:line="240" w:lineRule="auto"/>
+              <w:rPr>
+                <w:rFonts w:ascii="Times New Roman" w:eastAsia="Times New Roman" w:hAnsi="Times New Roman" w:cs="Times New Roman"/>
+                <w:b/>
+                <w:color w:val="FFFFFF" w:themeColor="background1"/>
+                <w:sz w:val="24"/>
+                <w:szCs w:val="24"/>
+                <w:lang w:val="it-IT" w:eastAsia="en-US"/>
+              </w:rPr>
+            </w:pPr>
+            <w:r>
+              <w:rPr>
+                <w:rFonts w:ascii="Arial,Bold" w:eastAsia="Times New Roman" w:hAnsi="Arial,Bold" w:cs="Times New Roman"/>
+                <w:b/>
+                <w:color w:val="FFFFFF" w:themeColor="background1"/>
+                <w:lang w:val="it-IT" w:eastAsia="en-US"/>
+              </w:rPr>
+              <w:t xml:space="preserve">Esito </w:t>
+            </w:r>
+          </w:p>
+        </w:tc>
+      </w:tr>
+      <w:tr>
+        <w:trPr>
+          <w:trHeight w:val="359"/>
+        </w:trPr>
+        <w:tc>
+          <w:tcPr>
+            <w:tcW w:w="0" w:type="auto"/>
+            <w:tcBorders>
+              <w:top w:val="single" w:sz="8" w:space="0" w:color="000000"/>
+              <w:left w:val="single" w:sz="8" w:space="0" w:color="000000"/>
+              <w:bottom w:val="single" w:sz="8" w:space="0" w:color="000000"/>
+              <w:right w:val="single" w:sz="8" w:space="0" w:color="000000"/>
+            </w:tcBorders>
+            <w:shd w:val="clear" w:color="auto" w:fill="FFFFFF"/>
+            <w:vAlign w:val="center"/>
+            <w:hideMark/>
+          </w:tcPr>
+          <w:p>
+            <w:pPr>
+              <w:spacing w:before="100" w:beforeAutospacing="1" w:after="100" w:afterAutospacing="1" w:line="240" w:lineRule="auto"/>
+              <w:rPr>
+                <w:rFonts w:ascii="Times New Roman" w:eastAsia="Times New Roman" w:hAnsi="Times New Roman" w:cs="Times New Roman"/>
+                <w:color w:val="auto"/>
+                <w:sz w:val="24"/>
+                <w:szCs w:val="24"/>
+                <w:lang w:val="it-IT" w:eastAsia="en-US"/>
+              </w:rPr>
+            </w:pPr>
+            <w:r>
+              <w:rPr>
+                <w:rFonts w:ascii="Arial" w:eastAsia="Times New Roman" w:hAnsi="Arial" w:cs="Arial"/>
+                <w:color w:val="auto"/>
+                <w:lang w:val="it-IT" w:eastAsia="en-US"/>
+              </w:rPr>
+              <w:t xml:space="preserve">TC_3.9_1 </w:t>
+            </w:r>
+          </w:p>
+        </w:tc>
+        <w:tc>
+          <w:tcPr>
+            <w:tcW w:w="0" w:type="auto"/>
+            <w:tcBorders>
+              <w:top w:val="single" w:sz="8" w:space="0" w:color="000000"/>
+              <w:left w:val="single" w:sz="8" w:space="0" w:color="000000"/>
+              <w:bottom w:val="single" w:sz="8" w:space="0" w:color="000000"/>
+              <w:right w:val="single" w:sz="8" w:space="0" w:color="000000"/>
+            </w:tcBorders>
+            <w:shd w:val="clear" w:color="auto" w:fill="FFFFFF"/>
+            <w:vAlign w:val="center"/>
+            <w:hideMark/>
+          </w:tcPr>
+          <w:p>
+            <w:pPr>
+              <w:spacing w:before="100" w:beforeAutospacing="1" w:after="100" w:afterAutospacing="1" w:line="240" w:lineRule="auto"/>
+              <w:rPr>
+                <w:rFonts w:ascii="Times New Roman" w:eastAsia="Times New Roman" w:hAnsi="Times New Roman" w:cs="Times New Roman"/>
+                <w:color w:val="auto"/>
+                <w:sz w:val="24"/>
+                <w:szCs w:val="24"/>
+                <w:lang w:val="it-IT" w:eastAsia="en-US"/>
+              </w:rPr>
+            </w:pPr>
+            <w:r>
+              <w:rPr>
+                <w:rFonts w:ascii="Arial" w:eastAsia="Times New Roman" w:hAnsi="Arial" w:cs="Arial"/>
+                <w:color w:val="auto"/>
+                <w:lang w:val="it-IT" w:eastAsia="en-US"/>
+              </w:rPr>
+              <w:t xml:space="preserve">STC1 </w:t>
+            </w:r>
+          </w:p>
+        </w:tc>
+        <w:tc>
+          <w:tcPr>
+            <w:tcW w:w="0" w:type="auto"/>
+            <w:tcBorders>
+              <w:top w:val="single" w:sz="8" w:space="0" w:color="000000"/>
+              <w:left w:val="single" w:sz="8" w:space="0" w:color="000000"/>
+              <w:bottom w:val="single" w:sz="8" w:space="0" w:color="000000"/>
+              <w:right w:val="single" w:sz="8" w:space="0" w:color="000000"/>
+            </w:tcBorders>
+            <w:shd w:val="clear" w:color="auto" w:fill="FFFFFF"/>
+            <w:vAlign w:val="center"/>
+            <w:hideMark/>
+          </w:tcPr>
+          <w:p>
+            <w:pPr>
+              <w:spacing w:before="100" w:beforeAutospacing="1" w:after="100" w:afterAutospacing="1" w:line="240" w:lineRule="auto"/>
+              <w:rPr>
+                <w:rFonts w:ascii="Times New Roman" w:eastAsia="Times New Roman" w:hAnsi="Times New Roman" w:cs="Times New Roman"/>
+                <w:color w:val="auto"/>
+                <w:sz w:val="24"/>
+                <w:szCs w:val="24"/>
+                <w:lang w:val="it-IT" w:eastAsia="en-US"/>
+              </w:rPr>
+            </w:pPr>
+            <w:r>
+              <w:rPr>
+                <w:rFonts w:ascii="Arial" w:eastAsia="Times New Roman" w:hAnsi="Arial" w:cs="Arial"/>
+                <w:color w:val="auto"/>
+                <w:lang w:val="it-IT" w:eastAsia="en-US"/>
+              </w:rPr>
+              <w:t xml:space="preserve">Errato </w:t>
+            </w:r>
+          </w:p>
+        </w:tc>
+      </w:tr>
+      <w:tr>
+        <w:trPr>
+          <w:trHeight w:val="359"/>
+        </w:trPr>
+        <w:tc>
+          <w:tcPr>
+            <w:tcW w:w="0" w:type="auto"/>
+            <w:tcBorders>
+              <w:top w:val="single" w:sz="8" w:space="0" w:color="000000"/>
+              <w:left w:val="single" w:sz="8" w:space="0" w:color="000000"/>
+              <w:bottom w:val="single" w:sz="8" w:space="0" w:color="000000"/>
+              <w:right w:val="single" w:sz="8" w:space="0" w:color="000000"/>
+            </w:tcBorders>
+            <w:shd w:val="clear" w:color="auto" w:fill="FFFFFF"/>
+            <w:vAlign w:val="center"/>
+            <w:hideMark/>
+          </w:tcPr>
+          <w:p>
+            <w:pPr>
+              <w:spacing w:before="100" w:beforeAutospacing="1" w:after="100" w:afterAutospacing="1" w:line="240" w:lineRule="auto"/>
+              <w:rPr>
+                <w:rFonts w:ascii="Times New Roman" w:eastAsia="Times New Roman" w:hAnsi="Times New Roman" w:cs="Times New Roman"/>
+                <w:color w:val="auto"/>
+                <w:sz w:val="24"/>
+                <w:szCs w:val="24"/>
+                <w:lang w:val="it-IT" w:eastAsia="en-US"/>
+              </w:rPr>
+            </w:pPr>
+            <w:r>
+              <w:rPr>
+                <w:rFonts w:ascii="Arial" w:eastAsia="Times New Roman" w:hAnsi="Arial" w:cs="Arial"/>
+                <w:color w:val="auto"/>
+                <w:lang w:val="it-IT" w:eastAsia="en-US"/>
+              </w:rPr>
+              <w:t xml:space="preserve">TC_3.9_2 </w:t>
+            </w:r>
+          </w:p>
+        </w:tc>
+        <w:tc>
+          <w:tcPr>
+            <w:tcW w:w="0" w:type="auto"/>
+            <w:tcBorders>
+              <w:top w:val="single" w:sz="8" w:space="0" w:color="000000"/>
+              <w:left w:val="single" w:sz="8" w:space="0" w:color="000000"/>
+              <w:bottom w:val="single" w:sz="8" w:space="0" w:color="000000"/>
+              <w:right w:val="single" w:sz="8" w:space="0" w:color="000000"/>
+            </w:tcBorders>
+            <w:shd w:val="clear" w:color="auto" w:fill="FFFFFF"/>
+            <w:vAlign w:val="center"/>
+            <w:hideMark/>
+          </w:tcPr>
+          <w:p>
+            <w:pPr>
+              <w:spacing w:before="100" w:beforeAutospacing="1" w:after="100" w:afterAutospacing="1" w:line="240" w:lineRule="auto"/>
+              <w:rPr>
+                <w:rFonts w:ascii="Times New Roman" w:eastAsia="Times New Roman" w:hAnsi="Times New Roman" w:cs="Times New Roman"/>
+                <w:color w:val="auto"/>
+                <w:sz w:val="24"/>
+                <w:szCs w:val="24"/>
+                <w:lang w:val="it-IT" w:eastAsia="en-US"/>
+              </w:rPr>
+            </w:pPr>
+            <w:r>
+              <w:rPr>
+                <w:rFonts w:ascii="Arial" w:eastAsia="Times New Roman" w:hAnsi="Arial" w:cs="Arial"/>
+                <w:color w:val="auto"/>
+                <w:lang w:val="it-IT" w:eastAsia="en-US"/>
+              </w:rPr>
+              <w:t xml:space="preserve">STC2, LNC1 </w:t>
+            </w:r>
+          </w:p>
+        </w:tc>
+        <w:tc>
+          <w:tcPr>
+            <w:tcW w:w="0" w:type="auto"/>
+            <w:tcBorders>
+              <w:top w:val="single" w:sz="8" w:space="0" w:color="000000"/>
+              <w:left w:val="single" w:sz="8" w:space="0" w:color="000000"/>
+              <w:bottom w:val="single" w:sz="8" w:space="0" w:color="000000"/>
+              <w:right w:val="single" w:sz="8" w:space="0" w:color="000000"/>
+            </w:tcBorders>
+            <w:shd w:val="clear" w:color="auto" w:fill="FFFFFF"/>
+            <w:vAlign w:val="center"/>
+            <w:hideMark/>
+          </w:tcPr>
+          <w:p>
+            <w:pPr>
+              <w:spacing w:before="100" w:beforeAutospacing="1" w:after="100" w:afterAutospacing="1" w:line="240" w:lineRule="auto"/>
+              <w:rPr>
+                <w:rFonts w:ascii="Times New Roman" w:eastAsia="Times New Roman" w:hAnsi="Times New Roman" w:cs="Times New Roman"/>
+                <w:color w:val="auto"/>
+                <w:sz w:val="24"/>
+                <w:szCs w:val="24"/>
+                <w:lang w:val="it-IT" w:eastAsia="en-US"/>
+              </w:rPr>
+            </w:pPr>
+            <w:r>
+              <w:rPr>
+                <w:rFonts w:ascii="Arial" w:eastAsia="Times New Roman" w:hAnsi="Arial" w:cs="Arial"/>
+                <w:color w:val="auto"/>
+                <w:lang w:val="it-IT" w:eastAsia="en-US"/>
+              </w:rPr>
+              <w:t xml:space="preserve">Errato </w:t>
+            </w:r>
+          </w:p>
+        </w:tc>
+      </w:tr>
+      <w:tr>
+        <w:trPr>
+          <w:trHeight w:val="359"/>
+        </w:trPr>
+        <w:tc>
+          <w:tcPr>
+            <w:tcW w:w="0" w:type="auto"/>
+            <w:tcBorders>
+              <w:top w:val="single" w:sz="8" w:space="0" w:color="000000"/>
+              <w:left w:val="single" w:sz="8" w:space="0" w:color="000000"/>
+              <w:bottom w:val="single" w:sz="8" w:space="0" w:color="000000"/>
+              <w:right w:val="single" w:sz="8" w:space="0" w:color="000000"/>
+            </w:tcBorders>
+            <w:shd w:val="clear" w:color="auto" w:fill="FFFFFF"/>
+            <w:vAlign w:val="center"/>
+            <w:hideMark/>
+          </w:tcPr>
+          <w:p>
+            <w:pPr>
+              <w:spacing w:before="100" w:beforeAutospacing="1" w:after="100" w:afterAutospacing="1" w:line="240" w:lineRule="auto"/>
+              <w:rPr>
+                <w:rFonts w:ascii="Times New Roman" w:eastAsia="Times New Roman" w:hAnsi="Times New Roman" w:cs="Times New Roman"/>
+                <w:color w:val="auto"/>
+                <w:sz w:val="24"/>
+                <w:szCs w:val="24"/>
+                <w:lang w:val="it-IT" w:eastAsia="en-US"/>
+              </w:rPr>
+            </w:pPr>
+            <w:r>
+              <w:rPr>
+                <w:rFonts w:ascii="Arial" w:eastAsia="Times New Roman" w:hAnsi="Arial" w:cs="Arial"/>
+                <w:color w:val="auto"/>
+                <w:lang w:val="it-IT" w:eastAsia="en-US"/>
+              </w:rPr>
+              <w:t xml:space="preserve">TC_3.9_3 </w:t>
+            </w:r>
+          </w:p>
+        </w:tc>
+        <w:tc>
+          <w:tcPr>
+            <w:tcW w:w="0" w:type="auto"/>
+            <w:tcBorders>
+              <w:top w:val="single" w:sz="8" w:space="0" w:color="000000"/>
+              <w:left w:val="single" w:sz="8" w:space="0" w:color="000000"/>
+              <w:bottom w:val="single" w:sz="8" w:space="0" w:color="000000"/>
+              <w:right w:val="single" w:sz="8" w:space="0" w:color="000000"/>
+            </w:tcBorders>
+            <w:shd w:val="clear" w:color="auto" w:fill="FFFFFF"/>
+            <w:vAlign w:val="center"/>
+            <w:hideMark/>
+          </w:tcPr>
+          <w:p>
+            <w:pPr>
+              <w:spacing w:before="100" w:beforeAutospacing="1" w:after="100" w:afterAutospacing="1" w:line="240" w:lineRule="auto"/>
+              <w:rPr>
+                <w:rFonts w:ascii="Times New Roman" w:eastAsia="Times New Roman" w:hAnsi="Times New Roman" w:cs="Times New Roman"/>
+                <w:color w:val="auto"/>
+                <w:sz w:val="24"/>
+                <w:szCs w:val="24"/>
+                <w:lang w:val="it-IT" w:eastAsia="en-US"/>
+              </w:rPr>
+            </w:pPr>
+            <w:r>
+              <w:rPr>
+                <w:rFonts w:ascii="Arial" w:eastAsia="Times New Roman" w:hAnsi="Arial" w:cs="Arial"/>
+                <w:color w:val="auto"/>
+                <w:lang w:val="it-IT" w:eastAsia="en-US"/>
+              </w:rPr>
+              <w:t xml:space="preserve">STC2, LNC2, FNC2 </w:t>
+            </w:r>
+          </w:p>
+        </w:tc>
+        <w:tc>
+          <w:tcPr>
+            <w:tcW w:w="0" w:type="auto"/>
+            <w:tcBorders>
+              <w:top w:val="single" w:sz="8" w:space="0" w:color="000000"/>
+              <w:left w:val="single" w:sz="8" w:space="0" w:color="000000"/>
+              <w:bottom w:val="single" w:sz="8" w:space="0" w:color="000000"/>
+              <w:right w:val="single" w:sz="8" w:space="0" w:color="000000"/>
+            </w:tcBorders>
+            <w:shd w:val="clear" w:color="auto" w:fill="FFFFFF"/>
+            <w:vAlign w:val="center"/>
+            <w:hideMark/>
+          </w:tcPr>
+          <w:p>
+            <w:pPr>
+              <w:spacing w:before="100" w:beforeAutospacing="1" w:after="100" w:afterAutospacing="1" w:line="240" w:lineRule="auto"/>
+              <w:rPr>
+                <w:rFonts w:ascii="Times New Roman" w:eastAsia="Times New Roman" w:hAnsi="Times New Roman" w:cs="Times New Roman"/>
+                <w:color w:val="auto"/>
+                <w:sz w:val="24"/>
+                <w:szCs w:val="24"/>
+                <w:lang w:val="it-IT" w:eastAsia="en-US"/>
+              </w:rPr>
+            </w:pPr>
+            <w:r>
+              <w:rPr>
+                <w:rFonts w:ascii="Arial" w:eastAsia="Times New Roman" w:hAnsi="Arial" w:cs="Arial"/>
+                <w:color w:val="auto"/>
+                <w:lang w:val="it-IT" w:eastAsia="en-US"/>
+              </w:rPr>
+              <w:t xml:space="preserve">Errato </w:t>
+            </w:r>
+          </w:p>
+        </w:tc>
+      </w:tr>
+      <w:tr>
+        <w:trPr>
+          <w:trHeight w:val="359"/>
+        </w:trPr>
+        <w:tc>
+          <w:tcPr>
+            <w:tcW w:w="0" w:type="auto"/>
+            <w:tcBorders>
+              <w:top w:val="single" w:sz="8" w:space="0" w:color="000000"/>
+              <w:left w:val="single" w:sz="8" w:space="0" w:color="000000"/>
+              <w:bottom w:val="single" w:sz="8" w:space="0" w:color="000000"/>
+              <w:right w:val="single" w:sz="8" w:space="0" w:color="000000"/>
+            </w:tcBorders>
+            <w:shd w:val="clear" w:color="auto" w:fill="FFFFFF"/>
+            <w:vAlign w:val="center"/>
+            <w:hideMark/>
+          </w:tcPr>
+          <w:p>
+            <w:pPr>
+              <w:spacing w:before="100" w:beforeAutospacing="1" w:after="100" w:afterAutospacing="1" w:line="240" w:lineRule="auto"/>
+              <w:rPr>
+                <w:rFonts w:ascii="Times New Roman" w:eastAsia="Times New Roman" w:hAnsi="Times New Roman" w:cs="Times New Roman"/>
+                <w:color w:val="auto"/>
+                <w:sz w:val="24"/>
+                <w:szCs w:val="24"/>
+                <w:lang w:val="it-IT" w:eastAsia="en-US"/>
+              </w:rPr>
+            </w:pPr>
+            <w:r>
+              <w:rPr>
+                <w:rFonts w:ascii="Arial" w:eastAsia="Times New Roman" w:hAnsi="Arial" w:cs="Arial"/>
+                <w:color w:val="auto"/>
+                <w:lang w:val="it-IT" w:eastAsia="en-US"/>
+              </w:rPr>
+              <w:t xml:space="preserve">TC_3.9_4 </w:t>
+            </w:r>
+          </w:p>
+        </w:tc>
+        <w:tc>
+          <w:tcPr>
+            <w:tcW w:w="0" w:type="auto"/>
+            <w:tcBorders>
+              <w:top w:val="single" w:sz="8" w:space="0" w:color="000000"/>
+              <w:left w:val="single" w:sz="8" w:space="0" w:color="000000"/>
+              <w:bottom w:val="single" w:sz="8" w:space="0" w:color="000000"/>
+              <w:right w:val="single" w:sz="8" w:space="0" w:color="000000"/>
+            </w:tcBorders>
+            <w:shd w:val="clear" w:color="auto" w:fill="FFFFFF"/>
+            <w:vAlign w:val="center"/>
+            <w:hideMark/>
+          </w:tcPr>
+          <w:p>
+            <w:pPr>
+              <w:spacing w:before="100" w:beforeAutospacing="1" w:after="100" w:afterAutospacing="1" w:line="240" w:lineRule="auto"/>
+              <w:rPr>
+                <w:rFonts w:ascii="Times New Roman" w:eastAsia="Times New Roman" w:hAnsi="Times New Roman" w:cs="Times New Roman"/>
+                <w:color w:val="auto"/>
+                <w:sz w:val="24"/>
+                <w:szCs w:val="24"/>
+                <w:lang w:val="it-IT" w:eastAsia="en-US"/>
+              </w:rPr>
+            </w:pPr>
+            <w:r>
+              <w:rPr>
+                <w:rFonts w:ascii="Arial" w:eastAsia="Times New Roman" w:hAnsi="Arial" w:cs="Arial"/>
+                <w:color w:val="auto"/>
+                <w:lang w:val="it-IT" w:eastAsia="en-US"/>
+              </w:rPr>
+              <w:t xml:space="preserve">STC2, LNC2, FNC1, LMC1 </w:t>
+            </w:r>
+          </w:p>
+        </w:tc>
+        <w:tc>
+          <w:tcPr>
+            <w:tcW w:w="0" w:type="auto"/>
+            <w:tcBorders>
+              <w:top w:val="single" w:sz="8" w:space="0" w:color="000000"/>
+              <w:left w:val="single" w:sz="8" w:space="0" w:color="000000"/>
+              <w:bottom w:val="single" w:sz="8" w:space="0" w:color="000000"/>
+              <w:right w:val="single" w:sz="8" w:space="0" w:color="000000"/>
+            </w:tcBorders>
+            <w:shd w:val="clear" w:color="auto" w:fill="FFFFFF"/>
+            <w:vAlign w:val="center"/>
+            <w:hideMark/>
+          </w:tcPr>
+          <w:p>
+            <w:pPr>
+              <w:spacing w:before="100" w:beforeAutospacing="1" w:after="100" w:afterAutospacing="1" w:line="240" w:lineRule="auto"/>
+              <w:rPr>
+                <w:rFonts w:ascii="Times New Roman" w:eastAsia="Times New Roman" w:hAnsi="Times New Roman" w:cs="Times New Roman"/>
+                <w:color w:val="auto"/>
+                <w:sz w:val="24"/>
+                <w:szCs w:val="24"/>
+                <w:lang w:val="it-IT" w:eastAsia="en-US"/>
+              </w:rPr>
+            </w:pPr>
+            <w:r>
+              <w:rPr>
+                <w:rFonts w:ascii="Arial" w:eastAsia="Times New Roman" w:hAnsi="Arial" w:cs="Arial"/>
+                <w:color w:val="auto"/>
+                <w:lang w:val="it-IT" w:eastAsia="en-US"/>
+              </w:rPr>
+              <w:t xml:space="preserve">Errato </w:t>
+            </w:r>
+          </w:p>
+        </w:tc>
+      </w:tr>
+    </w:tbl>
+    <w:p>
+      <w:pPr>
+        <w:rPr>
+          <w:rFonts w:asciiTheme="majorHAnsi" w:hAnsiTheme="majorHAnsi"/>
+          <w:b/>
+          <w:sz w:val="24"/>
+          <w:szCs w:val="24"/>
+          <w:lang w:val="it-IT"/>
+        </w:rPr>
+      </w:pPr>
+    </w:p>
+    <w:p>
+      <w:pPr>
+        <w:rPr>
+          <w:rFonts w:asciiTheme="majorHAnsi" w:hAnsiTheme="majorHAnsi"/>
+          <w:b/>
+          <w:lang w:val="it-IT"/>
+        </w:rPr>
+      </w:pPr>
+    </w:p>
+    <w:p>
+      <w:pPr>
+        <w:rPr>
+          <w:rFonts w:asciiTheme="majorHAnsi" w:hAnsiTheme="majorHAnsi"/>
+          <w:b/>
+          <w:lang w:val="it-IT"/>
+        </w:rPr>
+      </w:pPr>
+    </w:p>
+    <w:p>
+      <w:pPr>
+        <w:rPr>
+          <w:rFonts w:asciiTheme="majorHAnsi" w:hAnsiTheme="majorHAnsi"/>
+          <w:b/>
+          <w:lang w:val="it-IT"/>
+        </w:rPr>
+      </w:pPr>
+    </w:p>
+    <w:p>
+      <w:pPr>
+        <w:rPr>
+          <w:rFonts w:asciiTheme="majorHAnsi" w:hAnsiTheme="majorHAnsi"/>
+          <w:b/>
+          <w:sz w:val="24"/>
+          <w:szCs w:val="24"/>
+          <w:lang w:val="it-IT"/>
+        </w:rPr>
+      </w:pPr>
+      <w:r>
+        <w:rPr>
+          <w:rFonts w:asciiTheme="majorHAnsi" w:hAnsiTheme="majorHAnsi"/>
+          <w:b/>
+          <w:sz w:val="24"/>
+          <w:szCs w:val="24"/>
+          <w:lang w:val="it-IT"/>
+        </w:rPr>
+        <w:t>10.</w:t>
+      </w:r>
+      <w:r>
+        <w:rPr>
+          <w:rFonts w:asciiTheme="majorHAnsi" w:hAnsiTheme="majorHAnsi"/>
+          <w:b/>
+          <w:sz w:val="24"/>
+          <w:szCs w:val="24"/>
+          <w:lang w:val="it-IT"/>
+        </w:rPr>
+        <w:t>3</w:t>
+      </w:r>
+      <w:r>
+        <w:rPr>
+          <w:rFonts w:asciiTheme="majorHAnsi" w:hAnsiTheme="majorHAnsi"/>
+          <w:b/>
+          <w:sz w:val="24"/>
+          <w:szCs w:val="24"/>
+          <w:lang w:val="it-IT"/>
+        </w:rPr>
+        <w:t xml:space="preserve"> </w:t>
+      </w:r>
+      <w:r>
+        <w:rPr>
+          <w:rFonts w:asciiTheme="majorHAnsi" w:hAnsiTheme="majorHAnsi"/>
+          <w:b/>
+          <w:sz w:val="24"/>
+          <w:szCs w:val="24"/>
+          <w:lang w:val="it-IT"/>
+        </w:rPr>
+        <w:t>Decomposizione gerarchica del sistema</w:t>
+      </w:r>
+    </w:p>
+    <w:p>
+      <w:pPr>
+        <w:rPr>
+          <w:rFonts w:asciiTheme="majorHAnsi" w:hAnsiTheme="majorHAnsi"/>
+          <w:lang w:val="it-IT"/>
+        </w:rPr>
+      </w:pPr>
+      <w:r>
+        <w:rPr>
+          <w:rFonts w:asciiTheme="majorHAnsi" w:hAnsiTheme="majorHAnsi"/>
+          <w:lang w:val="it-IT"/>
+        </w:rPr>
         <w:t>La divisione gerarchica del sistema è stata mappata in 3 livelli gerarchici</w:t>
       </w:r>
       <w:r>
@@ -5406,7 +8336,7 @@
                     <pic:cNvPicPr/>
                   </pic:nvPicPr>
                   <pic:blipFill>
-                    <a:blip r:embed="rId12"/>
+                    <a:blip r:embed="rId13"/>
                     <a:stretch>
                       <a:fillRect/>
                     </a:stretch>
@@ -5551,8 +8481,8 @@
       </w:pPr>
     </w:p>
     <w:sectPr>
-      <w:footerReference w:type="even" r:id="rId13"/>
-      <w:footerReference w:type="default" r:id="rId14"/>
+      <w:footerReference w:type="even" r:id="rId14"/>
+      <w:footerReference w:type="default" r:id="rId15"/>
       <w:pgSz w:w="11907" w:h="16839" w:code="1"/>
       <w:pgMar w:top="1148" w:right="1418" w:bottom="1148" w:left="1418" w:header="709" w:footer="709" w:gutter="0"/>
       <w:cols w:space="720"/>
@@ -6882,6 +9812,119 @@
     </w:lvl>
   </w:abstractNum>
   <w:abstractNum w:abstractNumId="11" w15:restartNumberingAfterBreak="0">
+    <w:nsid w:val="21B31617"/>
+    <w:multiLevelType w:val="multilevel"/>
+    <w:tmpl w:val="6292ED7C"/>
+    <w:lvl w:ilvl="0">
+      <w:start w:val="1"/>
+      <w:numFmt w:val="decimal"/>
+      <w:lvlText w:val="%1."/>
+      <w:lvlJc w:val="left"/>
+      <w:pPr>
+        <w:tabs>
+          <w:tab w:val="num" w:pos="720"/>
+        </w:tabs>
+        <w:ind w:left="720" w:hanging="360"/>
+      </w:pPr>
+    </w:lvl>
+    <w:lvl w:ilvl="1" w:tentative="1">
+      <w:start w:val="1"/>
+      <w:numFmt w:val="decimal"/>
+      <w:lvlText w:val="%2."/>
+      <w:lvlJc w:val="left"/>
+      <w:pPr>
+        <w:tabs>
+          <w:tab w:val="num" w:pos="1440"/>
+        </w:tabs>
+        <w:ind w:left="1440" w:hanging="360"/>
+      </w:pPr>
+    </w:lvl>
+    <w:lvl w:ilvl="2" w:tentative="1">
+      <w:start w:val="1"/>
+      <w:numFmt w:val="decimal"/>
+      <w:lvlText w:val="%3."/>
+      <w:lvlJc w:val="left"/>
+      <w:pPr>
+        <w:tabs>
+          <w:tab w:val="num" w:pos="2160"/>
+        </w:tabs>
+        <w:ind w:left="2160" w:hanging="360"/>
+      </w:pPr>
+    </w:lvl>
+    <w:lvl w:ilvl="3" w:tentative="1">
+      <w:start w:val="1"/>
+      <w:numFmt w:val="decimal"/>
+      <w:lvlText w:val="%4."/>
+      <w:lvlJc w:val="left"/>
+      <w:pPr>
+        <w:tabs>
+          <w:tab w:val="num" w:pos="2880"/>
+        </w:tabs>
+        <w:ind w:left="2880" w:hanging="360"/>
+      </w:pPr>
+    </w:lvl>
+    <w:lvl w:ilvl="4" w:tentative="1">
+      <w:start w:val="1"/>
+      <w:numFmt w:val="decimal"/>
+      <w:lvlText w:val="%5."/>
+      <w:lvlJc w:val="left"/>
+      <w:pPr>
+        <w:tabs>
+          <w:tab w:val="num" w:pos="3600"/>
+        </w:tabs>
+        <w:ind w:left="3600" w:hanging="360"/>
+      </w:pPr>
+    </w:lvl>
+    <w:lvl w:ilvl="5" w:tentative="1">
+      <w:start w:val="1"/>
+      <w:numFmt w:val="decimal"/>
+      <w:lvlText w:val="%6."/>
+      <w:lvlJc w:val="left"/>
+      <w:pPr>
+        <w:tabs>
+          <w:tab w:val="num" w:pos="4320"/>
+        </w:tabs>
+        <w:ind w:left="4320" w:hanging="360"/>
+      </w:pPr>
+    </w:lvl>
+    <w:lvl w:ilvl="6" w:tentative="1">
+      <w:start w:val="1"/>
+      <w:numFmt w:val="decimal"/>
+      <w:lvlText w:val="%7."/>
+      <w:lvlJc w:val="left"/>
+      <w:pPr>
+        <w:tabs>
+          <w:tab w:val="num" w:pos="5040"/>
+        </w:tabs>
+        <w:ind w:left="5040" w:hanging="360"/>
+      </w:pPr>
+    </w:lvl>
+    <w:lvl w:ilvl="7" w:tentative="1">
+      <w:start w:val="1"/>
+      <w:numFmt w:val="decimal"/>
+      <w:lvlText w:val="%8."/>
+      <w:lvlJc w:val="left"/>
+      <w:pPr>
+        <w:tabs>
+          <w:tab w:val="num" w:pos="5760"/>
+        </w:tabs>
+        <w:ind w:left="5760" w:hanging="360"/>
+      </w:pPr>
+    </w:lvl>
+    <w:lvl w:ilvl="8" w:tentative="1">
+      <w:start w:val="1"/>
+      <w:numFmt w:val="decimal"/>
+      <w:lvlText w:val="%9."/>
+      <w:lvlJc w:val="left"/>
+      <w:pPr>
+        <w:tabs>
+          <w:tab w:val="num" w:pos="6480"/>
+        </w:tabs>
+        <w:ind w:left="6480" w:hanging="360"/>
+      </w:pPr>
+    </w:lvl>
+  </w:abstractNum>
+  <w:abstractNum w:abstractNumId="12" w15:restartNumberingAfterBreak="0">
     <w:nsid w:val="29F31306"/>
     <w:multiLevelType w:val="hybridMultilevel"/>
     <w:tmpl w:val="E9E208F8"/>
@@ -6970,7 +10013,7 @@
       </w:pPr>
     </w:lvl>
   </w:abstractNum>
-  <w:abstractNum w:abstractNumId="12" w15:restartNumberingAfterBreak="0">
+  <w:abstractNum w:abstractNumId="13" w15:restartNumberingAfterBreak="0">
     <w:nsid w:val="2DF42912"/>
     <w:multiLevelType w:val="multilevel"/>
     <w:tmpl w:val="B7329E60"/>
@@ -7083,7 +10126,209 @@
       </w:rPr>
     </w:lvl>
   </w:abstractNum>
-  <w:abstractNum w:abstractNumId="13" w15:restartNumberingAfterBreak="0">
+  <w:abstractNum w:abstractNumId="14" w15:restartNumberingAfterBreak="0">
+    <w:nsid w:val="30BC5B7F"/>
+    <w:multiLevelType w:val="hybridMultilevel"/>
+    <w:tmpl w:val="14882D86"/>
+    <w:lvl w:ilvl="0" w:tplc="0409000F">
+      <w:start w:val="1"/>
+      <w:numFmt w:val="decimal"/>
+      <w:lvlText w:val="%1."/>
+      <w:lvlJc w:val="left"/>
+      <w:pPr>
+        <w:ind w:left="720" w:hanging="360"/>
+      </w:pPr>
+      <w:rPr>
+        <w:rFonts w:hint="default"/>
+      </w:rPr>
+    </w:lvl>
+    <w:lvl w:ilvl="1" w:tplc="04090019" w:tentative="1">
+      <w:start w:val="1"/>
+      <w:numFmt w:val="lowerLetter"/>
+      <w:lvlText w:val="%2."/>
+      <w:lvlJc w:val="left"/>
+      <w:pPr>
+        <w:ind w:left="1440" w:hanging="360"/>
+      </w:pPr>
+    </w:lvl>
+    <w:lvl w:ilvl="2" w:tplc="0409001B" w:tentative="1">
+      <w:start w:val="1"/>
+      <w:numFmt w:val="lowerRoman"/>
+      <w:lvlText w:val="%3."/>
+      <w:lvlJc w:val="right"/>
+      <w:pPr>
+        <w:ind w:left="2160" w:hanging="180"/>
+      </w:pPr>
+    </w:lvl>
+    <w:lvl w:ilvl="3" w:tplc="0409000F" w:tentative="1">
+      <w:start w:val="1"/>
+      <w:numFmt w:val="decimal"/>
+      <w:lvlText w:val="%4."/>
+      <w:lvlJc w:val="left"/>
+      <w:pPr>
+        <w:ind w:left="2880" w:hanging="360"/>
+      </w:pPr>
+    </w:lvl>
+    <w:lvl w:ilvl="4" w:tplc="04090019" w:tentative="1">
+      <w:start w:val="1"/>
+      <w:numFmt w:val="lowerLetter"/>
+      <w:lvlText w:val="%5."/>
+      <w:lvlJc w:val="left"/>
+      <w:pPr>
+        <w:ind w:left="3600" w:hanging="360"/>
+      </w:pPr>
+    </w:lvl>
+    <w:lvl w:ilvl="5" w:tplc="0409001B" w:tentative="1">
+      <w:start w:val="1"/>
+      <w:numFmt w:val="lowerRoman"/>
+      <w:lvlText w:val="%6."/>
+      <w:lvlJc w:val="right"/>
+      <w:pPr>
+        <w:ind w:left="4320" w:hanging="180"/>
+      </w:pPr>
+    </w:lvl>
+    <w:lvl w:ilvl="6" w:tplc="0409000F" w:tentative="1">
+      <w:start w:val="1"/>
+      <w:numFmt w:val="decimal"/>
+      <w:lvlText w:val="%7."/>
+      <w:lvlJc w:val="left"/>
+      <w:pPr>
+        <w:ind w:left="5040" w:hanging="360"/>
+      </w:pPr>
+    </w:lvl>
+    <w:lvl w:ilvl="7" w:tplc="04090019" w:tentative="1">
+      <w:start w:val="1"/>
+      <w:numFmt w:val="lowerLetter"/>
+      <w:lvlText w:val="%8."/>
+      <w:lvlJc w:val="left"/>
+      <w:pPr>
+        <w:ind w:left="5760" w:hanging="360"/>
+      </w:pPr>
+    </w:lvl>
+    <w:lvl w:ilvl="8" w:tplc="0409001B" w:tentative="1">
+      <w:start w:val="1"/>
+      <w:numFmt w:val="lowerRoman"/>
+      <w:lvlText w:val="%9."/>
+      <w:lvlJc w:val="right"/>
+      <w:pPr>
+        <w:ind w:left="6480" w:hanging="180"/>
+      </w:pPr>
+    </w:lvl>
+  </w:abstractNum>
+  <w:abstractNum w:abstractNumId="15" w15:restartNumberingAfterBreak="0">
+    <w:nsid w:val="37EA5CBF"/>
+    <w:multiLevelType w:val="multilevel"/>
+    <w:tmpl w:val="91F4DBA0"/>
+    <w:lvl w:ilvl="0">
+      <w:start w:val="1"/>
+      <w:numFmt w:val="decimal"/>
+      <w:lvlText w:val="%1."/>
+      <w:lvlJc w:val="left"/>
+      <w:pPr>
+        <w:tabs>
+          <w:tab w:val="num" w:pos="720"/>
+        </w:tabs>
+        <w:ind w:left="720" w:hanging="360"/>
+      </w:pPr>
+    </w:lvl>
+    <w:lvl w:ilvl="1" w:tentative="1">
+      <w:start w:val="1"/>
+      <w:numFmt w:val="decimal"/>
+      <w:lvlText w:val="%2."/>
+      <w:lvlJc w:val="left"/>
+      <w:pPr>
+        <w:tabs>
+          <w:tab w:val="num" w:pos="1440"/>
+        </w:tabs>
+        <w:ind w:left="1440" w:hanging="360"/>
+      </w:pPr>
+    </w:lvl>
+    <w:lvl w:ilvl="2" w:tentative="1">
+      <w:start w:val="1"/>
+      <w:numFmt w:val="decimal"/>
+      <w:lvlText w:val="%3."/>
+      <w:lvlJc w:val="left"/>
+      <w:pPr>
+        <w:tabs>
+          <w:tab w:val="num" w:pos="2160"/>
+        </w:tabs>
+        <w:ind w:left="2160" w:hanging="360"/>
+      </w:pPr>
+    </w:lvl>
+    <w:lvl w:ilvl="3" w:tentative="1">
+      <w:start w:val="1"/>
+      <w:numFmt w:val="decimal"/>
+      <w:lvlText w:val="%4."/>
+      <w:lvlJc w:val="left"/>
+      <w:pPr>
+        <w:tabs>
+          <w:tab w:val="num" w:pos="2880"/>
+        </w:tabs>
+        <w:ind w:left="2880" w:hanging="360"/>
+      </w:pPr>
+    </w:lvl>
+    <w:lvl w:ilvl="4" w:tentative="1">
+      <w:start w:val="1"/>
+      <w:numFmt w:val="decimal"/>
+      <w:lvlText w:val="%5."/>
+      <w:lvlJc w:val="left"/>
+      <w:pPr>
+        <w:tabs>
+          <w:tab w:val="num" w:pos="3600"/>
+        </w:tabs>
+        <w:ind w:left="3600" w:hanging="360"/>
+      </w:pPr>
+    </w:lvl>
+    <w:lvl w:ilvl="5" w:tentative="1">
+      <w:start w:val="1"/>
+      <w:numFmt w:val="decimal"/>
+      <w:lvlText w:val="%6."/>
+      <w:lvlJc w:val="left"/>
+      <w:pPr>
+        <w:tabs>
+          <w:tab w:val="num" w:pos="4320"/>
+        </w:tabs>
+        <w:ind w:left="4320" w:hanging="360"/>
+      </w:pPr>
+    </w:lvl>
+    <w:lvl w:ilvl="6" w:tentative="1">
+      <w:start w:val="1"/>
+      <w:numFmt w:val="decimal"/>
+      <w:lvlText w:val="%7."/>
+      <w:lvlJc w:val="left"/>
+      <w:pPr>
+        <w:tabs>
+          <w:tab w:val="num" w:pos="5040"/>
+        </w:tabs>
+        <w:ind w:left="5040" w:hanging="360"/>
+      </w:pPr>
+    </w:lvl>
+    <w:lvl w:ilvl="7" w:tentative="1">
+      <w:start w:val="1"/>
+      <w:numFmt w:val="decimal"/>
+      <w:lvlText w:val="%8."/>
+      <w:lvlJc w:val="left"/>
+      <w:pPr>
+        <w:tabs>
+          <w:tab w:val="num" w:pos="5760"/>
+        </w:tabs>
+        <w:ind w:left="5760" w:hanging="360"/>
+      </w:pPr>
+    </w:lvl>
+    <w:lvl w:ilvl="8" w:tentative="1">
+      <w:start w:val="1"/>
+      <w:numFmt w:val="decimal"/>
+      <w:lvlText w:val="%9."/>
+      <w:lvlJc w:val="left"/>
+      <w:pPr>
+        <w:tabs>
+          <w:tab w:val="num" w:pos="6480"/>
+        </w:tabs>
+        <w:ind w:left="6480" w:hanging="360"/>
+      </w:pPr>
+    </w:lvl>
+  </w:abstractNum>
+  <w:abstractNum w:abstractNumId="16" w15:restartNumberingAfterBreak="0">
     <w:nsid w:val="38BC479F"/>
     <w:multiLevelType w:val="hybridMultilevel"/>
     <w:tmpl w:val="AA308954"/>
@@ -7196,7 +10441,7 @@
       </w:rPr>
     </w:lvl>
   </w:abstractNum>
-  <w:abstractNum w:abstractNumId="14" w15:restartNumberingAfterBreak="0">
+  <w:abstractNum w:abstractNumId="17" w15:restartNumberingAfterBreak="0">
     <w:nsid w:val="3A2723D6"/>
     <w:multiLevelType w:val="hybridMultilevel"/>
     <w:tmpl w:val="203E6510"/>
@@ -7309,7 +10554,7 @@
       </w:rPr>
     </w:lvl>
   </w:abstractNum>
-  <w:abstractNum w:abstractNumId="15" w15:restartNumberingAfterBreak="0">
+  <w:abstractNum w:abstractNumId="18" w15:restartNumberingAfterBreak="0">
     <w:nsid w:val="3B17147D"/>
     <w:multiLevelType w:val="hybridMultilevel"/>
     <w:tmpl w:val="0A0477D4"/>
@@ -7398,7 +10643,7 @@
       </w:pPr>
     </w:lvl>
   </w:abstractNum>
-  <w:abstractNum w:abstractNumId="16" w15:restartNumberingAfterBreak="0">
+  <w:abstractNum w:abstractNumId="19" w15:restartNumberingAfterBreak="0">
     <w:nsid w:val="412619F7"/>
     <w:multiLevelType w:val="multilevel"/>
     <w:tmpl w:val="98207FB2"/>
@@ -7502,7 +10747,7 @@
       </w:rPr>
     </w:lvl>
   </w:abstractNum>
-  <w:abstractNum w:abstractNumId="17" w15:restartNumberingAfterBreak="0">
+  <w:abstractNum w:abstractNumId="20" w15:restartNumberingAfterBreak="0">
     <w:nsid w:val="41977150"/>
     <w:multiLevelType w:val="hybridMultilevel"/>
     <w:tmpl w:val="2FB45B94"/>
@@ -7591,7 +10836,96 @@
       </w:pPr>
     </w:lvl>
   </w:abstractNum>
-  <w:abstractNum w:abstractNumId="18" w15:restartNumberingAfterBreak="0">
+  <w:abstractNum w:abstractNumId="21" w15:restartNumberingAfterBreak="0">
+    <w:nsid w:val="45592D12"/>
+    <w:multiLevelType w:val="hybridMultilevel"/>
+    <w:tmpl w:val="5F7C7F5E"/>
+    <w:lvl w:ilvl="0" w:tplc="92044EC6">
+      <w:start w:val="1"/>
+      <w:numFmt w:val="decimal"/>
+      <w:lvlText w:val="%1."/>
+      <w:lvlJc w:val="left"/>
+      <w:pPr>
+        <w:ind w:left="1440" w:hanging="360"/>
+      </w:pPr>
+      <w:rPr>
+        <w:rFonts w:hint="default"/>
+      </w:rPr>
+    </w:lvl>
+    <w:lvl w:ilvl="1" w:tplc="04090019" w:tentative="1">
+      <w:start w:val="1"/>
+      <w:numFmt w:val="lowerLetter"/>
+      <w:lvlText w:val="%2."/>
+      <w:lvlJc w:val="left"/>
+      <w:pPr>
+        <w:ind w:left="2160" w:hanging="360"/>
+      </w:pPr>
+    </w:lvl>
+    <w:lvl w:ilvl="2" w:tplc="0409001B" w:tentative="1">
+      <w:start w:val="1"/>
+      <w:numFmt w:val="lowerRoman"/>
+      <w:lvlText w:val="%3."/>
+      <w:lvlJc w:val="right"/>
+      <w:pPr>
+        <w:ind w:left="2880" w:hanging="180"/>
+      </w:pPr>
+    </w:lvl>
+    <w:lvl w:ilvl="3" w:tplc="0409000F" w:tentative="1">
+      <w:start w:val="1"/>
+      <w:numFmt w:val="decimal"/>
+      <w:lvlText w:val="%4."/>
+      <w:lvlJc w:val="left"/>
+      <w:pPr>
+        <w:ind w:left="3600" w:hanging="360"/>
+      </w:pPr>
+    </w:lvl>
+    <w:lvl w:ilvl="4" w:tplc="04090019" w:tentative="1">
+      <w:start w:val="1"/>
+      <w:numFmt w:val="lowerLetter"/>
+      <w:lvlText w:val="%5."/>
+      <w:lvlJc w:val="left"/>
+      <w:pPr>
+        <w:ind w:left="4320" w:hanging="360"/>
+      </w:pPr>
+    </w:lvl>
+    <w:lvl w:ilvl="5" w:tplc="0409001B" w:tentative="1">
+      <w:start w:val="1"/>
+      <w:numFmt w:val="lowerRoman"/>
+      <w:lvlText w:val="%6."/>
+      <w:lvlJc w:val="right"/>
+      <w:pPr>
+        <w:ind w:left="5040" w:hanging="180"/>
+      </w:pPr>
+    </w:lvl>
+    <w:lvl w:ilvl="6" w:tplc="0409000F" w:tentative="1">
+      <w:start w:val="1"/>
+      <w:numFmt w:val="decimal"/>
+      <w:lvlText w:val="%7."/>
+      <w:lvlJc w:val="left"/>
+      <w:pPr>
+        <w:ind w:left="5760" w:hanging="360"/>
+      </w:pPr>
+    </w:lvl>
+    <w:lvl w:ilvl="7" w:tplc="04090019" w:tentative="1">
+      <w:start w:val="1"/>
+      <w:numFmt w:val="lowerLetter"/>
+      <w:lvlText w:val="%8."/>
+      <w:lvlJc w:val="left"/>
+      <w:pPr>
+        <w:ind w:left="6480" w:hanging="360"/>
+      </w:pPr>
+    </w:lvl>
+    <w:lvl w:ilvl="8" w:tplc="0409001B" w:tentative="1">
+      <w:start w:val="1"/>
+      <w:numFmt w:val="lowerRoman"/>
+      <w:lvlText w:val="%9."/>
+      <w:lvlJc w:val="right"/>
+      <w:pPr>
+        <w:ind w:left="7200" w:hanging="180"/>
+      </w:pPr>
+    </w:lvl>
+  </w:abstractNum>
+  <w:abstractNum w:abstractNumId="22" w15:restartNumberingAfterBreak="0">
     <w:nsid w:val="45C3112F"/>
     <w:multiLevelType w:val="multilevel"/>
     <w:tmpl w:val="CF3CAA66"/>
@@ -7669,7 +11003,120 @@
       </w:rPr>
     </w:lvl>
   </w:abstractNum>
-  <w:abstractNum w:abstractNumId="19" w15:restartNumberingAfterBreak="0">
+  <w:abstractNum w:abstractNumId="23" w15:restartNumberingAfterBreak="0">
+    <w:nsid w:val="46950DF9"/>
+    <w:multiLevelType w:val="multilevel"/>
+    <w:tmpl w:val="9544D3C0"/>
+    <w:lvl w:ilvl="0">
+      <w:start w:val="1"/>
+      <w:numFmt w:val="decimal"/>
+      <w:lvlText w:val="%1."/>
+      <w:lvlJc w:val="left"/>
+      <w:pPr>
+        <w:tabs>
+          <w:tab w:val="num" w:pos="720"/>
+        </w:tabs>
+        <w:ind w:left="720" w:hanging="360"/>
+      </w:pPr>
+    </w:lvl>
+    <w:lvl w:ilvl="1" w:tentative="1">
+      <w:start w:val="1"/>
+      <w:numFmt w:val="decimal"/>
+      <w:lvlText w:val="%2."/>
+      <w:lvlJc w:val="left"/>
+      <w:pPr>
+        <w:tabs>
+          <w:tab w:val="num" w:pos="1440"/>
+        </w:tabs>
+        <w:ind w:left="1440" w:hanging="360"/>
+      </w:pPr>
+    </w:lvl>
+    <w:lvl w:ilvl="2" w:tentative="1">
+      <w:start w:val="1"/>
+      <w:numFmt w:val="decimal"/>
+      <w:lvlText w:val="%3."/>
+      <w:lvlJc w:val="left"/>
+      <w:pPr>
+        <w:tabs>
+          <w:tab w:val="num" w:pos="2160"/>
+        </w:tabs>
+        <w:ind w:left="2160" w:hanging="360"/>
+      </w:pPr>
+    </w:lvl>
+    <w:lvl w:ilvl="3" w:tentative="1">
+      <w:start w:val="1"/>
+      <w:numFmt w:val="decimal"/>
+      <w:lvlText w:val="%4."/>
+      <w:lvlJc w:val="left"/>
+      <w:pPr>
+        <w:tabs>
+          <w:tab w:val="num" w:pos="2880"/>
+        </w:tabs>
+        <w:ind w:left="2880" w:hanging="360"/>
+      </w:pPr>
+    </w:lvl>
+    <w:lvl w:ilvl="4" w:tentative="1">
+      <w:start w:val="1"/>
+      <w:numFmt w:val="decimal"/>
+      <w:lvlText w:val="%5."/>
+      <w:lvlJc w:val="left"/>
+      <w:pPr>
+        <w:tabs>
+          <w:tab w:val="num" w:pos="3600"/>
+        </w:tabs>
+        <w:ind w:left="3600" w:hanging="360"/>
+      </w:pPr>
+    </w:lvl>
+    <w:lvl w:ilvl="5" w:tentative="1">
+      <w:start w:val="1"/>
+      <w:numFmt w:val="decimal"/>
+      <w:lvlText w:val="%6."/>
+      <w:lvlJc w:val="left"/>
+      <w:pPr>
+        <w:tabs>
+          <w:tab w:val="num" w:pos="4320"/>
+        </w:tabs>
+        <w:ind w:left="4320" w:hanging="360"/>
+      </w:pPr>
+    </w:lvl>
+    <w:lvl w:ilvl="6" w:tentative="1">
+      <w:start w:val="1"/>
+      <w:numFmt w:val="decimal"/>
+      <w:lvlText w:val="%7."/>
+      <w:lvlJc w:val="left"/>
+      <w:pPr>
+        <w:tabs>
+          <w:tab w:val="num" w:pos="5040"/>
+        </w:tabs>
+        <w:ind w:left="5040" w:hanging="360"/>
+      </w:pPr>
+    </w:lvl>
+    <w:lvl w:ilvl="7" w:tentative="1">
+      <w:start w:val="1"/>
+      <w:numFmt w:val="decimal"/>
+      <w:lvlText w:val="%8."/>
+      <w:lvlJc w:val="left"/>
+      <w:pPr>
+        <w:tabs>
+          <w:tab w:val="num" w:pos="5760"/>
+        </w:tabs>
+        <w:ind w:left="5760" w:hanging="360"/>
+      </w:pPr>
+    </w:lvl>
+    <w:lvl w:ilvl="8" w:tentative="1">
+      <w:start w:val="1"/>
+      <w:numFmt w:val="decimal"/>
+      <w:lvlText w:val="%9."/>
+      <w:lvlJc w:val="left"/>
+      <w:pPr>
+        <w:tabs>
+          <w:tab w:val="num" w:pos="6480"/>
+        </w:tabs>
+        <w:ind w:left="6480" w:hanging="360"/>
+      </w:pPr>
+    </w:lvl>
+  </w:abstractNum>
+  <w:abstractNum w:abstractNumId="24" w15:restartNumberingAfterBreak="0">
     <w:nsid w:val="49921CCF"/>
     <w:multiLevelType w:val="hybridMultilevel"/>
     <w:tmpl w:val="4C3864BC"/>
@@ -7761,7 +11208,7 @@
       </w:pPr>
     </w:lvl>
   </w:abstractNum>
-  <w:abstractNum w:abstractNumId="20" w15:restartNumberingAfterBreak="0">
+  <w:abstractNum w:abstractNumId="25" w15:restartNumberingAfterBreak="0">
     <w:nsid w:val="538C68D7"/>
     <w:multiLevelType w:val="hybridMultilevel"/>
     <w:tmpl w:val="C84ED6FA"/>
@@ -7850,7 +11297,7 @@
       </w:pPr>
     </w:lvl>
   </w:abstractNum>
-  <w:abstractNum w:abstractNumId="21" w15:restartNumberingAfterBreak="0">
+  <w:abstractNum w:abstractNumId="26" w15:restartNumberingAfterBreak="0">
     <w:nsid w:val="563214A0"/>
     <w:multiLevelType w:val="multilevel"/>
     <w:tmpl w:val="D5E2D094"/>
@@ -7910,7 +11357,7 @@
       <w:lvlJc w:val="right"/>
     </w:lvl>
   </w:abstractNum>
-  <w:abstractNum w:abstractNumId="22" w15:restartNumberingAfterBreak="0">
+  <w:abstractNum w:abstractNumId="27" w15:restartNumberingAfterBreak="0">
     <w:nsid w:val="5A1D47ED"/>
     <w:multiLevelType w:val="hybridMultilevel"/>
     <w:tmpl w:val="45DC5898"/>
@@ -8023,7 +11470,7 @@
       </w:rPr>
     </w:lvl>
   </w:abstractNum>
-  <w:abstractNum w:abstractNumId="23" w15:restartNumberingAfterBreak="0">
+  <w:abstractNum w:abstractNumId="28" w15:restartNumberingAfterBreak="0">
     <w:nsid w:val="60625981"/>
     <w:multiLevelType w:val="hybridMultilevel"/>
     <w:tmpl w:val="4AC009EC"/>
@@ -8114,7 +11561,7 @@
       </w:pPr>
     </w:lvl>
   </w:abstractNum>
-  <w:abstractNum w:abstractNumId="24" w15:restartNumberingAfterBreak="0">
+  <w:abstractNum w:abstractNumId="29" w15:restartNumberingAfterBreak="0">
     <w:nsid w:val="610F484D"/>
     <w:multiLevelType w:val="multilevel"/>
     <w:tmpl w:val="00367A38"/>
@@ -8200,7 +11647,7 @@
       </w:pPr>
     </w:lvl>
   </w:abstractNum>
-  <w:abstractNum w:abstractNumId="25" w15:restartNumberingAfterBreak="0">
+  <w:abstractNum w:abstractNumId="30" w15:restartNumberingAfterBreak="0">
     <w:nsid w:val="62756FD2"/>
     <w:multiLevelType w:val="multilevel"/>
     <w:tmpl w:val="6288643E"/>
@@ -8321,7 +11768,7 @@
       </w:rPr>
     </w:lvl>
   </w:abstractNum>
-  <w:abstractNum w:abstractNumId="26" w15:restartNumberingAfterBreak="0">
+  <w:abstractNum w:abstractNumId="31" w15:restartNumberingAfterBreak="0">
     <w:nsid w:val="63D8209F"/>
     <w:multiLevelType w:val="multilevel"/>
     <w:tmpl w:val="7952B87E"/>
@@ -8444,7 +11891,7 @@
       </w:rPr>
     </w:lvl>
   </w:abstractNum>
-  <w:abstractNum w:abstractNumId="27" w15:restartNumberingAfterBreak="0">
+  <w:abstractNum w:abstractNumId="32" w15:restartNumberingAfterBreak="0">
     <w:nsid w:val="66163725"/>
     <w:multiLevelType w:val="multilevel"/>
     <w:tmpl w:val="30EAD05C"/>
@@ -8560,7 +12007,120 @@
       </w:pPr>
     </w:lvl>
   </w:abstractNum>
-  <w:abstractNum w:abstractNumId="28" w15:restartNumberingAfterBreak="0">
+  <w:abstractNum w:abstractNumId="33" w15:restartNumberingAfterBreak="0">
+    <w:nsid w:val="664F3BA3"/>
+    <w:multiLevelType w:val="multilevel"/>
+    <w:tmpl w:val="4BC8BCD6"/>
+    <w:lvl w:ilvl="0">
+      <w:start w:val="1"/>
+      <w:numFmt w:val="decimal"/>
+      <w:lvlText w:val="%1."/>
+      <w:lvlJc w:val="left"/>
+      <w:pPr>
+        <w:tabs>
+          <w:tab w:val="num" w:pos="720"/>
+        </w:tabs>
+        <w:ind w:left="720" w:hanging="360"/>
+      </w:pPr>
+    </w:lvl>
+    <w:lvl w:ilvl="1" w:tentative="1">
+      <w:start w:val="1"/>
+      <w:numFmt w:val="decimal"/>
+      <w:lvlText w:val="%2."/>
+      <w:lvlJc w:val="left"/>
+      <w:pPr>
+        <w:tabs>
+          <w:tab w:val="num" w:pos="1440"/>
+        </w:tabs>
+        <w:ind w:left="1440" w:hanging="360"/>
+      </w:pPr>
+    </w:lvl>
+    <w:lvl w:ilvl="2" w:tentative="1">
+      <w:start w:val="1"/>
+      <w:numFmt w:val="decimal"/>
+      <w:lvlText w:val="%3."/>
+      <w:lvlJc w:val="left"/>
+      <w:pPr>
+        <w:tabs>
+          <w:tab w:val="num" w:pos="2160"/>
+        </w:tabs>
+        <w:ind w:left="2160" w:hanging="360"/>
+      </w:pPr>
+    </w:lvl>
+    <w:lvl w:ilvl="3" w:tentative="1">
+      <w:start w:val="1"/>
+      <w:numFmt w:val="decimal"/>
+      <w:lvlText w:val="%4."/>
+      <w:lvlJc w:val="left"/>
+      <w:pPr>
+        <w:tabs>
+          <w:tab w:val="num" w:pos="2880"/>
+        </w:tabs>
+        <w:ind w:left="2880" w:hanging="360"/>
+      </w:pPr>
+    </w:lvl>
+    <w:lvl w:ilvl="4" w:tentative="1">
+      <w:start w:val="1"/>
+      <w:numFmt w:val="decimal"/>
+      <w:lvlText w:val="%5."/>
+      <w:lvlJc w:val="left"/>
+      <w:pPr>
+        <w:tabs>
+          <w:tab w:val="num" w:pos="3600"/>
+        </w:tabs>
+        <w:ind w:left="3600" w:hanging="360"/>
+      </w:pPr>
+    </w:lvl>
+    <w:lvl w:ilvl="5" w:tentative="1">
+      <w:start w:val="1"/>
+      <w:numFmt w:val="decimal"/>
+      <w:lvlText w:val="%6."/>
+      <w:lvlJc w:val="left"/>
+      <w:pPr>
+        <w:tabs>
+          <w:tab w:val="num" w:pos="4320"/>
+        </w:tabs>
+        <w:ind w:left="4320" w:hanging="360"/>
+      </w:pPr>
+    </w:lvl>
+    <w:lvl w:ilvl="6" w:tentative="1">
+      <w:start w:val="1"/>
+      <w:numFmt w:val="decimal"/>
+      <w:lvlText w:val="%7."/>
+      <w:lvlJc w:val="left"/>
+      <w:pPr>
+        <w:tabs>
+          <w:tab w:val="num" w:pos="5040"/>
+        </w:tabs>
+        <w:ind w:left="5040" w:hanging="360"/>
+      </w:pPr>
+    </w:lvl>
+    <w:lvl w:ilvl="7" w:tentative="1">
+      <w:start w:val="1"/>
+      <w:numFmt w:val="decimal"/>
+      <w:lvlText w:val="%8."/>
+      <w:lvlJc w:val="left"/>
+      <w:pPr>
+        <w:tabs>
+          <w:tab w:val="num" w:pos="5760"/>
+        </w:tabs>
+        <w:ind w:left="5760" w:hanging="360"/>
+      </w:pPr>
+    </w:lvl>
+    <w:lvl w:ilvl="8" w:tentative="1">
+      <w:start w:val="1"/>
+      <w:numFmt w:val="decimal"/>
+      <w:lvlText w:val="%9."/>
+      <w:lvlJc w:val="left"/>
+      <w:pPr>
+        <w:tabs>
+          <w:tab w:val="num" w:pos="6480"/>
+        </w:tabs>
+        <w:ind w:left="6480" w:hanging="360"/>
+      </w:pPr>
+    </w:lvl>
+  </w:abstractNum>
+  <w:abstractNum w:abstractNumId="34" w15:restartNumberingAfterBreak="0">
     <w:nsid w:val="66D00622"/>
     <w:multiLevelType w:val="multilevel"/>
     <w:tmpl w:val="E47CE526"/>
@@ -8646,7 +12206,7 @@
       </w:pPr>
     </w:lvl>
   </w:abstractNum>
-  <w:abstractNum w:abstractNumId="29" w15:restartNumberingAfterBreak="0">
+  <w:abstractNum w:abstractNumId="35" w15:restartNumberingAfterBreak="0">
     <w:nsid w:val="683450F3"/>
     <w:multiLevelType w:val="multilevel"/>
     <w:tmpl w:val="8BD05352"/>
@@ -8759,7 +12319,7 @@
       </w:rPr>
     </w:lvl>
   </w:abstractNum>
-  <w:abstractNum w:abstractNumId="30" w15:restartNumberingAfterBreak="0">
+  <w:abstractNum w:abstractNumId="36" w15:restartNumberingAfterBreak="0">
     <w:nsid w:val="6F8933E5"/>
     <w:multiLevelType w:val="multilevel"/>
     <w:tmpl w:val="1D828D78"/>
@@ -8845,41 +12405,130 @@
       </w:pPr>
     </w:lvl>
   </w:abstractNum>
+  <w:abstractNum w:abstractNumId="37" w15:restartNumberingAfterBreak="0">
+    <w:nsid w:val="7E637A7F"/>
+    <w:multiLevelType w:val="hybridMultilevel"/>
+    <w:tmpl w:val="428A334E"/>
+    <w:lvl w:ilvl="0" w:tplc="7242C94E">
+      <w:start w:val="1"/>
+      <w:numFmt w:val="decimal"/>
+      <w:lvlText w:val="%1."/>
+      <w:lvlJc w:val="left"/>
+      <w:pPr>
+        <w:ind w:left="1080" w:hanging="360"/>
+      </w:pPr>
+      <w:rPr>
+        <w:rFonts w:hint="default"/>
+      </w:rPr>
+    </w:lvl>
+    <w:lvl w:ilvl="1" w:tplc="04090019" w:tentative="1">
+      <w:start w:val="1"/>
+      <w:numFmt w:val="lowerLetter"/>
+      <w:lvlText w:val="%2."/>
+      <w:lvlJc w:val="left"/>
+      <w:pPr>
+        <w:ind w:left="1800" w:hanging="360"/>
+      </w:pPr>
+    </w:lvl>
+    <w:lvl w:ilvl="2" w:tplc="0409001B" w:tentative="1">
+      <w:start w:val="1"/>
+      <w:numFmt w:val="lowerRoman"/>
+      <w:lvlText w:val="%3."/>
+      <w:lvlJc w:val="right"/>
+      <w:pPr>
+        <w:ind w:left="2520" w:hanging="180"/>
+      </w:pPr>
+    </w:lvl>
+    <w:lvl w:ilvl="3" w:tplc="0409000F" w:tentative="1">
+      <w:start w:val="1"/>
+      <w:numFmt w:val="decimal"/>
+      <w:lvlText w:val="%4."/>
+      <w:lvlJc w:val="left"/>
+      <w:pPr>
+        <w:ind w:left="3240" w:hanging="360"/>
+      </w:pPr>
+    </w:lvl>
+    <w:lvl w:ilvl="4" w:tplc="04090019" w:tentative="1">
+      <w:start w:val="1"/>
+      <w:numFmt w:val="lowerLetter"/>
+      <w:lvlText w:val="%5."/>
+      <w:lvlJc w:val="left"/>
+      <w:pPr>
+        <w:ind w:left="3960" w:hanging="360"/>
+      </w:pPr>
+    </w:lvl>
+    <w:lvl w:ilvl="5" w:tplc="0409001B" w:tentative="1">
+      <w:start w:val="1"/>
+      <w:numFmt w:val="lowerRoman"/>
+      <w:lvlText w:val="%6."/>
+      <w:lvlJc w:val="right"/>
+      <w:pPr>
+        <w:ind w:left="4680" w:hanging="180"/>
+      </w:pPr>
+    </w:lvl>
+    <w:lvl w:ilvl="6" w:tplc="0409000F" w:tentative="1">
+      <w:start w:val="1"/>
+      <w:numFmt w:val="decimal"/>
+      <w:lvlText w:val="%7."/>
+      <w:lvlJc w:val="left"/>
+      <w:pPr>
+        <w:ind w:left="5400" w:hanging="360"/>
+      </w:pPr>
+    </w:lvl>
+    <w:lvl w:ilvl="7" w:tplc="04090019" w:tentative="1">
+      <w:start w:val="1"/>
+      <w:numFmt w:val="lowerLetter"/>
+      <w:lvlText w:val="%8."/>
+      <w:lvlJc w:val="left"/>
+      <w:pPr>
+        <w:ind w:left="6120" w:hanging="360"/>
+      </w:pPr>
+    </w:lvl>
+    <w:lvl w:ilvl="8" w:tplc="0409001B" w:tentative="1">
+      <w:start w:val="1"/>
+      <w:numFmt w:val="lowerRoman"/>
+      <w:lvlText w:val="%9."/>
+      <w:lvlJc w:val="right"/>
+      <w:pPr>
+        <w:ind w:left="6840" w:hanging="180"/>
+      </w:pPr>
+    </w:lvl>
+  </w:abstractNum>
   <w:num w:numId="1">
-    <w:abstractNumId w:val="24"/>
+    <w:abstractNumId w:val="29"/>
   </w:num>
   <w:num w:numId="2">
     <w:abstractNumId w:val="7"/>
   </w:num>
   <w:num w:numId="3">
-    <w:abstractNumId w:val="28"/>
+    <w:abstractNumId w:val="34"/>
   </w:num>
   <w:num w:numId="4">
-    <w:abstractNumId w:val="30"/>
+    <w:abstractNumId w:val="36"/>
   </w:num>
   <w:num w:numId="5">
-    <w:abstractNumId w:val="18"/>
+    <w:abstractNumId w:val="22"/>
   </w:num>
   <w:num w:numId="6">
-    <w:abstractNumId w:val="18"/>
+    <w:abstractNumId w:val="22"/>
   </w:num>
   <w:num w:numId="7">
-    <w:abstractNumId w:val="21"/>
+    <w:abstractNumId w:val="26"/>
   </w:num>
   <w:num w:numId="8">
     <w:abstractNumId w:val="10"/>
   </w:num>
   <w:num w:numId="9">
-    <w:abstractNumId w:val="16"/>
+    <w:abstractNumId w:val="19"/>
   </w:num>
   <w:num w:numId="10">
-    <w:abstractNumId w:val="19"/>
+    <w:abstractNumId w:val="24"/>
   </w:num>
   <w:num w:numId="11">
     <w:abstractNumId w:val="8"/>
   </w:num>
   <w:num w:numId="12">
-    <w:abstractNumId w:val="25"/>
+    <w:abstractNumId w:val="30"/>
   </w:num>
   <w:num w:numId="13">
     <w:abstractNumId w:val="9"/>
@@ -8888,58 +12537,79 @@
     <w:abstractNumId w:val="2"/>
   </w:num>
   <w:num w:numId="15">
-    <w:abstractNumId w:val="29"/>
+    <w:abstractNumId w:val="35"/>
   </w:num>
   <w:num w:numId="16">
-    <w:abstractNumId w:val="12"/>
+    <w:abstractNumId w:val="13"/>
   </w:num>
   <w:num w:numId="17">
-    <w:abstractNumId w:val="20"/>
+    <w:abstractNumId w:val="25"/>
   </w:num>
   <w:num w:numId="18">
-    <w:abstractNumId w:val="26"/>
+    <w:abstractNumId w:val="31"/>
   </w:num>
   <w:num w:numId="19">
     <w:abstractNumId w:val="4"/>
   </w:num>
   <w:num w:numId="20">
-    <w:abstractNumId w:val="23"/>
+    <w:abstractNumId w:val="28"/>
   </w:num>
   <w:num w:numId="21">
     <w:abstractNumId w:val="5"/>
   </w:num>
   <w:num w:numId="22">
-    <w:abstractNumId w:val="14"/>
+    <w:abstractNumId w:val="17"/>
   </w:num>
   <w:num w:numId="23">
     <w:abstractNumId w:val="1"/>
   </w:num>
   <w:num w:numId="24">
-    <w:abstractNumId w:val="11"/>
+    <w:abstractNumId w:val="12"/>
   </w:num>
   <w:num w:numId="25">
     <w:abstractNumId w:val="6"/>
   </w:num>
   <w:num w:numId="26">
-    <w:abstractNumId w:val="13"/>
+    <w:abstractNumId w:val="16"/>
   </w:num>
   <w:num w:numId="27">
-    <w:abstractNumId w:val="17"/>
+    <w:abstractNumId w:val="20"/>
   </w:num>
   <w:num w:numId="28">
     <w:abstractNumId w:val="3"/>
   </w:num>
   <w:num w:numId="29">
-    <w:abstractNumId w:val="22"/>
+    <w:abstractNumId w:val="27"/>
   </w:num>
   <w:num w:numId="30">
     <w:abstractNumId w:val="0"/>
   </w:num>
   <w:num w:numId="31">
-    <w:abstractNumId w:val="27"/>
+    <w:abstractNumId w:val="32"/>
   </w:num>
   <w:num w:numId="32">
+    <w:abstractNumId w:val="18"/>
+  </w:num>
+  <w:num w:numId="33">
+    <w:abstractNumId w:val="37"/>
+  </w:num>
+  <w:num w:numId="34">
+    <w:abstractNumId w:val="21"/>
+  </w:num>
+  <w:num w:numId="35">
+    <w:abstractNumId w:val="14"/>
+  </w:num>
+  <w:num w:numId="36">
+    <w:abstractNumId w:val="23"/>
+  </w:num>
+  <w:num w:numId="37">
+    <w:abstractNumId w:val="33"/>
+  </w:num>
+  <w:num w:numId="38">
     <w:abstractNumId w:val="15"/>
+  </w:num>
+  <w:num w:numId="39">
+    <w:abstractNumId w:val="11"/>
   </w:num>
   <w:numIdMacAtCleanup w:val="8"/>
 </w:numbering>
@@ -11332,6 +15002,30 @@
       <w:lang w:val="it-IT" w:eastAsia="en-US"/>
     </w:rPr>
   </w:style>
+  <w:style w:type="character" w:styleId="UnresolvedMention">
+    <w:name w:val="Unresolved Mention"/>
+    <w:basedOn w:val="DefaultParagraphFont"/>
+    <w:uiPriority w:val="99"/>
+    <w:semiHidden/>
+    <w:unhideWhenUsed/>
+    <w:rsid w:val="00F445B2"/>
+    <w:rPr>
+      <w:color w:val="605E5C"/>
+      <w:shd w:val="clear" w:color="auto" w:fill="E1DFDD"/>
+    </w:rPr>
+  </w:style>
+  <w:style w:type="character" w:styleId="FollowedHyperlink">
+    <w:name w:val="FollowedHyperlink"/>
+    <w:basedOn w:val="DefaultParagraphFont"/>
+    <w:uiPriority w:val="99"/>
+    <w:semiHidden/>
+    <w:unhideWhenUsed/>
+    <w:rsid w:val="00F445B2"/>
+    <w:rPr>
+      <w:color w:val="A3648B" w:themeColor="followedHyperlink"/>
+      <w:u w:val="single"/>
+    </w:rPr>
+  </w:style>
 </w:styles>
 </file>
 
@@ -11577,7 +15271,7 @@
 </file>
 
 <file path=customXml/itemProps3.xml><?xml version="1.0" encoding="utf-8"?>
-<ds:datastoreItem xmlns:ds="http://schemas.openxmlformats.org/officeDocument/2006/customXml" ds:itemID="{62F7559E-256D-0241-B5FD-1F95BAF40A60}">
+<ds:datastoreItem xmlns:ds="http://schemas.openxmlformats.org/officeDocument/2006/customXml" ds:itemID="{4A05C9D3-3921-A24C-94F6-DE34739B4256}">
   <ds:schemaRefs>
     <ds:schemaRef ds:uri="http://schemas.openxmlformats.org/officeDocument/2006/bibliography"/>
   </ds:schemaRefs>

</xml_diff>